<commit_message>
Added some more documentation to the cheat sheet
</commit_message>
<xml_diff>
--- a/Docs/CheatSheet/Karbon CMS - Cheat Sheet v1.0.docx
+++ b/Docs/CheatSheet/Karbon CMS - Cheat Sheet v1.0.docx
@@ -67,7 +67,27 @@
                 <w:sz w:val="16"/>
                 <w:szCs w:val="16"/>
               </w:rPr>
-              <w:t>View Class</w:t>
+              <w:t xml:space="preserve">View </w:t>
+            </w:r>
+            <w:r>
+              <w:rPr>
+                <w:rFonts w:ascii="ITC Avant Garde Gothic" w:hAnsi="ITC Avant Garde Gothic"/>
+                <w:b/>
+                <w:color w:val="2BA6CB"/>
+                <w:sz w:val="16"/>
+                <w:szCs w:val="16"/>
+              </w:rPr>
+              <w:t xml:space="preserve">Base </w:t>
+            </w:r>
+            <w:r>
+              <w:rPr>
+                <w:rFonts w:ascii="ITC Avant Garde Gothic" w:hAnsi="ITC Avant Garde Gothic"/>
+                <w:b/>
+                <w:color w:val="2BA6CB"/>
+                <w:sz w:val="16"/>
+                <w:szCs w:val="16"/>
+              </w:rPr>
+              <w:t>Class</w:t>
             </w:r>
           </w:p>
           <w:p>
@@ -113,7 +133,25 @@
                 <w:sz w:val="16"/>
                 <w:szCs w:val="16"/>
               </w:rPr>
-              <w:t>Base class for all views and partials</w:t>
+              <w:t>General b</w:t>
+            </w:r>
+            <w:r>
+              <w:rPr>
+                <w:rFonts w:ascii="ITC Avant Garde Gothic" w:hAnsi="ITC Avant Garde Gothic"/>
+                <w:color w:val="A6A6A6" w:themeColor="background1" w:themeShade="A6"/>
+                <w:sz w:val="16"/>
+                <w:szCs w:val="16"/>
+              </w:rPr>
+              <w:t>ase class for views and partials</w:t>
+            </w:r>
+            <w:r>
+              <w:rPr>
+                <w:rFonts w:ascii="ITC Avant Garde Gothic" w:hAnsi="ITC Avant Garde Gothic"/>
+                <w:color w:val="A6A6A6" w:themeColor="background1" w:themeShade="A6"/>
+                <w:sz w:val="16"/>
+                <w:szCs w:val="16"/>
+              </w:rPr>
+              <w:t>.</w:t>
             </w:r>
           </w:p>
           <w:p>
@@ -182,6 +220,34 @@
           <w:p>
             <w:pPr>
               <w:rPr>
+                <w:rFonts w:ascii="ITC Avant Garde Std Bk" w:hAnsi="ITC Avant Garde Std Bk" w:cs="Consolas"/>
+                <w:color w:val="A6A6A6" w:themeColor="background1" w:themeShade="A6"/>
+                <w:sz w:val="16"/>
+                <w:szCs w:val="16"/>
+              </w:rPr>
+            </w:pPr>
+            <w:r>
+              <w:rPr>
+                <w:rFonts w:ascii="ITC Avant Garde Std Bk" w:hAnsi="ITC Avant Garde Std Bk" w:cs="Consolas"/>
+                <w:color w:val="A6A6A6" w:themeColor="background1" w:themeShade="A6"/>
+                <w:sz w:val="16"/>
+                <w:szCs w:val="16"/>
+              </w:rPr>
+              <w:t>Base class for views / partials with a strongly typed current page</w:t>
+            </w:r>
+            <w:r>
+              <w:rPr>
+                <w:rFonts w:ascii="ITC Avant Garde Std Bk" w:hAnsi="ITC Avant Garde Std Bk" w:cs="Consolas"/>
+                <w:color w:val="A6A6A6" w:themeColor="background1" w:themeShade="A6"/>
+                <w:sz w:val="16"/>
+                <w:szCs w:val="16"/>
+              </w:rPr>
+              <w:t>.</w:t>
+            </w:r>
+          </w:p>
+          <w:p>
+            <w:pPr>
+              <w:rPr>
                 <w:rFonts w:ascii="ITC Avant Garde Gothic" w:hAnsi="ITC Avant Garde Gothic"/>
                 <w:sz w:val="16"/>
                 <w:szCs w:val="16"/>
@@ -257,6 +323,34 @@
                 <w:szCs w:val="16"/>
               </w:rPr>
               <w:t>&gt;</w:t>
+            </w:r>
+          </w:p>
+          <w:p>
+            <w:pPr>
+              <w:rPr>
+                <w:rFonts w:ascii="ITC Avant Garde Std Bk" w:hAnsi="ITC Avant Garde Std Bk" w:cs="Consolas"/>
+                <w:color w:val="A6A6A6" w:themeColor="background1" w:themeShade="A6"/>
+                <w:sz w:val="16"/>
+                <w:szCs w:val="16"/>
+              </w:rPr>
+            </w:pPr>
+            <w:r>
+              <w:rPr>
+                <w:rFonts w:ascii="ITC Avant Garde Std Bk" w:hAnsi="ITC Avant Garde Std Bk" w:cs="Consolas"/>
+                <w:color w:val="A6A6A6" w:themeColor="background1" w:themeShade="A6"/>
+                <w:sz w:val="16"/>
+                <w:szCs w:val="16"/>
+              </w:rPr>
+              <w:t>Base class for views / partials with a strongly typed current page and home page</w:t>
+            </w:r>
+            <w:r>
+              <w:rPr>
+                <w:rFonts w:ascii="ITC Avant Garde Std Bk" w:hAnsi="ITC Avant Garde Std Bk" w:cs="Consolas"/>
+                <w:color w:val="A6A6A6" w:themeColor="background1" w:themeShade="A6"/>
+                <w:sz w:val="16"/>
+                <w:szCs w:val="16"/>
+              </w:rPr>
+              <w:t>.</w:t>
             </w:r>
           </w:p>
           <w:p>
@@ -343,6 +437,72 @@
           <w:p>
             <w:pPr>
               <w:rPr>
+                <w:rFonts w:ascii="ITC Avant Garde Std Bk" w:hAnsi="ITC Avant Garde Std Bk" w:cs="Consolas"/>
+                <w:color w:val="A6A6A6" w:themeColor="background1" w:themeShade="A6"/>
+                <w:sz w:val="16"/>
+                <w:szCs w:val="16"/>
+              </w:rPr>
+            </w:pPr>
+            <w:r>
+              <w:rPr>
+                <w:rFonts w:ascii="ITC Avant Garde Std Bk" w:hAnsi="ITC Avant Garde Std Bk" w:cs="Consolas"/>
+                <w:color w:val="A6A6A6" w:themeColor="background1" w:themeShade="A6"/>
+                <w:sz w:val="16"/>
+                <w:szCs w:val="16"/>
+              </w:rPr>
+              <w:t xml:space="preserve">The </w:t>
+            </w:r>
+            <w:proofErr w:type="spellStart"/>
+            <w:r>
+              <w:rPr>
+                <w:rFonts w:ascii="ITC Avant Garde Std Bk" w:hAnsi="ITC Avant Garde Std Bk" w:cs="Consolas"/>
+                <w:color w:val="A6A6A6" w:themeColor="background1" w:themeShade="A6"/>
+                <w:sz w:val="16"/>
+                <w:szCs w:val="16"/>
+              </w:rPr>
+              <w:t>IContent</w:t>
+            </w:r>
+            <w:proofErr w:type="spellEnd"/>
+            <w:r>
+              <w:rPr>
+                <w:rFonts w:ascii="ITC Avant Garde Std Bk" w:hAnsi="ITC Avant Garde Std Bk" w:cs="Consolas"/>
+                <w:color w:val="A6A6A6" w:themeColor="background1" w:themeShade="A6"/>
+                <w:sz w:val="16"/>
+                <w:szCs w:val="16"/>
+              </w:rPr>
+              <w:t xml:space="preserve"> </w:t>
+            </w:r>
+            <w:r>
+              <w:rPr>
+                <w:rFonts w:ascii="ITC Avant Garde Std Bk" w:hAnsi="ITC Avant Garde Std Bk" w:cs="Consolas"/>
+                <w:color w:val="A6A6A6" w:themeColor="background1" w:themeShade="A6"/>
+                <w:sz w:val="16"/>
+                <w:szCs w:val="16"/>
+              </w:rPr>
+              <w:t>model</w:t>
+            </w:r>
+            <w:r>
+              <w:rPr>
+                <w:rFonts w:ascii="ITC Avant Garde Std Bk" w:hAnsi="ITC Avant Garde Std Bk" w:cs="Consolas"/>
+                <w:color w:val="A6A6A6" w:themeColor="background1" w:themeShade="A6"/>
+                <w:sz w:val="16"/>
+                <w:szCs w:val="16"/>
+              </w:rPr>
+              <w:t xml:space="preserve"> for the current page</w:t>
+            </w:r>
+            <w:r>
+              <w:rPr>
+                <w:rFonts w:ascii="ITC Avant Garde Std Bk" w:hAnsi="ITC Avant Garde Std Bk" w:cs="Consolas"/>
+                <w:color w:val="A6A6A6" w:themeColor="background1" w:themeShade="A6"/>
+                <w:sz w:val="16"/>
+                <w:szCs w:val="16"/>
+              </w:rPr>
+              <w:t>.</w:t>
+            </w:r>
+          </w:p>
+          <w:p>
+            <w:pPr>
+              <w:rPr>
                 <w:rFonts w:ascii="Consolas" w:hAnsi="Consolas" w:cs="Consolas"/>
                 <w:sz w:val="16"/>
                 <w:szCs w:val="16"/>
@@ -392,7 +552,36 @@
                 <w:sz w:val="16"/>
                 <w:szCs w:val="16"/>
               </w:rPr>
-              <w:t>Available in all views and partials</w:t>
+              <w:t xml:space="preserve">The </w:t>
+            </w:r>
+            <w:proofErr w:type="spellStart"/>
+            <w:r>
+              <w:rPr>
+                <w:rFonts w:ascii="ITC Avant Garde Gothic" w:hAnsi="ITC Avant Garde Gothic"/>
+                <w:color w:val="A6A6A6" w:themeColor="background1" w:themeShade="A6"/>
+                <w:sz w:val="16"/>
+                <w:szCs w:val="16"/>
+              </w:rPr>
+              <w:t>IContent</w:t>
+            </w:r>
+            <w:proofErr w:type="spellEnd"/>
+            <w:r>
+              <w:rPr>
+                <w:rFonts w:ascii="ITC Avant Garde Gothic" w:hAnsi="ITC Avant Garde Gothic"/>
+                <w:color w:val="A6A6A6" w:themeColor="background1" w:themeShade="A6"/>
+                <w:sz w:val="16"/>
+                <w:szCs w:val="16"/>
+              </w:rPr>
+              <w:t xml:space="preserve"> model for the home page</w:t>
+            </w:r>
+            <w:r>
+              <w:rPr>
+                <w:rFonts w:ascii="ITC Avant Garde Gothic" w:hAnsi="ITC Avant Garde Gothic"/>
+                <w:color w:val="A6A6A6" w:themeColor="background1" w:themeShade="A6"/>
+                <w:sz w:val="16"/>
+                <w:szCs w:val="16"/>
+              </w:rPr>
+              <w:t>.</w:t>
             </w:r>
           </w:p>
           <w:p>
@@ -453,23 +642,6 @@
                 <w:sz w:val="16"/>
                 <w:szCs w:val="16"/>
               </w:rPr>
-              <w:t>.Name</w:t>
-            </w:r>
-          </w:p>
-          <w:p>
-            <w:pPr>
-              <w:rPr>
-                <w:rFonts w:ascii="Consolas" w:hAnsi="Consolas" w:cs="Consolas"/>
-                <w:sz w:val="16"/>
-                <w:szCs w:val="16"/>
-              </w:rPr>
-            </w:pPr>
-            <w:r>
-              <w:rPr>
-                <w:rFonts w:ascii="Consolas" w:hAnsi="Consolas" w:cs="Consolas"/>
-                <w:sz w:val="16"/>
-                <w:szCs w:val="16"/>
-              </w:rPr>
               <w:t>.</w:t>
             </w:r>
             <w:proofErr w:type="spellStart"/>
@@ -479,80 +651,444 @@
                 <w:sz w:val="16"/>
                 <w:szCs w:val="16"/>
               </w:rPr>
+              <w:t>Name</w:t>
+            </w:r>
+            <w:r>
+              <w:rPr>
+                <w:rFonts w:ascii="Consolas" w:hAnsi="Consolas" w:cs="Consolas"/>
+                <w:sz w:val="16"/>
+                <w:szCs w:val="16"/>
+              </w:rPr>
+              <w:t>:String</w:t>
+            </w:r>
+            <w:proofErr w:type="spellEnd"/>
+          </w:p>
+          <w:p>
+            <w:pPr>
+              <w:rPr>
+                <w:rFonts w:ascii="ITC Avant Garde Std Bk" w:hAnsi="ITC Avant Garde Std Bk" w:cs="Consolas"/>
+                <w:color w:val="A6A6A6" w:themeColor="background1" w:themeShade="A6"/>
+                <w:sz w:val="16"/>
+                <w:szCs w:val="16"/>
+              </w:rPr>
+            </w:pPr>
+            <w:r>
+              <w:rPr>
+                <w:rFonts w:ascii="ITC Avant Garde Std Bk" w:hAnsi="ITC Avant Garde Std Bk" w:cs="Consolas"/>
+                <w:color w:val="A6A6A6" w:themeColor="background1" w:themeShade="A6"/>
+                <w:sz w:val="16"/>
+                <w:szCs w:val="16"/>
+              </w:rPr>
+              <w:t>The name of the page parsed from the folder name. Can be overridden in the content file.</w:t>
+            </w:r>
+          </w:p>
+          <w:p>
+            <w:pPr>
+              <w:rPr>
+                <w:rFonts w:ascii="ITC Avant Garde Std Bk" w:hAnsi="ITC Avant Garde Std Bk" w:cs="Consolas"/>
+                <w:color w:val="A6A6A6" w:themeColor="background1" w:themeShade="A6"/>
+                <w:sz w:val="16"/>
+                <w:szCs w:val="16"/>
+              </w:rPr>
+            </w:pPr>
+          </w:p>
+          <w:p>
+            <w:pPr>
+              <w:rPr>
+                <w:rFonts w:ascii="Consolas" w:hAnsi="Consolas" w:cs="Consolas"/>
+                <w:sz w:val="16"/>
+                <w:szCs w:val="16"/>
+              </w:rPr>
+            </w:pPr>
+            <w:r>
+              <w:rPr>
+                <w:rFonts w:ascii="Consolas" w:hAnsi="Consolas" w:cs="Consolas"/>
+                <w:sz w:val="16"/>
+                <w:szCs w:val="16"/>
+              </w:rPr>
+              <w:t>.</w:t>
+            </w:r>
+            <w:proofErr w:type="spellStart"/>
+            <w:r>
+              <w:rPr>
+                <w:rFonts w:ascii="Consolas" w:hAnsi="Consolas" w:cs="Consolas"/>
+                <w:sz w:val="16"/>
+                <w:szCs w:val="16"/>
+              </w:rPr>
+              <w:t>Slug</w:t>
+            </w:r>
+            <w:r>
+              <w:rPr>
+                <w:rFonts w:ascii="Consolas" w:hAnsi="Consolas" w:cs="Consolas"/>
+                <w:sz w:val="16"/>
+                <w:szCs w:val="16"/>
+              </w:rPr>
+              <w:t>:String</w:t>
+            </w:r>
+            <w:proofErr w:type="spellEnd"/>
+          </w:p>
+          <w:p>
+            <w:pPr>
+              <w:rPr>
+                <w:rFonts w:ascii="ITC Avant Garde Std Bk" w:hAnsi="ITC Avant Garde Std Bk" w:cs="Consolas"/>
+                <w:color w:val="A6A6A6" w:themeColor="background1" w:themeShade="A6"/>
+                <w:sz w:val="16"/>
+                <w:szCs w:val="16"/>
+              </w:rPr>
+            </w:pPr>
+            <w:r>
+              <w:rPr>
+                <w:rFonts w:ascii="ITC Avant Garde Std Bk" w:hAnsi="ITC Avant Garde Std Bk" w:cs="Consolas"/>
+                <w:color w:val="A6A6A6" w:themeColor="background1" w:themeShade="A6"/>
+                <w:sz w:val="16"/>
+                <w:szCs w:val="16"/>
+              </w:rPr>
+              <w:t>The URL slug for the content.</w:t>
+            </w:r>
+          </w:p>
+          <w:p>
+            <w:pPr>
+              <w:rPr>
+                <w:rFonts w:ascii="Consolas" w:hAnsi="Consolas" w:cs="Consolas"/>
+                <w:sz w:val="16"/>
+                <w:szCs w:val="16"/>
+              </w:rPr>
+            </w:pPr>
+          </w:p>
+          <w:p>
+            <w:pPr>
+              <w:rPr>
+                <w:rFonts w:ascii="Consolas" w:hAnsi="Consolas" w:cs="Consolas"/>
+                <w:sz w:val="16"/>
+                <w:szCs w:val="16"/>
+              </w:rPr>
+            </w:pPr>
+            <w:r>
+              <w:rPr>
+                <w:rFonts w:ascii="Consolas" w:hAnsi="Consolas" w:cs="Consolas"/>
+                <w:sz w:val="16"/>
+                <w:szCs w:val="16"/>
+              </w:rPr>
+              <w:t>.</w:t>
+            </w:r>
+            <w:proofErr w:type="spellStart"/>
+            <w:r>
+              <w:rPr>
+                <w:rFonts w:ascii="Consolas" w:hAnsi="Consolas" w:cs="Consolas"/>
+                <w:sz w:val="16"/>
+                <w:szCs w:val="16"/>
+              </w:rPr>
+              <w:t>TypeName</w:t>
+            </w:r>
+            <w:r>
+              <w:rPr>
+                <w:rFonts w:ascii="Consolas" w:hAnsi="Consolas" w:cs="Consolas"/>
+                <w:sz w:val="16"/>
+                <w:szCs w:val="16"/>
+              </w:rPr>
+              <w:t>:String</w:t>
+            </w:r>
+            <w:proofErr w:type="spellEnd"/>
+          </w:p>
+          <w:p>
+            <w:pPr>
+              <w:rPr>
+                <w:rFonts w:ascii="ITC Avant Garde Std Bk" w:hAnsi="ITC Avant Garde Std Bk" w:cs="Consolas"/>
+                <w:color w:val="A6A6A6" w:themeColor="background1" w:themeShade="A6"/>
+                <w:sz w:val="16"/>
+                <w:szCs w:val="16"/>
+              </w:rPr>
+            </w:pPr>
+            <w:r>
+              <w:rPr>
+                <w:rFonts w:ascii="ITC Avant Garde Std Bk" w:hAnsi="ITC Avant Garde Std Bk" w:cs="Consolas"/>
+                <w:color w:val="A6A6A6" w:themeColor="background1" w:themeShade="A6"/>
+                <w:sz w:val="16"/>
+                <w:szCs w:val="16"/>
+              </w:rPr>
+              <w:t>The type name for the content as parsed from the content file name.</w:t>
+            </w:r>
+          </w:p>
+          <w:p>
+            <w:pPr>
+              <w:rPr>
+                <w:rFonts w:ascii="Consolas" w:hAnsi="Consolas" w:cs="Consolas"/>
+                <w:sz w:val="16"/>
+                <w:szCs w:val="16"/>
+              </w:rPr>
+            </w:pPr>
+          </w:p>
+          <w:p>
+            <w:pPr>
+              <w:rPr>
+                <w:rFonts w:ascii="Consolas" w:hAnsi="Consolas" w:cs="Consolas"/>
+                <w:sz w:val="16"/>
+                <w:szCs w:val="16"/>
+              </w:rPr>
+            </w:pPr>
+            <w:r>
+              <w:rPr>
+                <w:rFonts w:ascii="Consolas" w:hAnsi="Consolas" w:cs="Consolas"/>
+                <w:sz w:val="16"/>
+                <w:szCs w:val="16"/>
+              </w:rPr>
+              <w:t>.</w:t>
+            </w:r>
+            <w:proofErr w:type="spellStart"/>
+            <w:r>
+              <w:rPr>
+                <w:rFonts w:ascii="Consolas" w:hAnsi="Consolas" w:cs="Consolas"/>
+                <w:sz w:val="16"/>
+                <w:szCs w:val="16"/>
+              </w:rPr>
               <w:t>SortOrder</w:t>
             </w:r>
-            <w:proofErr w:type="spellEnd"/>
-          </w:p>
-          <w:p>
-            <w:pPr>
-              <w:pBdr>
-                <w:bottom w:val="single" w:sz="6" w:space="1" w:color="auto"/>
-              </w:pBdr>
-              <w:rPr>
-                <w:rFonts w:ascii="ITC Avant Garde Gothic" w:hAnsi="ITC Avant Garde Gothic"/>
-                <w:color w:val="A6A6A6" w:themeColor="background1" w:themeShade="A6"/>
-                <w:sz w:val="16"/>
-                <w:szCs w:val="16"/>
-              </w:rPr>
-            </w:pPr>
-          </w:p>
-          <w:p>
-            <w:pPr>
-              <w:rPr>
-                <w:rFonts w:ascii="ITC Avant Garde Gothic" w:hAnsi="ITC Avant Garde Gothic"/>
-                <w:color w:val="A6A6A6" w:themeColor="background1" w:themeShade="A6"/>
-                <w:sz w:val="16"/>
-                <w:szCs w:val="16"/>
-              </w:rPr>
-            </w:pPr>
-          </w:p>
-          <w:p>
-            <w:pPr>
-              <w:rPr>
-                <w:rFonts w:ascii="ITC Avant Garde Gothic" w:hAnsi="ITC Avant Garde Gothic"/>
-                <w:b/>
-                <w:color w:val="2BA6CB"/>
-                <w:sz w:val="16"/>
-                <w:szCs w:val="16"/>
-              </w:rPr>
-            </w:pPr>
-            <w:r>
-              <w:rPr>
-                <w:rFonts w:ascii="ITC Avant Garde Gothic" w:hAnsi="ITC Avant Garde Gothic"/>
-                <w:b/>
-                <w:color w:val="2BA6CB"/>
-                <w:sz w:val="16"/>
-                <w:szCs w:val="16"/>
-              </w:rPr>
-              <w:t>Content Methods</w:t>
-            </w:r>
-          </w:p>
-          <w:p>
-            <w:pPr>
-              <w:rPr>
-                <w:rFonts w:ascii="Consolas" w:hAnsi="Consolas" w:cs="Consolas"/>
-                <w:b/>
-                <w:sz w:val="16"/>
-                <w:szCs w:val="16"/>
-              </w:rPr>
-            </w:pPr>
-            <w:r>
-              <w:rPr>
-                <w:rFonts w:ascii="Consolas" w:hAnsi="Consolas" w:cs="Consolas"/>
-                <w:sz w:val="16"/>
-                <w:szCs w:val="16"/>
-              </w:rPr>
-              <w:t>.Parent()</w:t>
-            </w:r>
-            <w:r>
-              <w:rPr>
-                <w:rFonts w:ascii="Consolas" w:hAnsi="Consolas" w:cs="Consolas"/>
-                <w:b/>
-                <w:color w:val="A6A6A6" w:themeColor="background1" w:themeShade="A6"/>
-                <w:sz w:val="16"/>
-                <w:szCs w:val="16"/>
-              </w:rPr>
-              <w:br/>
+            <w:r>
+              <w:rPr>
+                <w:rFonts w:ascii="Consolas" w:hAnsi="Consolas" w:cs="Consolas"/>
+                <w:sz w:val="16"/>
+                <w:szCs w:val="16"/>
+              </w:rPr>
+              <w:t>:Int</w:t>
+            </w:r>
+            <w:proofErr w:type="spellEnd"/>
+          </w:p>
+          <w:p>
+            <w:pPr>
+              <w:rPr>
+                <w:rFonts w:ascii="ITC Avant Garde Std Bk" w:hAnsi="ITC Avant Garde Std Bk" w:cs="Consolas"/>
+                <w:color w:val="A6A6A6" w:themeColor="background1" w:themeShade="A6"/>
+                <w:sz w:val="16"/>
+                <w:szCs w:val="16"/>
+              </w:rPr>
+            </w:pPr>
+            <w:r>
+              <w:rPr>
+                <w:rFonts w:ascii="ITC Avant Garde Std Bk" w:hAnsi="ITC Avant Garde Std Bk" w:cs="Consolas"/>
+                <w:color w:val="A6A6A6" w:themeColor="background1" w:themeShade="A6"/>
+                <w:sz w:val="16"/>
+                <w:szCs w:val="16"/>
+              </w:rPr>
+              <w:t>The sort order for the content.</w:t>
+            </w:r>
+          </w:p>
+          <w:p>
+            <w:pPr>
+              <w:rPr>
+                <w:rFonts w:ascii="Consolas" w:hAnsi="Consolas" w:cs="Consolas"/>
+                <w:sz w:val="16"/>
+                <w:szCs w:val="16"/>
+              </w:rPr>
+            </w:pPr>
+          </w:p>
+          <w:p>
+            <w:pPr>
+              <w:rPr>
+                <w:rFonts w:ascii="Consolas" w:hAnsi="Consolas" w:cs="Consolas"/>
+                <w:sz w:val="16"/>
+                <w:szCs w:val="16"/>
+              </w:rPr>
+            </w:pPr>
+            <w:r>
+              <w:rPr>
+                <w:rFonts w:ascii="Consolas" w:hAnsi="Consolas" w:cs="Consolas"/>
+                <w:sz w:val="16"/>
+                <w:szCs w:val="16"/>
+              </w:rPr>
+              <w:t>.</w:t>
+            </w:r>
+            <w:proofErr w:type="spellStart"/>
+            <w:r>
+              <w:rPr>
+                <w:rFonts w:ascii="Consolas" w:hAnsi="Consolas" w:cs="Consolas"/>
+                <w:sz w:val="16"/>
+                <w:szCs w:val="16"/>
+              </w:rPr>
+              <w:t>Depth:Int</w:t>
+            </w:r>
+            <w:proofErr w:type="spellEnd"/>
+          </w:p>
+          <w:p>
+            <w:pPr>
+              <w:rPr>
+                <w:rFonts w:ascii="ITC Avant Garde Std Bk" w:hAnsi="ITC Avant Garde Std Bk" w:cs="Consolas"/>
+                <w:color w:val="A6A6A6" w:themeColor="background1" w:themeShade="A6"/>
+                <w:sz w:val="16"/>
+                <w:szCs w:val="16"/>
+              </w:rPr>
+            </w:pPr>
+            <w:r>
+              <w:rPr>
+                <w:rFonts w:ascii="ITC Avant Garde Std Bk" w:hAnsi="ITC Avant Garde Std Bk" w:cs="Consolas"/>
+                <w:color w:val="A6A6A6" w:themeColor="background1" w:themeShade="A6"/>
+                <w:sz w:val="16"/>
+                <w:szCs w:val="16"/>
+              </w:rPr>
+              <w:t>The depth of the content.</w:t>
+            </w:r>
+          </w:p>
+          <w:p>
+            <w:pPr>
+              <w:rPr>
+                <w:rFonts w:ascii="Consolas" w:hAnsi="Consolas" w:cs="Consolas"/>
+                <w:sz w:val="16"/>
+                <w:szCs w:val="16"/>
+              </w:rPr>
+            </w:pPr>
+          </w:p>
+          <w:p>
+            <w:pPr>
+              <w:rPr>
+                <w:rFonts w:ascii="Consolas" w:hAnsi="Consolas" w:cs="Consolas"/>
+                <w:sz w:val="16"/>
+                <w:szCs w:val="16"/>
+              </w:rPr>
+            </w:pPr>
+            <w:r>
+              <w:rPr>
+                <w:rFonts w:ascii="Consolas" w:hAnsi="Consolas" w:cs="Consolas"/>
+                <w:sz w:val="16"/>
+                <w:szCs w:val="16"/>
+              </w:rPr>
+              <w:t>.</w:t>
+            </w:r>
+            <w:proofErr w:type="spellStart"/>
+            <w:r>
+              <w:rPr>
+                <w:rFonts w:ascii="Consolas" w:hAnsi="Consolas" w:cs="Consolas"/>
+                <w:sz w:val="16"/>
+                <w:szCs w:val="16"/>
+              </w:rPr>
+              <w:t>RelativePath:String</w:t>
+            </w:r>
+            <w:proofErr w:type="spellEnd"/>
+          </w:p>
+          <w:p>
+            <w:pPr>
+              <w:rPr>
+                <w:rFonts w:ascii="ITC Avant Garde Std Bk" w:hAnsi="ITC Avant Garde Std Bk" w:cs="Consolas"/>
+                <w:color w:val="A6A6A6" w:themeColor="background1" w:themeShade="A6"/>
+                <w:sz w:val="16"/>
+                <w:szCs w:val="16"/>
+              </w:rPr>
+            </w:pPr>
+            <w:r>
+              <w:rPr>
+                <w:rFonts w:ascii="ITC Avant Garde Std Bk" w:hAnsi="ITC Avant Garde Std Bk" w:cs="Consolas"/>
+                <w:color w:val="A6A6A6" w:themeColor="background1" w:themeShade="A6"/>
+                <w:sz w:val="16"/>
+                <w:szCs w:val="16"/>
+              </w:rPr>
+              <w:t>The path of the content relative to the content store root.</w:t>
+            </w:r>
+          </w:p>
+          <w:p>
+            <w:pPr>
+              <w:rPr>
+                <w:rFonts w:ascii="Consolas" w:hAnsi="Consolas" w:cs="Consolas"/>
+                <w:sz w:val="16"/>
+                <w:szCs w:val="16"/>
+              </w:rPr>
+            </w:pPr>
+          </w:p>
+          <w:p>
+            <w:pPr>
+              <w:rPr>
+                <w:rFonts w:ascii="Consolas" w:hAnsi="Consolas" w:cs="Consolas"/>
+                <w:sz w:val="16"/>
+                <w:szCs w:val="16"/>
+              </w:rPr>
+            </w:pPr>
+            <w:r>
+              <w:rPr>
+                <w:rFonts w:ascii="Consolas" w:hAnsi="Consolas" w:cs="Consolas"/>
+                <w:sz w:val="16"/>
+                <w:szCs w:val="16"/>
+              </w:rPr>
+              <w:t>.</w:t>
+            </w:r>
+            <w:proofErr w:type="spellStart"/>
+            <w:r>
+              <w:rPr>
+                <w:rFonts w:ascii="Consolas" w:hAnsi="Consolas" w:cs="Consolas"/>
+                <w:sz w:val="16"/>
+                <w:szCs w:val="16"/>
+              </w:rPr>
+              <w:t>RelativeUrl:String</w:t>
+            </w:r>
+            <w:proofErr w:type="spellEnd"/>
+          </w:p>
+          <w:p>
+            <w:pPr>
+              <w:rPr>
+                <w:rFonts w:ascii="ITC Avant Garde Std Bk" w:hAnsi="ITC Avant Garde Std Bk" w:cs="Consolas"/>
+                <w:color w:val="A6A6A6" w:themeColor="background1" w:themeShade="A6"/>
+                <w:sz w:val="16"/>
+                <w:szCs w:val="16"/>
+              </w:rPr>
+            </w:pPr>
+            <w:r>
+              <w:rPr>
+                <w:rFonts w:ascii="ITC Avant Garde Std Bk" w:hAnsi="ITC Avant Garde Std Bk" w:cs="Consolas"/>
+                <w:color w:val="A6A6A6" w:themeColor="background1" w:themeShade="A6"/>
+                <w:sz w:val="16"/>
+                <w:szCs w:val="16"/>
+              </w:rPr>
+              <w:t>The URL of the content relative to the application root.</w:t>
+            </w:r>
+          </w:p>
+          <w:p>
+            <w:pPr>
+              <w:rPr>
+                <w:rFonts w:ascii="Consolas" w:hAnsi="Consolas" w:cs="Consolas"/>
+                <w:sz w:val="16"/>
+                <w:szCs w:val="16"/>
+              </w:rPr>
+            </w:pPr>
+          </w:p>
+          <w:p>
+            <w:pPr>
+              <w:rPr>
+                <w:rFonts w:ascii="Consolas" w:hAnsi="Consolas" w:cs="Consolas"/>
+                <w:sz w:val="16"/>
+                <w:szCs w:val="16"/>
+              </w:rPr>
+            </w:pPr>
+            <w:r>
+              <w:rPr>
+                <w:rFonts w:ascii="Consolas" w:hAnsi="Consolas" w:cs="Consolas"/>
+                <w:sz w:val="16"/>
+                <w:szCs w:val="16"/>
+              </w:rPr>
+              <w:t>.</w:t>
+            </w:r>
+            <w:proofErr w:type="spellStart"/>
+            <w:r>
+              <w:rPr>
+                <w:rFonts w:ascii="Consolas" w:hAnsi="Consolas" w:cs="Consolas"/>
+                <w:sz w:val="16"/>
+                <w:szCs w:val="16"/>
+              </w:rPr>
+              <w:t>Created:DateTimeOffset</w:t>
+            </w:r>
+            <w:proofErr w:type="spellEnd"/>
+          </w:p>
+          <w:p>
+            <w:pPr>
+              <w:rPr>
+                <w:rFonts w:ascii="ITC Avant Garde Std Bk" w:hAnsi="ITC Avant Garde Std Bk" w:cs="Consolas"/>
+                <w:sz w:val="16"/>
+                <w:szCs w:val="16"/>
+              </w:rPr>
+            </w:pPr>
+            <w:r>
+              <w:rPr>
+                <w:rFonts w:ascii="ITC Avant Garde Std Bk" w:hAnsi="ITC Avant Garde Std Bk" w:cs="Consolas"/>
+                <w:color w:val="A6A6A6" w:themeColor="background1" w:themeShade="A6"/>
+                <w:sz w:val="16"/>
+                <w:szCs w:val="16"/>
+              </w:rPr>
+              <w:t>The creation date of the content.</w:t>
             </w:r>
           </w:p>
         </w:tc>
@@ -563,6 +1099,1423 @@
           <w:p>
             <w:pPr>
               <w:rPr>
+                <w:rFonts w:ascii="Consolas" w:hAnsi="Consolas" w:cs="Consolas"/>
+                <w:sz w:val="16"/>
+                <w:szCs w:val="16"/>
+              </w:rPr>
+            </w:pPr>
+          </w:p>
+          <w:p>
+            <w:pPr>
+              <w:rPr>
+                <w:rFonts w:ascii="Consolas" w:hAnsi="Consolas" w:cs="Consolas"/>
+                <w:sz w:val="16"/>
+                <w:szCs w:val="16"/>
+              </w:rPr>
+            </w:pPr>
+            <w:r>
+              <w:rPr>
+                <w:rFonts w:ascii="Consolas" w:hAnsi="Consolas" w:cs="Consolas"/>
+                <w:sz w:val="16"/>
+                <w:szCs w:val="16"/>
+              </w:rPr>
+              <w:t>.</w:t>
+            </w:r>
+            <w:proofErr w:type="spellStart"/>
+            <w:r>
+              <w:rPr>
+                <w:rFonts w:ascii="Consolas" w:hAnsi="Consolas" w:cs="Consolas"/>
+                <w:sz w:val="16"/>
+                <w:szCs w:val="16"/>
+              </w:rPr>
+              <w:t>Modified</w:t>
+            </w:r>
+            <w:r>
+              <w:rPr>
+                <w:rFonts w:ascii="Consolas" w:hAnsi="Consolas" w:cs="Consolas"/>
+                <w:sz w:val="16"/>
+                <w:szCs w:val="16"/>
+              </w:rPr>
+              <w:t>:DateTimeOffset</w:t>
+            </w:r>
+            <w:proofErr w:type="spellEnd"/>
+          </w:p>
+          <w:p>
+            <w:pPr>
+              <w:rPr>
+                <w:rFonts w:ascii="ITC Avant Garde Std Bk" w:hAnsi="ITC Avant Garde Std Bk" w:cs="Consolas"/>
+                <w:color w:val="A6A6A6" w:themeColor="background1" w:themeShade="A6"/>
+                <w:sz w:val="16"/>
+                <w:szCs w:val="16"/>
+              </w:rPr>
+            </w:pPr>
+            <w:r>
+              <w:rPr>
+                <w:rFonts w:ascii="ITC Avant Garde Std Bk" w:hAnsi="ITC Avant Garde Std Bk" w:cs="Consolas"/>
+                <w:color w:val="A6A6A6" w:themeColor="background1" w:themeShade="A6"/>
+                <w:sz w:val="16"/>
+                <w:szCs w:val="16"/>
+              </w:rPr>
+              <w:t>The last modified date of the content.</w:t>
+            </w:r>
+          </w:p>
+          <w:p>
+            <w:pPr>
+              <w:rPr>
+                <w:rFonts w:ascii="Consolas" w:hAnsi="Consolas" w:cs="Consolas"/>
+                <w:sz w:val="16"/>
+                <w:szCs w:val="16"/>
+              </w:rPr>
+            </w:pPr>
+          </w:p>
+          <w:p>
+            <w:pPr>
+              <w:rPr>
+                <w:rFonts w:ascii="Consolas" w:hAnsi="Consolas" w:cs="Consolas"/>
+                <w:sz w:val="16"/>
+                <w:szCs w:val="16"/>
+              </w:rPr>
+            </w:pPr>
+            <w:r>
+              <w:rPr>
+                <w:rFonts w:ascii="Consolas" w:hAnsi="Consolas" w:cs="Consolas"/>
+                <w:sz w:val="16"/>
+                <w:szCs w:val="16"/>
+              </w:rPr>
+              <w:t>.</w:t>
+            </w:r>
+            <w:proofErr w:type="spellStart"/>
+            <w:r>
+              <w:rPr>
+                <w:rFonts w:ascii="Consolas" w:hAnsi="Consolas" w:cs="Consolas"/>
+                <w:sz w:val="16"/>
+                <w:szCs w:val="16"/>
+              </w:rPr>
+              <w:t>Data</w:t>
+            </w:r>
+            <w:r>
+              <w:rPr>
+                <w:rFonts w:ascii="Consolas" w:hAnsi="Consolas" w:cs="Consolas"/>
+                <w:sz w:val="16"/>
+                <w:szCs w:val="16"/>
+              </w:rPr>
+              <w:t>:IDctionary</w:t>
+            </w:r>
+            <w:proofErr w:type="spellEnd"/>
+            <w:r>
+              <w:rPr>
+                <w:rFonts w:ascii="Consolas" w:hAnsi="Consolas" w:cs="Consolas"/>
+                <w:sz w:val="16"/>
+                <w:szCs w:val="16"/>
+              </w:rPr>
+              <w:t>&lt;String, String&gt;</w:t>
+            </w:r>
+          </w:p>
+          <w:p>
+            <w:pPr>
+              <w:rPr>
+                <w:rFonts w:ascii="ITC Avant Garde Std Bk" w:hAnsi="ITC Avant Garde Std Bk" w:cs="Consolas"/>
+                <w:color w:val="A6A6A6" w:themeColor="background1" w:themeShade="A6"/>
+                <w:sz w:val="16"/>
+                <w:szCs w:val="16"/>
+              </w:rPr>
+            </w:pPr>
+            <w:r>
+              <w:rPr>
+                <w:rFonts w:ascii="ITC Avant Garde Std Bk" w:hAnsi="ITC Avant Garde Std Bk" w:cs="Consolas"/>
+                <w:color w:val="A6A6A6" w:themeColor="background1" w:themeShade="A6"/>
+                <w:sz w:val="16"/>
+                <w:szCs w:val="16"/>
+              </w:rPr>
+              <w:t>The key value dictionary of parsed values from the content file. If a strongly typed model is used, values will be mapped to model properties and the Data coll</w:t>
+            </w:r>
+            <w:r>
+              <w:rPr>
+                <w:rFonts w:ascii="ITC Avant Garde Std Bk" w:hAnsi="ITC Avant Garde Std Bk" w:cs="Consolas"/>
+                <w:color w:val="A6A6A6" w:themeColor="background1" w:themeShade="A6"/>
+                <w:sz w:val="16"/>
+                <w:szCs w:val="16"/>
+              </w:rPr>
+              <w:t>ection will then contain any un-</w:t>
+            </w:r>
+            <w:r>
+              <w:rPr>
+                <w:rFonts w:ascii="ITC Avant Garde Std Bk" w:hAnsi="ITC Avant Garde Std Bk" w:cs="Consolas"/>
+                <w:color w:val="A6A6A6" w:themeColor="background1" w:themeShade="A6"/>
+                <w:sz w:val="16"/>
+                <w:szCs w:val="16"/>
+              </w:rPr>
+              <w:t>mapped values.</w:t>
+            </w:r>
+          </w:p>
+          <w:p>
+            <w:pPr>
+              <w:pBdr>
+                <w:bottom w:val="single" w:sz="6" w:space="1" w:color="auto"/>
+              </w:pBdr>
+              <w:rPr>
+                <w:rFonts w:ascii="ITC Avant Garde Gothic" w:hAnsi="ITC Avant Garde Gothic"/>
+                <w:color w:val="A6A6A6" w:themeColor="background1" w:themeShade="A6"/>
+                <w:sz w:val="16"/>
+                <w:szCs w:val="16"/>
+              </w:rPr>
+            </w:pPr>
+          </w:p>
+          <w:p>
+            <w:pPr>
+              <w:rPr>
+                <w:rFonts w:ascii="ITC Avant Garde Gothic" w:hAnsi="ITC Avant Garde Gothic"/>
+                <w:color w:val="A6A6A6" w:themeColor="background1" w:themeShade="A6"/>
+                <w:sz w:val="16"/>
+                <w:szCs w:val="16"/>
+              </w:rPr>
+            </w:pPr>
+          </w:p>
+          <w:p>
+            <w:pPr>
+              <w:rPr>
+                <w:rFonts w:ascii="ITC Avant Garde Gothic" w:hAnsi="ITC Avant Garde Gothic"/>
+                <w:b/>
+                <w:color w:val="2BA6CB"/>
+                <w:sz w:val="16"/>
+                <w:szCs w:val="16"/>
+              </w:rPr>
+            </w:pPr>
+            <w:r>
+              <w:rPr>
+                <w:rFonts w:ascii="ITC Avant Garde Gothic" w:hAnsi="ITC Avant Garde Gothic"/>
+                <w:b/>
+                <w:color w:val="2BA6CB"/>
+                <w:sz w:val="16"/>
+                <w:szCs w:val="16"/>
+              </w:rPr>
+              <w:t xml:space="preserve">Content </w:t>
+            </w:r>
+            <w:r>
+              <w:rPr>
+                <w:rFonts w:ascii="ITC Avant Garde Gothic" w:hAnsi="ITC Avant Garde Gothic"/>
+                <w:b/>
+                <w:color w:val="2BA6CB"/>
+                <w:sz w:val="16"/>
+                <w:szCs w:val="16"/>
+              </w:rPr>
+              <w:t xml:space="preserve">Helper </w:t>
+            </w:r>
+            <w:r>
+              <w:rPr>
+                <w:rFonts w:ascii="ITC Avant Garde Gothic" w:hAnsi="ITC Avant Garde Gothic"/>
+                <w:b/>
+                <w:color w:val="2BA6CB"/>
+                <w:sz w:val="16"/>
+                <w:szCs w:val="16"/>
+              </w:rPr>
+              <w:t>Methods</w:t>
+            </w:r>
+          </w:p>
+          <w:p>
+            <w:pPr>
+              <w:rPr>
+                <w:rFonts w:ascii="ITC Avant Garde Gothic" w:hAnsi="ITC Avant Garde Gothic"/>
+                <w:color w:val="808080" w:themeColor="background1" w:themeShade="80"/>
+                <w:sz w:val="16"/>
+                <w:szCs w:val="16"/>
+              </w:rPr>
+            </w:pPr>
+            <w:r>
+              <w:rPr>
+                <w:rFonts w:ascii="Consolas" w:hAnsi="Consolas" w:cs="Consolas"/>
+                <w:sz w:val="16"/>
+                <w:szCs w:val="16"/>
+              </w:rPr>
+              <w:t>.</w:t>
+            </w:r>
+            <w:proofErr w:type="spellStart"/>
+            <w:proofErr w:type="gramStart"/>
+            <w:r>
+              <w:rPr>
+                <w:rFonts w:ascii="Consolas" w:hAnsi="Consolas" w:cs="Consolas"/>
+                <w:sz w:val="16"/>
+                <w:szCs w:val="16"/>
+              </w:rPr>
+              <w:t>Url</w:t>
+            </w:r>
+            <w:proofErr w:type="spellEnd"/>
+            <w:r>
+              <w:rPr>
+                <w:rFonts w:ascii="Consolas" w:hAnsi="Consolas" w:cs="Consolas"/>
+                <w:sz w:val="16"/>
+                <w:szCs w:val="16"/>
+              </w:rPr>
+              <w:t>(</w:t>
+            </w:r>
+            <w:proofErr w:type="gramEnd"/>
+            <w:r>
+              <w:rPr>
+                <w:rFonts w:ascii="Consolas" w:hAnsi="Consolas" w:cs="Consolas"/>
+                <w:sz w:val="16"/>
+                <w:szCs w:val="16"/>
+              </w:rPr>
+              <w:t>)</w:t>
+            </w:r>
+            <w:r>
+              <w:rPr>
+                <w:rFonts w:ascii="Consolas" w:hAnsi="Consolas" w:cs="Consolas"/>
+                <w:sz w:val="16"/>
+                <w:szCs w:val="16"/>
+              </w:rPr>
+              <w:t>:String</w:t>
+            </w:r>
+            <w:r>
+              <w:rPr>
+                <w:rFonts w:ascii="Consolas" w:hAnsi="Consolas" w:cs="Consolas"/>
+                <w:b/>
+                <w:color w:val="A6A6A6" w:themeColor="background1" w:themeShade="A6"/>
+                <w:sz w:val="16"/>
+                <w:szCs w:val="16"/>
+              </w:rPr>
+              <w:br/>
+            </w:r>
+            <w:r>
+              <w:rPr>
+                <w:rFonts w:ascii="ITC Avant Garde Gothic" w:hAnsi="ITC Avant Garde Gothic"/>
+                <w:color w:val="A6A6A6" w:themeColor="background1" w:themeShade="A6"/>
+                <w:sz w:val="16"/>
+                <w:szCs w:val="16"/>
+              </w:rPr>
+              <w:t>Get the absolute URL for the content.</w:t>
+            </w:r>
+          </w:p>
+          <w:p>
+            <w:pPr>
+              <w:rPr>
+                <w:rFonts w:ascii="ITC Avant Garde Gothic" w:hAnsi="ITC Avant Garde Gothic"/>
+                <w:color w:val="808080" w:themeColor="background1" w:themeShade="80"/>
+                <w:sz w:val="16"/>
+                <w:szCs w:val="16"/>
+              </w:rPr>
+            </w:pPr>
+          </w:p>
+          <w:p>
+            <w:pPr>
+              <w:rPr>
+                <w:rFonts w:ascii="ITC Avant Garde Gothic" w:hAnsi="ITC Avant Garde Gothic"/>
+                <w:color w:val="808080" w:themeColor="background1" w:themeShade="80"/>
+                <w:sz w:val="16"/>
+                <w:szCs w:val="16"/>
+              </w:rPr>
+            </w:pPr>
+            <w:r>
+              <w:rPr>
+                <w:rFonts w:ascii="Consolas" w:hAnsi="Consolas" w:cs="Consolas"/>
+                <w:sz w:val="16"/>
+                <w:szCs w:val="16"/>
+              </w:rPr>
+              <w:t>.</w:t>
+            </w:r>
+            <w:proofErr w:type="spellStart"/>
+            <w:proofErr w:type="gramStart"/>
+            <w:r>
+              <w:rPr>
+                <w:rFonts w:ascii="Consolas" w:hAnsi="Consolas" w:cs="Consolas"/>
+                <w:sz w:val="16"/>
+                <w:szCs w:val="16"/>
+              </w:rPr>
+              <w:t>IsVisible</w:t>
+            </w:r>
+            <w:proofErr w:type="spellEnd"/>
+            <w:r>
+              <w:rPr>
+                <w:rFonts w:ascii="Consolas" w:hAnsi="Consolas" w:cs="Consolas"/>
+                <w:sz w:val="16"/>
+                <w:szCs w:val="16"/>
+              </w:rPr>
+              <w:t>(</w:t>
+            </w:r>
+            <w:proofErr w:type="gramEnd"/>
+            <w:r>
+              <w:rPr>
+                <w:rFonts w:ascii="Consolas" w:hAnsi="Consolas" w:cs="Consolas"/>
+                <w:sz w:val="16"/>
+                <w:szCs w:val="16"/>
+              </w:rPr>
+              <w:t>)</w:t>
+            </w:r>
+            <w:r>
+              <w:rPr>
+                <w:rFonts w:ascii="Consolas" w:hAnsi="Consolas" w:cs="Consolas"/>
+                <w:sz w:val="16"/>
+                <w:szCs w:val="16"/>
+              </w:rPr>
+              <w:t>:</w:t>
+            </w:r>
+            <w:r>
+              <w:rPr>
+                <w:rFonts w:ascii="Consolas" w:hAnsi="Consolas" w:cs="Consolas"/>
+                <w:sz w:val="16"/>
+                <w:szCs w:val="16"/>
+              </w:rPr>
+              <w:t>Boolean</w:t>
+            </w:r>
+            <w:r>
+              <w:rPr>
+                <w:rFonts w:ascii="Consolas" w:hAnsi="Consolas" w:cs="Consolas"/>
+                <w:b/>
+                <w:color w:val="A6A6A6" w:themeColor="background1" w:themeShade="A6"/>
+                <w:sz w:val="16"/>
+                <w:szCs w:val="16"/>
+              </w:rPr>
+              <w:br/>
+            </w:r>
+            <w:r>
+              <w:rPr>
+                <w:rFonts w:ascii="ITC Avant Garde Gothic" w:hAnsi="ITC Avant Garde Gothic"/>
+                <w:color w:val="A6A6A6" w:themeColor="background1" w:themeShade="A6"/>
+                <w:sz w:val="16"/>
+                <w:szCs w:val="16"/>
+              </w:rPr>
+              <w:t>Get</w:t>
+            </w:r>
+            <w:r>
+              <w:rPr>
+                <w:rFonts w:ascii="ITC Avant Garde Gothic" w:hAnsi="ITC Avant Garde Gothic"/>
+                <w:color w:val="A6A6A6" w:themeColor="background1" w:themeShade="A6"/>
+                <w:sz w:val="16"/>
+                <w:szCs w:val="16"/>
+              </w:rPr>
+              <w:t>s</w:t>
+            </w:r>
+            <w:r>
+              <w:rPr>
+                <w:rFonts w:ascii="ITC Avant Garde Gothic" w:hAnsi="ITC Avant Garde Gothic"/>
+                <w:color w:val="A6A6A6" w:themeColor="background1" w:themeShade="A6"/>
+                <w:sz w:val="16"/>
+                <w:szCs w:val="16"/>
+              </w:rPr>
+              <w:t xml:space="preserve"> </w:t>
+            </w:r>
+            <w:r>
+              <w:rPr>
+                <w:rFonts w:ascii="ITC Avant Garde Gothic" w:hAnsi="ITC Avant Garde Gothic"/>
+                <w:color w:val="A6A6A6" w:themeColor="background1" w:themeShade="A6"/>
+                <w:sz w:val="16"/>
+                <w:szCs w:val="16"/>
+              </w:rPr>
+              <w:t>a flag indicating whether the content is visible in the navigation</w:t>
+            </w:r>
+            <w:r>
+              <w:rPr>
+                <w:rFonts w:ascii="ITC Avant Garde Gothic" w:hAnsi="ITC Avant Garde Gothic"/>
+                <w:color w:val="A6A6A6" w:themeColor="background1" w:themeShade="A6"/>
+                <w:sz w:val="16"/>
+                <w:szCs w:val="16"/>
+              </w:rPr>
+              <w:t>.</w:t>
+            </w:r>
+          </w:p>
+          <w:p>
+            <w:pPr>
+              <w:rPr>
+                <w:rFonts w:ascii="ITC Avant Garde Gothic" w:hAnsi="ITC Avant Garde Gothic"/>
+                <w:color w:val="808080" w:themeColor="background1" w:themeShade="80"/>
+                <w:sz w:val="16"/>
+                <w:szCs w:val="16"/>
+              </w:rPr>
+            </w:pPr>
+          </w:p>
+          <w:p>
+            <w:pPr>
+              <w:rPr>
+                <w:rFonts w:ascii="ITC Avant Garde Gothic" w:hAnsi="ITC Avant Garde Gothic"/>
+                <w:color w:val="A6A6A6" w:themeColor="background1" w:themeShade="A6"/>
+                <w:sz w:val="16"/>
+                <w:szCs w:val="16"/>
+              </w:rPr>
+            </w:pPr>
+            <w:r>
+              <w:rPr>
+                <w:rFonts w:ascii="Consolas" w:hAnsi="Consolas" w:cs="Consolas"/>
+                <w:sz w:val="16"/>
+                <w:szCs w:val="16"/>
+              </w:rPr>
+              <w:t>.</w:t>
+            </w:r>
+            <w:proofErr w:type="spellStart"/>
+            <w:proofErr w:type="gramStart"/>
+            <w:r>
+              <w:rPr>
+                <w:rFonts w:ascii="Consolas" w:hAnsi="Consolas" w:cs="Consolas"/>
+                <w:sz w:val="16"/>
+                <w:szCs w:val="16"/>
+              </w:rPr>
+              <w:t>IsHomePage</w:t>
+            </w:r>
+            <w:proofErr w:type="spellEnd"/>
+            <w:r>
+              <w:rPr>
+                <w:rFonts w:ascii="Consolas" w:hAnsi="Consolas" w:cs="Consolas"/>
+                <w:sz w:val="16"/>
+                <w:szCs w:val="16"/>
+              </w:rPr>
+              <w:t>(</w:t>
+            </w:r>
+            <w:proofErr w:type="gramEnd"/>
+            <w:r>
+              <w:rPr>
+                <w:rFonts w:ascii="Consolas" w:hAnsi="Consolas" w:cs="Consolas"/>
+                <w:sz w:val="16"/>
+                <w:szCs w:val="16"/>
+              </w:rPr>
+              <w:t>)</w:t>
+            </w:r>
+            <w:r>
+              <w:rPr>
+                <w:rFonts w:ascii="Consolas" w:hAnsi="Consolas" w:cs="Consolas"/>
+                <w:sz w:val="16"/>
+                <w:szCs w:val="16"/>
+              </w:rPr>
+              <w:t>:</w:t>
+            </w:r>
+            <w:r>
+              <w:rPr>
+                <w:rFonts w:ascii="Consolas" w:hAnsi="Consolas" w:cs="Consolas"/>
+                <w:sz w:val="16"/>
+                <w:szCs w:val="16"/>
+              </w:rPr>
+              <w:t>Boolean</w:t>
+            </w:r>
+            <w:r>
+              <w:rPr>
+                <w:rFonts w:ascii="Consolas" w:hAnsi="Consolas" w:cs="Consolas"/>
+                <w:b/>
+                <w:color w:val="A6A6A6" w:themeColor="background1" w:themeShade="A6"/>
+                <w:sz w:val="16"/>
+                <w:szCs w:val="16"/>
+              </w:rPr>
+              <w:br/>
+            </w:r>
+            <w:r>
+              <w:rPr>
+                <w:rFonts w:ascii="ITC Avant Garde Gothic" w:hAnsi="ITC Avant Garde Gothic"/>
+                <w:color w:val="A6A6A6" w:themeColor="background1" w:themeShade="A6"/>
+                <w:sz w:val="16"/>
+                <w:szCs w:val="16"/>
+              </w:rPr>
+              <w:t>Gets a flag indicating whether the content is the home page</w:t>
+            </w:r>
+            <w:r>
+              <w:rPr>
+                <w:rFonts w:ascii="ITC Avant Garde Gothic" w:hAnsi="ITC Avant Garde Gothic"/>
+                <w:color w:val="A6A6A6" w:themeColor="background1" w:themeShade="A6"/>
+                <w:sz w:val="16"/>
+                <w:szCs w:val="16"/>
+              </w:rPr>
+              <w:t>.</w:t>
+            </w:r>
+          </w:p>
+          <w:p>
+            <w:pPr>
+              <w:rPr>
+                <w:rFonts w:ascii="ITC Avant Garde Gothic" w:hAnsi="ITC Avant Garde Gothic"/>
+                <w:color w:val="A6A6A6" w:themeColor="background1" w:themeShade="A6"/>
+                <w:sz w:val="16"/>
+                <w:szCs w:val="16"/>
+              </w:rPr>
+            </w:pPr>
+          </w:p>
+          <w:p>
+            <w:pPr>
+              <w:rPr>
+                <w:rFonts w:ascii="ITC Avant Garde Gothic" w:hAnsi="ITC Avant Garde Gothic"/>
+                <w:color w:val="A6A6A6" w:themeColor="background1" w:themeShade="A6"/>
+                <w:sz w:val="16"/>
+                <w:szCs w:val="16"/>
+              </w:rPr>
+            </w:pPr>
+            <w:r>
+              <w:rPr>
+                <w:rFonts w:ascii="Consolas" w:hAnsi="Consolas" w:cs="Consolas"/>
+                <w:sz w:val="16"/>
+                <w:szCs w:val="16"/>
+              </w:rPr>
+              <w:t>.</w:t>
+            </w:r>
+            <w:proofErr w:type="spellStart"/>
+            <w:proofErr w:type="gramStart"/>
+            <w:r>
+              <w:rPr>
+                <w:rFonts w:ascii="Consolas" w:hAnsi="Consolas" w:cs="Consolas"/>
+                <w:sz w:val="16"/>
+                <w:szCs w:val="16"/>
+              </w:rPr>
+              <w:t>IsChildOf</w:t>
+            </w:r>
+            <w:proofErr w:type="spellEnd"/>
+            <w:r>
+              <w:rPr>
+                <w:rFonts w:ascii="Consolas" w:hAnsi="Consolas" w:cs="Consolas"/>
+                <w:sz w:val="16"/>
+                <w:szCs w:val="16"/>
+              </w:rPr>
+              <w:t>(</w:t>
+            </w:r>
+            <w:proofErr w:type="spellStart"/>
+            <w:proofErr w:type="gramEnd"/>
+            <w:r>
+              <w:rPr>
+                <w:rFonts w:ascii="Consolas" w:hAnsi="Consolas" w:cs="Consolas"/>
+                <w:sz w:val="16"/>
+                <w:szCs w:val="16"/>
+              </w:rPr>
+              <w:t>IContent</w:t>
+            </w:r>
+            <w:proofErr w:type="spellEnd"/>
+            <w:r>
+              <w:rPr>
+                <w:rFonts w:ascii="Consolas" w:hAnsi="Consolas" w:cs="Consolas"/>
+                <w:sz w:val="16"/>
+                <w:szCs w:val="16"/>
+              </w:rPr>
+              <w:t xml:space="preserve"> content</w:t>
+            </w:r>
+            <w:r>
+              <w:rPr>
+                <w:rFonts w:ascii="Consolas" w:hAnsi="Consolas" w:cs="Consolas"/>
+                <w:sz w:val="16"/>
+                <w:szCs w:val="16"/>
+              </w:rPr>
+              <w:t>)</w:t>
+            </w:r>
+            <w:r>
+              <w:rPr>
+                <w:rFonts w:ascii="Consolas" w:hAnsi="Consolas" w:cs="Consolas"/>
+                <w:sz w:val="16"/>
+                <w:szCs w:val="16"/>
+              </w:rPr>
+              <w:t>:Boolean</w:t>
+            </w:r>
+            <w:r>
+              <w:rPr>
+                <w:rFonts w:ascii="Consolas" w:hAnsi="Consolas" w:cs="Consolas"/>
+                <w:b/>
+                <w:color w:val="A6A6A6" w:themeColor="background1" w:themeShade="A6"/>
+                <w:sz w:val="16"/>
+                <w:szCs w:val="16"/>
+              </w:rPr>
+              <w:br/>
+            </w:r>
+            <w:r>
+              <w:rPr>
+                <w:rFonts w:ascii="ITC Avant Garde Gothic" w:hAnsi="ITC Avant Garde Gothic"/>
+                <w:color w:val="A6A6A6" w:themeColor="background1" w:themeShade="A6"/>
+                <w:sz w:val="16"/>
+                <w:szCs w:val="16"/>
+              </w:rPr>
+              <w:t xml:space="preserve">Gets a flag indicating whether the content is </w:t>
+            </w:r>
+            <w:r>
+              <w:rPr>
+                <w:rFonts w:ascii="ITC Avant Garde Gothic" w:hAnsi="ITC Avant Garde Gothic"/>
+                <w:color w:val="A6A6A6" w:themeColor="background1" w:themeShade="A6"/>
+                <w:sz w:val="16"/>
+                <w:szCs w:val="16"/>
+              </w:rPr>
+              <w:t>a child of the supplied content</w:t>
+            </w:r>
+            <w:r>
+              <w:rPr>
+                <w:rFonts w:ascii="ITC Avant Garde Gothic" w:hAnsi="ITC Avant Garde Gothic"/>
+                <w:color w:val="A6A6A6" w:themeColor="background1" w:themeShade="A6"/>
+                <w:sz w:val="16"/>
+                <w:szCs w:val="16"/>
+              </w:rPr>
+              <w:t>.</w:t>
+            </w:r>
+          </w:p>
+          <w:p>
+            <w:pPr>
+              <w:rPr>
+                <w:rFonts w:ascii="ITC Avant Garde Gothic" w:hAnsi="ITC Avant Garde Gothic"/>
+                <w:color w:val="A6A6A6" w:themeColor="background1" w:themeShade="A6"/>
+                <w:sz w:val="16"/>
+                <w:szCs w:val="16"/>
+              </w:rPr>
+            </w:pPr>
+          </w:p>
+          <w:p>
+            <w:pPr>
+              <w:rPr>
+                <w:rFonts w:ascii="ITC Avant Garde Gothic" w:hAnsi="ITC Avant Garde Gothic"/>
+                <w:color w:val="A6A6A6" w:themeColor="background1" w:themeShade="A6"/>
+                <w:sz w:val="16"/>
+                <w:szCs w:val="16"/>
+              </w:rPr>
+            </w:pPr>
+            <w:r>
+              <w:rPr>
+                <w:rFonts w:ascii="Consolas" w:hAnsi="Consolas" w:cs="Consolas"/>
+                <w:sz w:val="16"/>
+                <w:szCs w:val="16"/>
+              </w:rPr>
+              <w:t>.</w:t>
+            </w:r>
+            <w:proofErr w:type="spellStart"/>
+            <w:proofErr w:type="gramStart"/>
+            <w:r>
+              <w:rPr>
+                <w:rFonts w:ascii="Consolas" w:hAnsi="Consolas" w:cs="Consolas"/>
+                <w:sz w:val="16"/>
+                <w:szCs w:val="16"/>
+              </w:rPr>
+              <w:t>IsAncestorOf</w:t>
+            </w:r>
+            <w:proofErr w:type="spellEnd"/>
+            <w:r>
+              <w:rPr>
+                <w:rFonts w:ascii="Consolas" w:hAnsi="Consolas" w:cs="Consolas"/>
+                <w:sz w:val="16"/>
+                <w:szCs w:val="16"/>
+              </w:rPr>
+              <w:t>(</w:t>
+            </w:r>
+            <w:proofErr w:type="spellStart"/>
+            <w:proofErr w:type="gramEnd"/>
+            <w:r>
+              <w:rPr>
+                <w:rFonts w:ascii="Consolas" w:hAnsi="Consolas" w:cs="Consolas"/>
+                <w:sz w:val="16"/>
+                <w:szCs w:val="16"/>
+              </w:rPr>
+              <w:t>IContent</w:t>
+            </w:r>
+            <w:proofErr w:type="spellEnd"/>
+            <w:r>
+              <w:rPr>
+                <w:rFonts w:ascii="Consolas" w:hAnsi="Consolas" w:cs="Consolas"/>
+                <w:sz w:val="16"/>
+                <w:szCs w:val="16"/>
+              </w:rPr>
+              <w:t xml:space="preserve"> content</w:t>
+            </w:r>
+            <w:r>
+              <w:rPr>
+                <w:rFonts w:ascii="Consolas" w:hAnsi="Consolas" w:cs="Consolas"/>
+                <w:sz w:val="16"/>
+                <w:szCs w:val="16"/>
+              </w:rPr>
+              <w:t>)</w:t>
+            </w:r>
+            <w:r>
+              <w:rPr>
+                <w:rFonts w:ascii="Consolas" w:hAnsi="Consolas" w:cs="Consolas"/>
+                <w:sz w:val="16"/>
+                <w:szCs w:val="16"/>
+              </w:rPr>
+              <w:t>:Boolean</w:t>
+            </w:r>
+            <w:r>
+              <w:rPr>
+                <w:rFonts w:ascii="Consolas" w:hAnsi="Consolas" w:cs="Consolas"/>
+                <w:b/>
+                <w:color w:val="A6A6A6" w:themeColor="background1" w:themeShade="A6"/>
+                <w:sz w:val="16"/>
+                <w:szCs w:val="16"/>
+              </w:rPr>
+              <w:br/>
+            </w:r>
+            <w:r>
+              <w:rPr>
+                <w:rFonts w:ascii="ITC Avant Garde Gothic" w:hAnsi="ITC Avant Garde Gothic"/>
+                <w:color w:val="A6A6A6" w:themeColor="background1" w:themeShade="A6"/>
+                <w:sz w:val="16"/>
+                <w:szCs w:val="16"/>
+              </w:rPr>
+              <w:t xml:space="preserve">Gets a flag indicating whether the content is </w:t>
+            </w:r>
+            <w:r>
+              <w:rPr>
+                <w:rFonts w:ascii="ITC Avant Garde Gothic" w:hAnsi="ITC Avant Garde Gothic"/>
+                <w:color w:val="A6A6A6" w:themeColor="background1" w:themeShade="A6"/>
+                <w:sz w:val="16"/>
+                <w:szCs w:val="16"/>
+              </w:rPr>
+              <w:t>an ancestor of the supplied content</w:t>
+            </w:r>
+            <w:r>
+              <w:rPr>
+                <w:rFonts w:ascii="ITC Avant Garde Gothic" w:hAnsi="ITC Avant Garde Gothic"/>
+                <w:color w:val="A6A6A6" w:themeColor="background1" w:themeShade="A6"/>
+                <w:sz w:val="16"/>
+                <w:szCs w:val="16"/>
+              </w:rPr>
+              <w:t>.</w:t>
+            </w:r>
+          </w:p>
+          <w:p>
+            <w:pPr>
+              <w:rPr>
+                <w:rFonts w:ascii="ITC Avant Garde Gothic" w:hAnsi="ITC Avant Garde Gothic"/>
+                <w:color w:val="A6A6A6" w:themeColor="background1" w:themeShade="A6"/>
+                <w:sz w:val="16"/>
+                <w:szCs w:val="16"/>
+              </w:rPr>
+            </w:pPr>
+          </w:p>
+          <w:p>
+            <w:pPr>
+              <w:rPr>
+                <w:rFonts w:ascii="ITC Avant Garde Gothic" w:hAnsi="ITC Avant Garde Gothic"/>
+                <w:color w:val="A6A6A6" w:themeColor="background1" w:themeShade="A6"/>
+                <w:sz w:val="16"/>
+                <w:szCs w:val="16"/>
+              </w:rPr>
+            </w:pPr>
+            <w:r>
+              <w:rPr>
+                <w:rFonts w:ascii="Consolas" w:hAnsi="Consolas" w:cs="Consolas"/>
+                <w:sz w:val="16"/>
+                <w:szCs w:val="16"/>
+              </w:rPr>
+              <w:t>.</w:t>
+            </w:r>
+            <w:proofErr w:type="spellStart"/>
+            <w:proofErr w:type="gramStart"/>
+            <w:r>
+              <w:rPr>
+                <w:rFonts w:ascii="Consolas" w:hAnsi="Consolas" w:cs="Consolas"/>
+                <w:sz w:val="16"/>
+                <w:szCs w:val="16"/>
+              </w:rPr>
+              <w:t>IsDescendantOf</w:t>
+            </w:r>
+            <w:proofErr w:type="spellEnd"/>
+            <w:r>
+              <w:rPr>
+                <w:rFonts w:ascii="Consolas" w:hAnsi="Consolas" w:cs="Consolas"/>
+                <w:sz w:val="16"/>
+                <w:szCs w:val="16"/>
+              </w:rPr>
+              <w:t>(</w:t>
+            </w:r>
+            <w:proofErr w:type="spellStart"/>
+            <w:proofErr w:type="gramEnd"/>
+            <w:r>
+              <w:rPr>
+                <w:rFonts w:ascii="Consolas" w:hAnsi="Consolas" w:cs="Consolas"/>
+                <w:sz w:val="16"/>
+                <w:szCs w:val="16"/>
+              </w:rPr>
+              <w:t>IContent</w:t>
+            </w:r>
+            <w:proofErr w:type="spellEnd"/>
+            <w:r>
+              <w:rPr>
+                <w:rFonts w:ascii="Consolas" w:hAnsi="Consolas" w:cs="Consolas"/>
+                <w:sz w:val="16"/>
+                <w:szCs w:val="16"/>
+              </w:rPr>
+              <w:t xml:space="preserve"> content</w:t>
+            </w:r>
+            <w:r>
+              <w:rPr>
+                <w:rFonts w:ascii="Consolas" w:hAnsi="Consolas" w:cs="Consolas"/>
+                <w:sz w:val="16"/>
+                <w:szCs w:val="16"/>
+              </w:rPr>
+              <w:t>)</w:t>
+            </w:r>
+            <w:r>
+              <w:rPr>
+                <w:rFonts w:ascii="Consolas" w:hAnsi="Consolas" w:cs="Consolas"/>
+                <w:sz w:val="16"/>
+                <w:szCs w:val="16"/>
+              </w:rPr>
+              <w:t>:Boolean</w:t>
+            </w:r>
+            <w:r>
+              <w:rPr>
+                <w:rFonts w:ascii="Consolas" w:hAnsi="Consolas" w:cs="Consolas"/>
+                <w:b/>
+                <w:color w:val="A6A6A6" w:themeColor="background1" w:themeShade="A6"/>
+                <w:sz w:val="16"/>
+                <w:szCs w:val="16"/>
+              </w:rPr>
+              <w:br/>
+            </w:r>
+            <w:r>
+              <w:rPr>
+                <w:rFonts w:ascii="ITC Avant Garde Gothic" w:hAnsi="ITC Avant Garde Gothic"/>
+                <w:color w:val="A6A6A6" w:themeColor="background1" w:themeShade="A6"/>
+                <w:sz w:val="16"/>
+                <w:szCs w:val="16"/>
+              </w:rPr>
+              <w:t xml:space="preserve">Gets a flag indicating whether the content is </w:t>
+            </w:r>
+            <w:r>
+              <w:rPr>
+                <w:rFonts w:ascii="ITC Avant Garde Gothic" w:hAnsi="ITC Avant Garde Gothic"/>
+                <w:color w:val="A6A6A6" w:themeColor="background1" w:themeShade="A6"/>
+                <w:sz w:val="16"/>
+                <w:szCs w:val="16"/>
+              </w:rPr>
+              <w:t>a descendant of the supplied content</w:t>
+            </w:r>
+            <w:r>
+              <w:rPr>
+                <w:rFonts w:ascii="ITC Avant Garde Gothic" w:hAnsi="ITC Avant Garde Gothic"/>
+                <w:color w:val="A6A6A6" w:themeColor="background1" w:themeShade="A6"/>
+                <w:sz w:val="16"/>
+                <w:szCs w:val="16"/>
+              </w:rPr>
+              <w:t>.</w:t>
+            </w:r>
+            <w:r>
+              <w:rPr>
+                <w:rFonts w:ascii="ITC Avant Garde Gothic" w:hAnsi="ITC Avant Garde Gothic"/>
+                <w:color w:val="A6A6A6" w:themeColor="background1" w:themeShade="A6"/>
+                <w:sz w:val="16"/>
+                <w:szCs w:val="16"/>
+              </w:rPr>
+              <w:t xml:space="preserve"> </w:t>
+            </w:r>
+          </w:p>
+          <w:p>
+            <w:pPr>
+              <w:rPr>
+                <w:rFonts w:ascii="ITC Avant Garde Gothic" w:hAnsi="ITC Avant Garde Gothic"/>
+                <w:color w:val="A6A6A6" w:themeColor="background1" w:themeShade="A6"/>
+                <w:sz w:val="16"/>
+                <w:szCs w:val="16"/>
+              </w:rPr>
+            </w:pPr>
+          </w:p>
+          <w:p>
+            <w:pPr>
+              <w:rPr>
+                <w:rFonts w:ascii="ITC Avant Garde Gothic" w:hAnsi="ITC Avant Garde Gothic"/>
+                <w:color w:val="A6A6A6" w:themeColor="background1" w:themeShade="A6"/>
+                <w:sz w:val="16"/>
+                <w:szCs w:val="16"/>
+              </w:rPr>
+            </w:pPr>
+            <w:r>
+              <w:rPr>
+                <w:rFonts w:ascii="Consolas" w:hAnsi="Consolas" w:cs="Consolas"/>
+                <w:sz w:val="16"/>
+                <w:szCs w:val="16"/>
+              </w:rPr>
+              <w:t>.</w:t>
+            </w:r>
+            <w:proofErr w:type="spellStart"/>
+            <w:r>
+              <w:rPr>
+                <w:rFonts w:ascii="Consolas" w:hAnsi="Consolas" w:cs="Consolas"/>
+                <w:sz w:val="16"/>
+                <w:szCs w:val="16"/>
+              </w:rPr>
+              <w:t>HasPrev</w:t>
+            </w:r>
+            <w:proofErr w:type="spellEnd"/>
+            <w:r>
+              <w:rPr>
+                <w:rFonts w:ascii="Consolas" w:hAnsi="Consolas" w:cs="Consolas"/>
+                <w:sz w:val="16"/>
+                <w:szCs w:val="16"/>
+              </w:rPr>
+              <w:t>(</w:t>
+            </w:r>
+            <w:r>
+              <w:rPr>
+                <w:rFonts w:ascii="Consolas" w:hAnsi="Consolas" w:cs="Consolas"/>
+                <w:sz w:val="16"/>
+                <w:szCs w:val="16"/>
+              </w:rPr>
+              <w:t>[</w:t>
+            </w:r>
+            <w:proofErr w:type="spellStart"/>
+            <w:r>
+              <w:rPr>
+                <w:rFonts w:ascii="Consolas" w:hAnsi="Consolas" w:cs="Consolas"/>
+                <w:sz w:val="16"/>
+                <w:szCs w:val="16"/>
+              </w:rPr>
+              <w:t>Func</w:t>
+            </w:r>
+            <w:proofErr w:type="spellEnd"/>
+            <w:r>
+              <w:rPr>
+                <w:rFonts w:ascii="Consolas" w:hAnsi="Consolas" w:cs="Consolas"/>
+                <w:sz w:val="16"/>
+                <w:szCs w:val="16"/>
+              </w:rPr>
+              <w:t>&lt;</w:t>
+            </w:r>
+            <w:proofErr w:type="spellStart"/>
+            <w:r>
+              <w:rPr>
+                <w:rFonts w:ascii="Consolas" w:hAnsi="Consolas" w:cs="Consolas"/>
+                <w:sz w:val="16"/>
+                <w:szCs w:val="16"/>
+              </w:rPr>
+              <w:t>IContent</w:t>
+            </w:r>
+            <w:proofErr w:type="spellEnd"/>
+            <w:r>
+              <w:rPr>
+                <w:rFonts w:ascii="Consolas" w:hAnsi="Consolas" w:cs="Consolas"/>
+                <w:sz w:val="16"/>
+                <w:szCs w:val="16"/>
+              </w:rPr>
+              <w:t>, bool&gt; filter]</w:t>
+            </w:r>
+            <w:r>
+              <w:rPr>
+                <w:rFonts w:ascii="Consolas" w:hAnsi="Consolas" w:cs="Consolas"/>
+                <w:sz w:val="16"/>
+                <w:szCs w:val="16"/>
+              </w:rPr>
+              <w:t>)</w:t>
+            </w:r>
+            <w:r>
+              <w:rPr>
+                <w:rFonts w:ascii="Consolas" w:hAnsi="Consolas" w:cs="Consolas"/>
+                <w:sz w:val="16"/>
+                <w:szCs w:val="16"/>
+              </w:rPr>
+              <w:t>:Boolean</w:t>
+            </w:r>
+          </w:p>
+          <w:p>
+            <w:pPr>
+              <w:rPr>
+                <w:rFonts w:ascii="ITC Avant Garde Gothic" w:hAnsi="ITC Avant Garde Gothic"/>
+                <w:color w:val="A6A6A6" w:themeColor="background1" w:themeShade="A6"/>
+                <w:sz w:val="16"/>
+                <w:szCs w:val="16"/>
+              </w:rPr>
+            </w:pPr>
+            <w:r>
+              <w:rPr>
+                <w:rFonts w:ascii="Consolas" w:hAnsi="Consolas" w:cs="Consolas"/>
+                <w:sz w:val="16"/>
+                <w:szCs w:val="16"/>
+              </w:rPr>
+              <w:t>.</w:t>
+            </w:r>
+            <w:proofErr w:type="spellStart"/>
+            <w:r>
+              <w:rPr>
+                <w:rFonts w:ascii="Consolas" w:hAnsi="Consolas" w:cs="Consolas"/>
+                <w:sz w:val="16"/>
+                <w:szCs w:val="16"/>
+              </w:rPr>
+              <w:t>HasPrev</w:t>
+            </w:r>
+            <w:proofErr w:type="spellEnd"/>
+            <w:r>
+              <w:rPr>
+                <w:rFonts w:ascii="Consolas" w:hAnsi="Consolas" w:cs="Consolas"/>
+                <w:sz w:val="16"/>
+                <w:szCs w:val="16"/>
+              </w:rPr>
+              <w:t>&lt;</w:t>
+            </w:r>
+            <w:proofErr w:type="spellStart"/>
+            <w:r>
+              <w:rPr>
+                <w:rFonts w:ascii="Consolas" w:hAnsi="Consolas" w:cs="Consolas"/>
+                <w:sz w:val="16"/>
+                <w:szCs w:val="16"/>
+              </w:rPr>
+              <w:t>TContentType</w:t>
+            </w:r>
+            <w:proofErr w:type="spellEnd"/>
+            <w:proofErr w:type="gramStart"/>
+            <w:r>
+              <w:rPr>
+                <w:rFonts w:ascii="Consolas" w:hAnsi="Consolas" w:cs="Consolas"/>
+                <w:sz w:val="16"/>
+                <w:szCs w:val="16"/>
+              </w:rPr>
+              <w:t>&gt;</w:t>
+            </w:r>
+            <w:r>
+              <w:rPr>
+                <w:rFonts w:ascii="Consolas" w:hAnsi="Consolas" w:cs="Consolas"/>
+                <w:sz w:val="16"/>
+                <w:szCs w:val="16"/>
+              </w:rPr>
+              <w:t>(</w:t>
+            </w:r>
+            <w:proofErr w:type="gramEnd"/>
+            <w:r>
+              <w:rPr>
+                <w:rFonts w:ascii="Consolas" w:hAnsi="Consolas" w:cs="Consolas"/>
+                <w:sz w:val="16"/>
+                <w:szCs w:val="16"/>
+              </w:rPr>
+              <w:t>[</w:t>
+            </w:r>
+            <w:proofErr w:type="spellStart"/>
+            <w:r>
+              <w:rPr>
+                <w:rFonts w:ascii="Consolas" w:hAnsi="Consolas" w:cs="Consolas"/>
+                <w:sz w:val="16"/>
+                <w:szCs w:val="16"/>
+              </w:rPr>
+              <w:t>Func</w:t>
+            </w:r>
+            <w:proofErr w:type="spellEnd"/>
+            <w:r>
+              <w:rPr>
+                <w:rFonts w:ascii="Consolas" w:hAnsi="Consolas" w:cs="Consolas"/>
+                <w:sz w:val="16"/>
+                <w:szCs w:val="16"/>
+              </w:rPr>
+              <w:t>&lt;</w:t>
+            </w:r>
+            <w:proofErr w:type="spellStart"/>
+            <w:r>
+              <w:rPr>
+                <w:rFonts w:ascii="Consolas" w:hAnsi="Consolas" w:cs="Consolas"/>
+                <w:sz w:val="16"/>
+                <w:szCs w:val="16"/>
+              </w:rPr>
+              <w:t>TContentType</w:t>
+            </w:r>
+            <w:proofErr w:type="spellEnd"/>
+            <w:r>
+              <w:rPr>
+                <w:rFonts w:ascii="Consolas" w:hAnsi="Consolas" w:cs="Consolas"/>
+                <w:sz w:val="16"/>
+                <w:szCs w:val="16"/>
+              </w:rPr>
+              <w:t>, bool&gt; filter]</w:t>
+            </w:r>
+            <w:r>
+              <w:rPr>
+                <w:rFonts w:ascii="Consolas" w:hAnsi="Consolas" w:cs="Consolas"/>
+                <w:sz w:val="16"/>
+                <w:szCs w:val="16"/>
+              </w:rPr>
+              <w:t>)</w:t>
+            </w:r>
+            <w:r>
+              <w:rPr>
+                <w:rFonts w:ascii="Consolas" w:hAnsi="Consolas" w:cs="Consolas"/>
+                <w:sz w:val="16"/>
+                <w:szCs w:val="16"/>
+              </w:rPr>
+              <w:t>:Boolean</w:t>
+            </w:r>
+            <w:r>
+              <w:rPr>
+                <w:rFonts w:ascii="Consolas" w:hAnsi="Consolas" w:cs="Consolas"/>
+                <w:b/>
+                <w:color w:val="A6A6A6" w:themeColor="background1" w:themeShade="A6"/>
+                <w:sz w:val="16"/>
+                <w:szCs w:val="16"/>
+              </w:rPr>
+              <w:br/>
+            </w:r>
+            <w:r>
+              <w:rPr>
+                <w:rFonts w:ascii="ITC Avant Garde Gothic" w:hAnsi="ITC Avant Garde Gothic"/>
+                <w:color w:val="A6A6A6" w:themeColor="background1" w:themeShade="A6"/>
+                <w:sz w:val="16"/>
+                <w:szCs w:val="16"/>
+              </w:rPr>
+              <w:t xml:space="preserve">Gets a flag indicating whether the content </w:t>
+            </w:r>
+            <w:r>
+              <w:rPr>
+                <w:rFonts w:ascii="ITC Avant Garde Gothic" w:hAnsi="ITC Avant Garde Gothic"/>
+                <w:color w:val="A6A6A6" w:themeColor="background1" w:themeShade="A6"/>
+                <w:sz w:val="16"/>
+                <w:szCs w:val="16"/>
+              </w:rPr>
+              <w:t>has a previous sibling optionally filter by the type or filter function parameter.</w:t>
+            </w:r>
+          </w:p>
+          <w:p>
+            <w:pPr>
+              <w:rPr>
+                <w:rFonts w:ascii="ITC Avant Garde Gothic" w:hAnsi="ITC Avant Garde Gothic"/>
+                <w:color w:val="A6A6A6" w:themeColor="background1" w:themeShade="A6"/>
+                <w:sz w:val="16"/>
+                <w:szCs w:val="16"/>
+              </w:rPr>
+            </w:pPr>
+          </w:p>
+          <w:p>
+            <w:pPr>
+              <w:rPr>
+                <w:rFonts w:ascii="ITC Avant Garde Gothic" w:hAnsi="ITC Avant Garde Gothic"/>
+                <w:color w:val="A6A6A6" w:themeColor="background1" w:themeShade="A6"/>
+                <w:sz w:val="16"/>
+                <w:szCs w:val="16"/>
+              </w:rPr>
+            </w:pPr>
+            <w:r>
+              <w:rPr>
+                <w:rFonts w:ascii="Consolas" w:hAnsi="Consolas" w:cs="Consolas"/>
+                <w:sz w:val="16"/>
+                <w:szCs w:val="16"/>
+              </w:rPr>
+              <w:t>.</w:t>
+            </w:r>
+            <w:proofErr w:type="spellStart"/>
+            <w:r>
+              <w:rPr>
+                <w:rFonts w:ascii="Consolas" w:hAnsi="Consolas" w:cs="Consolas"/>
+                <w:sz w:val="16"/>
+                <w:szCs w:val="16"/>
+              </w:rPr>
+              <w:t>HasNext</w:t>
+            </w:r>
+            <w:proofErr w:type="spellEnd"/>
+            <w:r>
+              <w:rPr>
+                <w:rFonts w:ascii="Consolas" w:hAnsi="Consolas" w:cs="Consolas"/>
+                <w:sz w:val="16"/>
+                <w:szCs w:val="16"/>
+              </w:rPr>
+              <w:t>(</w:t>
+            </w:r>
+            <w:r>
+              <w:rPr>
+                <w:rFonts w:ascii="Consolas" w:hAnsi="Consolas" w:cs="Consolas"/>
+                <w:sz w:val="16"/>
+                <w:szCs w:val="16"/>
+              </w:rPr>
+              <w:t>[</w:t>
+            </w:r>
+            <w:proofErr w:type="spellStart"/>
+            <w:r>
+              <w:rPr>
+                <w:rFonts w:ascii="Consolas" w:hAnsi="Consolas" w:cs="Consolas"/>
+                <w:sz w:val="16"/>
+                <w:szCs w:val="16"/>
+              </w:rPr>
+              <w:t>Func</w:t>
+            </w:r>
+            <w:proofErr w:type="spellEnd"/>
+            <w:r>
+              <w:rPr>
+                <w:rFonts w:ascii="Consolas" w:hAnsi="Consolas" w:cs="Consolas"/>
+                <w:sz w:val="16"/>
+                <w:szCs w:val="16"/>
+              </w:rPr>
+              <w:t>&lt;</w:t>
+            </w:r>
+            <w:proofErr w:type="spellStart"/>
+            <w:r>
+              <w:rPr>
+                <w:rFonts w:ascii="Consolas" w:hAnsi="Consolas" w:cs="Consolas"/>
+                <w:sz w:val="16"/>
+                <w:szCs w:val="16"/>
+              </w:rPr>
+              <w:t>IContent</w:t>
+            </w:r>
+            <w:proofErr w:type="spellEnd"/>
+            <w:r>
+              <w:rPr>
+                <w:rFonts w:ascii="Consolas" w:hAnsi="Consolas" w:cs="Consolas"/>
+                <w:sz w:val="16"/>
+                <w:szCs w:val="16"/>
+              </w:rPr>
+              <w:t>, bool&gt; filter]</w:t>
+            </w:r>
+            <w:r>
+              <w:rPr>
+                <w:rFonts w:ascii="Consolas" w:hAnsi="Consolas" w:cs="Consolas"/>
+                <w:sz w:val="16"/>
+                <w:szCs w:val="16"/>
+              </w:rPr>
+              <w:t>)</w:t>
+            </w:r>
+            <w:r>
+              <w:rPr>
+                <w:rFonts w:ascii="Consolas" w:hAnsi="Consolas" w:cs="Consolas"/>
+                <w:sz w:val="16"/>
+                <w:szCs w:val="16"/>
+              </w:rPr>
+              <w:t>:Boolean</w:t>
+            </w:r>
+          </w:p>
+          <w:p>
+            <w:pPr>
+              <w:rPr>
+                <w:rFonts w:ascii="ITC Avant Garde Gothic" w:hAnsi="ITC Avant Garde Gothic"/>
+                <w:color w:val="A6A6A6" w:themeColor="background1" w:themeShade="A6"/>
+                <w:sz w:val="16"/>
+                <w:szCs w:val="16"/>
+              </w:rPr>
+            </w:pPr>
+            <w:r>
+              <w:rPr>
+                <w:rFonts w:ascii="Consolas" w:hAnsi="Consolas" w:cs="Consolas"/>
+                <w:sz w:val="16"/>
+                <w:szCs w:val="16"/>
+              </w:rPr>
+              <w:t>.</w:t>
+            </w:r>
+            <w:proofErr w:type="spellStart"/>
+            <w:r>
+              <w:rPr>
+                <w:rFonts w:ascii="Consolas" w:hAnsi="Consolas" w:cs="Consolas"/>
+                <w:sz w:val="16"/>
+                <w:szCs w:val="16"/>
+              </w:rPr>
+              <w:t>HasNext</w:t>
+            </w:r>
+            <w:proofErr w:type="spellEnd"/>
+            <w:r>
+              <w:rPr>
+                <w:rFonts w:ascii="Consolas" w:hAnsi="Consolas" w:cs="Consolas"/>
+                <w:sz w:val="16"/>
+                <w:szCs w:val="16"/>
+              </w:rPr>
+              <w:t>&lt;</w:t>
+            </w:r>
+            <w:proofErr w:type="spellStart"/>
+            <w:r>
+              <w:rPr>
+                <w:rFonts w:ascii="Consolas" w:hAnsi="Consolas" w:cs="Consolas"/>
+                <w:sz w:val="16"/>
+                <w:szCs w:val="16"/>
+              </w:rPr>
+              <w:t>TContentType</w:t>
+            </w:r>
+            <w:proofErr w:type="spellEnd"/>
+            <w:proofErr w:type="gramStart"/>
+            <w:r>
+              <w:rPr>
+                <w:rFonts w:ascii="Consolas" w:hAnsi="Consolas" w:cs="Consolas"/>
+                <w:sz w:val="16"/>
+                <w:szCs w:val="16"/>
+              </w:rPr>
+              <w:t>&gt;</w:t>
+            </w:r>
+            <w:r>
+              <w:rPr>
+                <w:rFonts w:ascii="Consolas" w:hAnsi="Consolas" w:cs="Consolas"/>
+                <w:sz w:val="16"/>
+                <w:szCs w:val="16"/>
+              </w:rPr>
+              <w:t>(</w:t>
+            </w:r>
+            <w:proofErr w:type="gramEnd"/>
+            <w:r>
+              <w:rPr>
+                <w:rFonts w:ascii="Consolas" w:hAnsi="Consolas" w:cs="Consolas"/>
+                <w:sz w:val="16"/>
+                <w:szCs w:val="16"/>
+              </w:rPr>
+              <w:t>[</w:t>
+            </w:r>
+            <w:proofErr w:type="spellStart"/>
+            <w:r>
+              <w:rPr>
+                <w:rFonts w:ascii="Consolas" w:hAnsi="Consolas" w:cs="Consolas"/>
+                <w:sz w:val="16"/>
+                <w:szCs w:val="16"/>
+              </w:rPr>
+              <w:t>Func</w:t>
+            </w:r>
+            <w:proofErr w:type="spellEnd"/>
+            <w:r>
+              <w:rPr>
+                <w:rFonts w:ascii="Consolas" w:hAnsi="Consolas" w:cs="Consolas"/>
+                <w:sz w:val="16"/>
+                <w:szCs w:val="16"/>
+              </w:rPr>
+              <w:t>&lt;</w:t>
+            </w:r>
+            <w:proofErr w:type="spellStart"/>
+            <w:r>
+              <w:rPr>
+                <w:rFonts w:ascii="Consolas" w:hAnsi="Consolas" w:cs="Consolas"/>
+                <w:sz w:val="16"/>
+                <w:szCs w:val="16"/>
+              </w:rPr>
+              <w:t>TContentType</w:t>
+            </w:r>
+            <w:proofErr w:type="spellEnd"/>
+            <w:r>
+              <w:rPr>
+                <w:rFonts w:ascii="Consolas" w:hAnsi="Consolas" w:cs="Consolas"/>
+                <w:sz w:val="16"/>
+                <w:szCs w:val="16"/>
+              </w:rPr>
+              <w:t>, bool&gt; filter]</w:t>
+            </w:r>
+            <w:r>
+              <w:rPr>
+                <w:rFonts w:ascii="Consolas" w:hAnsi="Consolas" w:cs="Consolas"/>
+                <w:sz w:val="16"/>
+                <w:szCs w:val="16"/>
+              </w:rPr>
+              <w:t>)</w:t>
+            </w:r>
+            <w:r>
+              <w:rPr>
+                <w:rFonts w:ascii="Consolas" w:hAnsi="Consolas" w:cs="Consolas"/>
+                <w:sz w:val="16"/>
+                <w:szCs w:val="16"/>
+              </w:rPr>
+              <w:t>:Boolean</w:t>
+            </w:r>
+            <w:r>
+              <w:rPr>
+                <w:rFonts w:ascii="Consolas" w:hAnsi="Consolas" w:cs="Consolas"/>
+                <w:b/>
+                <w:color w:val="A6A6A6" w:themeColor="background1" w:themeShade="A6"/>
+                <w:sz w:val="16"/>
+                <w:szCs w:val="16"/>
+              </w:rPr>
+              <w:br/>
+            </w:r>
+            <w:r>
+              <w:rPr>
+                <w:rFonts w:ascii="ITC Avant Garde Gothic" w:hAnsi="ITC Avant Garde Gothic"/>
+                <w:color w:val="A6A6A6" w:themeColor="background1" w:themeShade="A6"/>
+                <w:sz w:val="16"/>
+                <w:szCs w:val="16"/>
+              </w:rPr>
+              <w:t xml:space="preserve">Gets a flag indicating whether the content has a </w:t>
+            </w:r>
+            <w:r>
+              <w:rPr>
+                <w:rFonts w:ascii="ITC Avant Garde Gothic" w:hAnsi="ITC Avant Garde Gothic"/>
+                <w:color w:val="A6A6A6" w:themeColor="background1" w:themeShade="A6"/>
+                <w:sz w:val="16"/>
+                <w:szCs w:val="16"/>
+              </w:rPr>
+              <w:t>next</w:t>
+            </w:r>
+            <w:r>
+              <w:rPr>
+                <w:rFonts w:ascii="ITC Avant Garde Gothic" w:hAnsi="ITC Avant Garde Gothic"/>
+                <w:color w:val="A6A6A6" w:themeColor="background1" w:themeShade="A6"/>
+                <w:sz w:val="16"/>
+                <w:szCs w:val="16"/>
+              </w:rPr>
+              <w:t xml:space="preserve"> sibling optionally filter by the type or filter function parameter.</w:t>
+            </w:r>
+          </w:p>
+          <w:p>
+            <w:pPr>
+              <w:rPr>
+                <w:rFonts w:ascii="ITC Avant Garde Gothic" w:hAnsi="ITC Avant Garde Gothic"/>
+                <w:color w:val="A6A6A6" w:themeColor="background1" w:themeShade="A6"/>
+                <w:sz w:val="16"/>
+                <w:szCs w:val="16"/>
+              </w:rPr>
+            </w:pPr>
+          </w:p>
+          <w:p>
+            <w:pPr>
+              <w:rPr>
                 <w:rFonts w:ascii="ITC Avant Garde Gothic" w:hAnsi="ITC Avant Garde Gothic"/>
                 <w:sz w:val="16"/>
                 <w:szCs w:val="16"/>
@@ -574,6 +2527,1010 @@
           <w:tcPr>
             <w:tcW w:w="5151" w:type="dxa"/>
           </w:tcPr>
+          <w:p>
+            <w:pPr>
+              <w:rPr>
+                <w:rFonts w:ascii="ITC Avant Garde Gothic" w:hAnsi="ITC Avant Garde Gothic"/>
+                <w:b/>
+                <w:color w:val="2BA6CB"/>
+                <w:sz w:val="16"/>
+                <w:szCs w:val="16"/>
+              </w:rPr>
+            </w:pPr>
+          </w:p>
+          <w:p>
+            <w:pPr>
+              <w:rPr>
+                <w:rFonts w:ascii="ITC Avant Garde Gothic" w:hAnsi="ITC Avant Garde Gothic"/>
+                <w:b/>
+                <w:color w:val="2BA6CB"/>
+                <w:sz w:val="16"/>
+                <w:szCs w:val="16"/>
+              </w:rPr>
+            </w:pPr>
+            <w:r>
+              <w:rPr>
+                <w:rFonts w:ascii="ITC Avant Garde Gothic" w:hAnsi="ITC Avant Garde Gothic"/>
+                <w:b/>
+                <w:color w:val="2BA6CB"/>
+                <w:sz w:val="16"/>
+                <w:szCs w:val="16"/>
+              </w:rPr>
+              <w:t xml:space="preserve">Content </w:t>
+            </w:r>
+            <w:r>
+              <w:rPr>
+                <w:rFonts w:ascii="ITC Avant Garde Gothic" w:hAnsi="ITC Avant Garde Gothic"/>
+                <w:b/>
+                <w:color w:val="2BA6CB"/>
+                <w:sz w:val="16"/>
+                <w:szCs w:val="16"/>
+              </w:rPr>
+              <w:t>Traversal</w:t>
+            </w:r>
+          </w:p>
+          <w:p>
+            <w:pPr>
+              <w:rPr>
+                <w:rFonts w:ascii="Consolas" w:hAnsi="Consolas" w:cs="Consolas"/>
+                <w:sz w:val="16"/>
+                <w:szCs w:val="16"/>
+              </w:rPr>
+            </w:pPr>
+            <w:r>
+              <w:rPr>
+                <w:rFonts w:ascii="Consolas" w:hAnsi="Consolas" w:cs="Consolas"/>
+                <w:sz w:val="16"/>
+                <w:szCs w:val="16"/>
+              </w:rPr>
+              <w:t>.Parent():</w:t>
+            </w:r>
+            <w:proofErr w:type="spellStart"/>
+            <w:r>
+              <w:rPr>
+                <w:rFonts w:ascii="Consolas" w:hAnsi="Consolas" w:cs="Consolas"/>
+                <w:sz w:val="16"/>
+                <w:szCs w:val="16"/>
+              </w:rPr>
+              <w:t>IContent</w:t>
+            </w:r>
+            <w:proofErr w:type="spellEnd"/>
+          </w:p>
+          <w:p>
+            <w:pPr>
+              <w:rPr>
+                <w:rFonts w:ascii="Consolas" w:hAnsi="Consolas" w:cs="Consolas"/>
+                <w:sz w:val="16"/>
+                <w:szCs w:val="16"/>
+              </w:rPr>
+            </w:pPr>
+            <w:r>
+              <w:rPr>
+                <w:rFonts w:ascii="Consolas" w:hAnsi="Consolas" w:cs="Consolas"/>
+                <w:sz w:val="16"/>
+                <w:szCs w:val="16"/>
+              </w:rPr>
+              <w:t>.Parent&lt;</w:t>
+            </w:r>
+            <w:proofErr w:type="spellStart"/>
+            <w:r>
+              <w:rPr>
+                <w:rFonts w:ascii="Consolas" w:hAnsi="Consolas" w:cs="Consolas"/>
+                <w:sz w:val="16"/>
+                <w:szCs w:val="16"/>
+              </w:rPr>
+              <w:t>TContentType</w:t>
+            </w:r>
+            <w:proofErr w:type="spellEnd"/>
+            <w:r>
+              <w:rPr>
+                <w:rFonts w:ascii="Consolas" w:hAnsi="Consolas" w:cs="Consolas"/>
+                <w:sz w:val="16"/>
+                <w:szCs w:val="16"/>
+              </w:rPr>
+              <w:t>&gt;:</w:t>
+            </w:r>
+            <w:proofErr w:type="spellStart"/>
+            <w:r>
+              <w:rPr>
+                <w:rFonts w:ascii="Consolas" w:hAnsi="Consolas" w:cs="Consolas"/>
+                <w:sz w:val="16"/>
+                <w:szCs w:val="16"/>
+              </w:rPr>
+              <w:t>TContentType</w:t>
+            </w:r>
+            <w:proofErr w:type="spellEnd"/>
+          </w:p>
+          <w:p>
+            <w:pPr>
+              <w:rPr>
+                <w:rFonts w:ascii="ITC Avant Garde Gothic" w:hAnsi="ITC Avant Garde Gothic"/>
+                <w:color w:val="A6A6A6" w:themeColor="background1" w:themeShade="A6"/>
+                <w:sz w:val="16"/>
+                <w:szCs w:val="16"/>
+              </w:rPr>
+            </w:pPr>
+            <w:r>
+              <w:rPr>
+                <w:rFonts w:ascii="ITC Avant Garde Gothic" w:hAnsi="ITC Avant Garde Gothic"/>
+                <w:color w:val="A6A6A6" w:themeColor="background1" w:themeShade="A6"/>
+                <w:sz w:val="16"/>
+                <w:szCs w:val="16"/>
+              </w:rPr>
+              <w:t>Gets the parent content optionally cast to the supplied type parameter</w:t>
+            </w:r>
+          </w:p>
+          <w:p>
+            <w:pPr>
+              <w:rPr>
+                <w:rFonts w:ascii="ITC Avant Garde Gothic" w:hAnsi="ITC Avant Garde Gothic"/>
+                <w:color w:val="A6A6A6" w:themeColor="background1" w:themeShade="A6"/>
+                <w:sz w:val="16"/>
+                <w:szCs w:val="16"/>
+              </w:rPr>
+            </w:pPr>
+          </w:p>
+          <w:p>
+            <w:pPr>
+              <w:rPr>
+                <w:rFonts w:ascii="ITC Avant Garde Gothic" w:hAnsi="ITC Avant Garde Gothic"/>
+                <w:sz w:val="16"/>
+                <w:szCs w:val="16"/>
+              </w:rPr>
+            </w:pPr>
+            <w:r>
+              <w:rPr>
+                <w:rFonts w:ascii="ITC Avant Garde Gothic" w:hAnsi="ITC Avant Garde Gothic"/>
+                <w:sz w:val="16"/>
+                <w:szCs w:val="16"/>
+              </w:rPr>
+              <w:t>.Parents([</w:t>
+            </w:r>
+            <w:proofErr w:type="spellStart"/>
+            <w:r>
+              <w:rPr>
+                <w:rFonts w:ascii="ITC Avant Garde Gothic" w:hAnsi="ITC Avant Garde Gothic"/>
+                <w:sz w:val="16"/>
+                <w:szCs w:val="16"/>
+              </w:rPr>
+              <w:t>Func</w:t>
+            </w:r>
+            <w:proofErr w:type="spellEnd"/>
+            <w:r>
+              <w:rPr>
+                <w:rFonts w:ascii="ITC Avant Garde Gothic" w:hAnsi="ITC Avant Garde Gothic"/>
+                <w:sz w:val="16"/>
+                <w:szCs w:val="16"/>
+              </w:rPr>
+              <w:t>&lt;</w:t>
+            </w:r>
+            <w:proofErr w:type="spellStart"/>
+            <w:r>
+              <w:rPr>
+                <w:rFonts w:ascii="ITC Avant Garde Gothic" w:hAnsi="ITC Avant Garde Gothic"/>
+                <w:sz w:val="16"/>
+                <w:szCs w:val="16"/>
+              </w:rPr>
+              <w:t>IContent</w:t>
+            </w:r>
+            <w:proofErr w:type="spellEnd"/>
+            <w:r>
+              <w:rPr>
+                <w:rFonts w:ascii="ITC Avant Garde Gothic" w:hAnsi="ITC Avant Garde Gothic"/>
+                <w:sz w:val="16"/>
+                <w:szCs w:val="16"/>
+              </w:rPr>
+              <w:t>, Bool&gt; filter]):</w:t>
+            </w:r>
+            <w:proofErr w:type="spellStart"/>
+            <w:r>
+              <w:rPr>
+                <w:rFonts w:ascii="ITC Avant Garde Gothic" w:hAnsi="ITC Avant Garde Gothic"/>
+                <w:sz w:val="16"/>
+                <w:szCs w:val="16"/>
+              </w:rPr>
+              <w:t>IEnumersable</w:t>
+            </w:r>
+            <w:proofErr w:type="spellEnd"/>
+            <w:r>
+              <w:rPr>
+                <w:rFonts w:ascii="ITC Avant Garde Gothic" w:hAnsi="ITC Avant Garde Gothic"/>
+                <w:sz w:val="16"/>
+                <w:szCs w:val="16"/>
+              </w:rPr>
+              <w:t>&lt;</w:t>
+            </w:r>
+            <w:proofErr w:type="spellStart"/>
+            <w:r>
+              <w:rPr>
+                <w:rFonts w:ascii="ITC Avant Garde Gothic" w:hAnsi="ITC Avant Garde Gothic"/>
+                <w:sz w:val="16"/>
+                <w:szCs w:val="16"/>
+              </w:rPr>
+              <w:t>IContent</w:t>
+            </w:r>
+            <w:proofErr w:type="spellEnd"/>
+            <w:r>
+              <w:rPr>
+                <w:rFonts w:ascii="ITC Avant Garde Gothic" w:hAnsi="ITC Avant Garde Gothic"/>
+                <w:sz w:val="16"/>
+                <w:szCs w:val="16"/>
+              </w:rPr>
+              <w:t>&gt;</w:t>
+            </w:r>
+          </w:p>
+          <w:p>
+            <w:pPr>
+              <w:rPr>
+                <w:rFonts w:ascii="ITC Avant Garde Gothic" w:hAnsi="ITC Avant Garde Gothic"/>
+                <w:sz w:val="16"/>
+                <w:szCs w:val="16"/>
+              </w:rPr>
+            </w:pPr>
+            <w:r>
+              <w:rPr>
+                <w:rFonts w:ascii="ITC Avant Garde Gothic" w:hAnsi="ITC Avant Garde Gothic"/>
+                <w:sz w:val="16"/>
+                <w:szCs w:val="16"/>
+              </w:rPr>
+              <w:t>.Parents&lt;</w:t>
+            </w:r>
+            <w:proofErr w:type="spellStart"/>
+            <w:r>
+              <w:rPr>
+                <w:rFonts w:ascii="ITC Avant Garde Gothic" w:hAnsi="ITC Avant Garde Gothic"/>
+                <w:sz w:val="16"/>
+                <w:szCs w:val="16"/>
+              </w:rPr>
+              <w:t>TContentType</w:t>
+            </w:r>
+            <w:proofErr w:type="spellEnd"/>
+            <w:r>
+              <w:rPr>
+                <w:rFonts w:ascii="ITC Avant Garde Gothic" w:hAnsi="ITC Avant Garde Gothic"/>
+                <w:sz w:val="16"/>
+                <w:szCs w:val="16"/>
+              </w:rPr>
+              <w:t>&gt;</w:t>
+            </w:r>
+            <w:r>
+              <w:rPr>
+                <w:rFonts w:ascii="ITC Avant Garde Gothic" w:hAnsi="ITC Avant Garde Gothic"/>
+                <w:sz w:val="16"/>
+                <w:szCs w:val="16"/>
+              </w:rPr>
+              <w:t>([</w:t>
+            </w:r>
+            <w:proofErr w:type="spellStart"/>
+            <w:r>
+              <w:rPr>
+                <w:rFonts w:ascii="ITC Avant Garde Gothic" w:hAnsi="ITC Avant Garde Gothic"/>
+                <w:sz w:val="16"/>
+                <w:szCs w:val="16"/>
+              </w:rPr>
+              <w:t>Func</w:t>
+            </w:r>
+            <w:proofErr w:type="spellEnd"/>
+            <w:r>
+              <w:rPr>
+                <w:rFonts w:ascii="ITC Avant Garde Gothic" w:hAnsi="ITC Avant Garde Gothic"/>
+                <w:sz w:val="16"/>
+                <w:szCs w:val="16"/>
+              </w:rPr>
+              <w:t>&lt;</w:t>
+            </w:r>
+            <w:proofErr w:type="spellStart"/>
+            <w:r>
+              <w:rPr>
+                <w:rFonts w:ascii="ITC Avant Garde Gothic" w:hAnsi="ITC Avant Garde Gothic"/>
+                <w:sz w:val="16"/>
+                <w:szCs w:val="16"/>
+              </w:rPr>
+              <w:t>TContentType</w:t>
+            </w:r>
+            <w:proofErr w:type="spellEnd"/>
+            <w:r>
+              <w:rPr>
+                <w:rFonts w:ascii="ITC Avant Garde Gothic" w:hAnsi="ITC Avant Garde Gothic"/>
+                <w:sz w:val="16"/>
+                <w:szCs w:val="16"/>
+              </w:rPr>
+              <w:t>, Bool&gt; filter])</w:t>
+            </w:r>
+            <w:r>
+              <w:rPr>
+                <w:rFonts w:ascii="ITC Avant Garde Gothic" w:hAnsi="ITC Avant Garde Gothic"/>
+                <w:sz w:val="16"/>
+                <w:szCs w:val="16"/>
+              </w:rPr>
+              <w:t>:</w:t>
+            </w:r>
+            <w:proofErr w:type="spellStart"/>
+            <w:r>
+              <w:rPr>
+                <w:rFonts w:ascii="ITC Avant Garde Gothic" w:hAnsi="ITC Avant Garde Gothic"/>
+                <w:sz w:val="16"/>
+                <w:szCs w:val="16"/>
+              </w:rPr>
+              <w:t>IEnumerable</w:t>
+            </w:r>
+            <w:proofErr w:type="spellEnd"/>
+            <w:r>
+              <w:rPr>
+                <w:rFonts w:ascii="ITC Avant Garde Gothic" w:hAnsi="ITC Avant Garde Gothic"/>
+                <w:sz w:val="16"/>
+                <w:szCs w:val="16"/>
+              </w:rPr>
+              <w:t>&lt;</w:t>
+            </w:r>
+            <w:proofErr w:type="spellStart"/>
+            <w:r>
+              <w:rPr>
+                <w:rFonts w:ascii="ITC Avant Garde Gothic" w:hAnsi="ITC Avant Garde Gothic"/>
+                <w:sz w:val="16"/>
+                <w:szCs w:val="16"/>
+              </w:rPr>
+              <w:t>TContentType</w:t>
+            </w:r>
+            <w:proofErr w:type="spellEnd"/>
+            <w:r>
+              <w:rPr>
+                <w:rFonts w:ascii="ITC Avant Garde Gothic" w:hAnsi="ITC Avant Garde Gothic"/>
+                <w:sz w:val="16"/>
+                <w:szCs w:val="16"/>
+              </w:rPr>
+              <w:t>&gt;</w:t>
+            </w:r>
+          </w:p>
+          <w:p>
+            <w:pPr>
+              <w:rPr>
+                <w:rFonts w:ascii="ITC Avant Garde Gothic" w:hAnsi="ITC Avant Garde Gothic"/>
+                <w:color w:val="A6A6A6" w:themeColor="background1" w:themeShade="A6"/>
+                <w:sz w:val="16"/>
+                <w:szCs w:val="16"/>
+              </w:rPr>
+            </w:pPr>
+            <w:r>
+              <w:rPr>
+                <w:rFonts w:ascii="ITC Avant Garde Gothic" w:hAnsi="ITC Avant Garde Gothic"/>
+                <w:color w:val="A6A6A6" w:themeColor="background1" w:themeShade="A6"/>
+                <w:sz w:val="16"/>
+                <w:szCs w:val="16"/>
+              </w:rPr>
+              <w:t>Gets the ancestor content optionality filtered by the type and filter function parameter.</w:t>
+            </w:r>
+            <w:r>
+              <w:rPr>
+                <w:rFonts w:ascii="ITC Avant Garde Gothic" w:hAnsi="ITC Avant Garde Gothic"/>
+                <w:color w:val="A6A6A6" w:themeColor="background1" w:themeShade="A6"/>
+                <w:sz w:val="16"/>
+                <w:szCs w:val="16"/>
+              </w:rPr>
+              <w:t xml:space="preserve"> </w:t>
+            </w:r>
+          </w:p>
+          <w:p>
+            <w:pPr>
+              <w:rPr>
+                <w:rFonts w:ascii="ITC Avant Garde Gothic" w:hAnsi="ITC Avant Garde Gothic"/>
+                <w:color w:val="A6A6A6" w:themeColor="background1" w:themeShade="A6"/>
+                <w:sz w:val="16"/>
+                <w:szCs w:val="16"/>
+              </w:rPr>
+            </w:pPr>
+          </w:p>
+          <w:p>
+            <w:pPr>
+              <w:rPr>
+                <w:rFonts w:ascii="ITC Avant Garde Gothic" w:hAnsi="ITC Avant Garde Gothic"/>
+                <w:sz w:val="16"/>
+                <w:szCs w:val="16"/>
+              </w:rPr>
+            </w:pPr>
+            <w:r>
+              <w:rPr>
+                <w:rFonts w:ascii="ITC Avant Garde Gothic" w:hAnsi="ITC Avant Garde Gothic"/>
+                <w:sz w:val="16"/>
+                <w:szCs w:val="16"/>
+              </w:rPr>
+              <w:t>.</w:t>
+            </w:r>
+            <w:r>
+              <w:rPr>
+                <w:rFonts w:ascii="ITC Avant Garde Gothic" w:hAnsi="ITC Avant Garde Gothic"/>
+                <w:sz w:val="16"/>
+                <w:szCs w:val="16"/>
+              </w:rPr>
+              <w:t>Closest</w:t>
+            </w:r>
+            <w:r>
+              <w:rPr>
+                <w:rFonts w:ascii="ITC Avant Garde Gothic" w:hAnsi="ITC Avant Garde Gothic"/>
+                <w:sz w:val="16"/>
+                <w:szCs w:val="16"/>
+              </w:rPr>
+              <w:t>(</w:t>
+            </w:r>
+            <w:proofErr w:type="spellStart"/>
+            <w:r>
+              <w:rPr>
+                <w:rFonts w:ascii="ITC Avant Garde Gothic" w:hAnsi="ITC Avant Garde Gothic"/>
+                <w:sz w:val="16"/>
+                <w:szCs w:val="16"/>
+              </w:rPr>
+              <w:t>Func</w:t>
+            </w:r>
+            <w:proofErr w:type="spellEnd"/>
+            <w:r>
+              <w:rPr>
+                <w:rFonts w:ascii="ITC Avant Garde Gothic" w:hAnsi="ITC Avant Garde Gothic"/>
+                <w:sz w:val="16"/>
+                <w:szCs w:val="16"/>
+              </w:rPr>
+              <w:t>&lt;</w:t>
+            </w:r>
+            <w:proofErr w:type="spellStart"/>
+            <w:r>
+              <w:rPr>
+                <w:rFonts w:ascii="ITC Avant Garde Gothic" w:hAnsi="ITC Avant Garde Gothic"/>
+                <w:sz w:val="16"/>
+                <w:szCs w:val="16"/>
+              </w:rPr>
+              <w:t>IContent</w:t>
+            </w:r>
+            <w:proofErr w:type="spellEnd"/>
+            <w:r>
+              <w:rPr>
+                <w:rFonts w:ascii="ITC Avant Garde Gothic" w:hAnsi="ITC Avant Garde Gothic"/>
+                <w:sz w:val="16"/>
+                <w:szCs w:val="16"/>
+              </w:rPr>
+              <w:t>, Bool&gt; filter)</w:t>
+            </w:r>
+            <w:r>
+              <w:rPr>
+                <w:rFonts w:ascii="ITC Avant Garde Gothic" w:hAnsi="ITC Avant Garde Gothic"/>
+                <w:sz w:val="16"/>
+                <w:szCs w:val="16"/>
+              </w:rPr>
+              <w:t>:</w:t>
+            </w:r>
+            <w:proofErr w:type="spellStart"/>
+            <w:r>
+              <w:rPr>
+                <w:rFonts w:ascii="ITC Avant Garde Gothic" w:hAnsi="ITC Avant Garde Gothic"/>
+                <w:sz w:val="16"/>
+                <w:szCs w:val="16"/>
+              </w:rPr>
+              <w:t>IContent</w:t>
+            </w:r>
+            <w:proofErr w:type="spellEnd"/>
+          </w:p>
+          <w:p>
+            <w:pPr>
+              <w:rPr>
+                <w:rFonts w:ascii="ITC Avant Garde Gothic" w:hAnsi="ITC Avant Garde Gothic"/>
+                <w:sz w:val="16"/>
+                <w:szCs w:val="16"/>
+              </w:rPr>
+            </w:pPr>
+            <w:r>
+              <w:rPr>
+                <w:rFonts w:ascii="ITC Avant Garde Gothic" w:hAnsi="ITC Avant Garde Gothic"/>
+                <w:sz w:val="16"/>
+                <w:szCs w:val="16"/>
+              </w:rPr>
+              <w:t>.</w:t>
+            </w:r>
+            <w:r>
+              <w:rPr>
+                <w:rFonts w:ascii="ITC Avant Garde Gothic" w:hAnsi="ITC Avant Garde Gothic"/>
+                <w:sz w:val="16"/>
+                <w:szCs w:val="16"/>
+              </w:rPr>
+              <w:t>Closest</w:t>
+            </w:r>
+            <w:r>
+              <w:rPr>
+                <w:rFonts w:ascii="ITC Avant Garde Gothic" w:hAnsi="ITC Avant Garde Gothic"/>
+                <w:sz w:val="16"/>
+                <w:szCs w:val="16"/>
+              </w:rPr>
+              <w:t>&lt;</w:t>
+            </w:r>
+            <w:proofErr w:type="spellStart"/>
+            <w:r>
+              <w:rPr>
+                <w:rFonts w:ascii="ITC Avant Garde Gothic" w:hAnsi="ITC Avant Garde Gothic"/>
+                <w:sz w:val="16"/>
+                <w:szCs w:val="16"/>
+              </w:rPr>
+              <w:t>TContentType</w:t>
+            </w:r>
+            <w:proofErr w:type="spellEnd"/>
+            <w:r>
+              <w:rPr>
+                <w:rFonts w:ascii="ITC Avant Garde Gothic" w:hAnsi="ITC Avant Garde Gothic"/>
+                <w:sz w:val="16"/>
+                <w:szCs w:val="16"/>
+              </w:rPr>
+              <w:t>&gt;([</w:t>
+            </w:r>
+            <w:proofErr w:type="spellStart"/>
+            <w:r>
+              <w:rPr>
+                <w:rFonts w:ascii="ITC Avant Garde Gothic" w:hAnsi="ITC Avant Garde Gothic"/>
+                <w:sz w:val="16"/>
+                <w:szCs w:val="16"/>
+              </w:rPr>
+              <w:t>Func</w:t>
+            </w:r>
+            <w:proofErr w:type="spellEnd"/>
+            <w:r>
+              <w:rPr>
+                <w:rFonts w:ascii="ITC Avant Garde Gothic" w:hAnsi="ITC Avant Garde Gothic"/>
+                <w:sz w:val="16"/>
+                <w:szCs w:val="16"/>
+              </w:rPr>
+              <w:t>&lt;</w:t>
+            </w:r>
+            <w:proofErr w:type="spellStart"/>
+            <w:r>
+              <w:rPr>
+                <w:rFonts w:ascii="ITC Avant Garde Gothic" w:hAnsi="ITC Avant Garde Gothic"/>
+                <w:sz w:val="16"/>
+                <w:szCs w:val="16"/>
+              </w:rPr>
+              <w:t>TContentType</w:t>
+            </w:r>
+            <w:proofErr w:type="spellEnd"/>
+            <w:r>
+              <w:rPr>
+                <w:rFonts w:ascii="ITC Avant Garde Gothic" w:hAnsi="ITC Avant Garde Gothic"/>
+                <w:sz w:val="16"/>
+                <w:szCs w:val="16"/>
+              </w:rPr>
+              <w:t>, Bool&gt; filter])</w:t>
+            </w:r>
+            <w:r>
+              <w:rPr>
+                <w:rFonts w:ascii="ITC Avant Garde Gothic" w:hAnsi="ITC Avant Garde Gothic"/>
+                <w:sz w:val="16"/>
+                <w:szCs w:val="16"/>
+              </w:rPr>
+              <w:t>:</w:t>
+            </w:r>
+            <w:proofErr w:type="spellStart"/>
+            <w:r>
+              <w:rPr>
+                <w:rFonts w:ascii="ITC Avant Garde Gothic" w:hAnsi="ITC Avant Garde Gothic"/>
+                <w:sz w:val="16"/>
+                <w:szCs w:val="16"/>
+              </w:rPr>
+              <w:t>TContentType</w:t>
+            </w:r>
+            <w:proofErr w:type="spellEnd"/>
+          </w:p>
+          <w:p>
+            <w:pPr>
+              <w:rPr>
+                <w:rFonts w:ascii="ITC Avant Garde Gothic" w:hAnsi="ITC Avant Garde Gothic"/>
+                <w:color w:val="A6A6A6" w:themeColor="background1" w:themeShade="A6"/>
+                <w:sz w:val="16"/>
+                <w:szCs w:val="16"/>
+              </w:rPr>
+            </w:pPr>
+            <w:r>
+              <w:rPr>
+                <w:rFonts w:ascii="ITC Avant Garde Gothic" w:hAnsi="ITC Avant Garde Gothic"/>
+                <w:color w:val="A6A6A6" w:themeColor="background1" w:themeShade="A6"/>
+                <w:sz w:val="16"/>
+                <w:szCs w:val="16"/>
+              </w:rPr>
+              <w:t>Gets the</w:t>
+            </w:r>
+            <w:r>
+              <w:rPr>
+                <w:rFonts w:ascii="ITC Avant Garde Gothic" w:hAnsi="ITC Avant Garde Gothic"/>
+                <w:color w:val="A6A6A6" w:themeColor="background1" w:themeShade="A6"/>
+                <w:sz w:val="16"/>
+                <w:szCs w:val="16"/>
+              </w:rPr>
+              <w:t xml:space="preserve"> closest</w:t>
+            </w:r>
+            <w:r>
+              <w:rPr>
+                <w:rFonts w:ascii="ITC Avant Garde Gothic" w:hAnsi="ITC Avant Garde Gothic"/>
+                <w:color w:val="A6A6A6" w:themeColor="background1" w:themeShade="A6"/>
+                <w:sz w:val="16"/>
+                <w:szCs w:val="16"/>
+              </w:rPr>
+              <w:t xml:space="preserve"> ancestor content filtered by the type and</w:t>
+            </w:r>
+            <w:r>
+              <w:rPr>
+                <w:rFonts w:ascii="ITC Avant Garde Gothic" w:hAnsi="ITC Avant Garde Gothic"/>
+                <w:color w:val="A6A6A6" w:themeColor="background1" w:themeShade="A6"/>
+                <w:sz w:val="16"/>
+                <w:szCs w:val="16"/>
+              </w:rPr>
+              <w:t xml:space="preserve"> / or</w:t>
+            </w:r>
+            <w:r>
+              <w:rPr>
+                <w:rFonts w:ascii="ITC Avant Garde Gothic" w:hAnsi="ITC Avant Garde Gothic"/>
+                <w:color w:val="A6A6A6" w:themeColor="background1" w:themeShade="A6"/>
+                <w:sz w:val="16"/>
+                <w:szCs w:val="16"/>
+              </w:rPr>
+              <w:t xml:space="preserve"> filter function parameter.</w:t>
+            </w:r>
+            <w:r>
+              <w:rPr>
+                <w:rFonts w:ascii="ITC Avant Garde Gothic" w:hAnsi="ITC Avant Garde Gothic"/>
+                <w:color w:val="A6A6A6" w:themeColor="background1" w:themeShade="A6"/>
+                <w:sz w:val="16"/>
+                <w:szCs w:val="16"/>
+              </w:rPr>
+              <w:t xml:space="preserve"> </w:t>
+            </w:r>
+          </w:p>
+          <w:p>
+            <w:pPr>
+              <w:rPr>
+                <w:rFonts w:ascii="ITC Avant Garde Gothic" w:hAnsi="ITC Avant Garde Gothic"/>
+                <w:color w:val="A6A6A6" w:themeColor="background1" w:themeShade="A6"/>
+                <w:sz w:val="16"/>
+                <w:szCs w:val="16"/>
+              </w:rPr>
+            </w:pPr>
+          </w:p>
+          <w:p>
+            <w:pPr>
+              <w:rPr>
+                <w:rFonts w:ascii="ITC Avant Garde Gothic" w:hAnsi="ITC Avant Garde Gothic"/>
+                <w:sz w:val="16"/>
+                <w:szCs w:val="16"/>
+              </w:rPr>
+            </w:pPr>
+            <w:r>
+              <w:rPr>
+                <w:rFonts w:ascii="ITC Avant Garde Gothic" w:hAnsi="ITC Avant Garde Gothic"/>
+                <w:sz w:val="16"/>
+                <w:szCs w:val="16"/>
+              </w:rPr>
+              <w:t>.</w:t>
+            </w:r>
+            <w:r>
+              <w:rPr>
+                <w:rFonts w:ascii="ITC Avant Garde Gothic" w:hAnsi="ITC Avant Garde Gothic"/>
+                <w:sz w:val="16"/>
+                <w:szCs w:val="16"/>
+              </w:rPr>
+              <w:t>Children</w:t>
+            </w:r>
+            <w:r>
+              <w:rPr>
+                <w:rFonts w:ascii="ITC Avant Garde Gothic" w:hAnsi="ITC Avant Garde Gothic"/>
+                <w:sz w:val="16"/>
+                <w:szCs w:val="16"/>
+              </w:rPr>
+              <w:t>(</w:t>
+            </w:r>
+            <w:r>
+              <w:rPr>
+                <w:rFonts w:ascii="ITC Avant Garde Gothic" w:hAnsi="ITC Avant Garde Gothic"/>
+                <w:sz w:val="16"/>
+                <w:szCs w:val="16"/>
+              </w:rPr>
+              <w:t>[</w:t>
+            </w:r>
+            <w:proofErr w:type="spellStart"/>
+            <w:r>
+              <w:rPr>
+                <w:rFonts w:ascii="ITC Avant Garde Gothic" w:hAnsi="ITC Avant Garde Gothic"/>
+                <w:sz w:val="16"/>
+                <w:szCs w:val="16"/>
+              </w:rPr>
+              <w:t>Func</w:t>
+            </w:r>
+            <w:proofErr w:type="spellEnd"/>
+            <w:r>
+              <w:rPr>
+                <w:rFonts w:ascii="ITC Avant Garde Gothic" w:hAnsi="ITC Avant Garde Gothic"/>
+                <w:sz w:val="16"/>
+                <w:szCs w:val="16"/>
+              </w:rPr>
+              <w:t>&lt;</w:t>
+            </w:r>
+            <w:proofErr w:type="spellStart"/>
+            <w:r>
+              <w:rPr>
+                <w:rFonts w:ascii="ITC Avant Garde Gothic" w:hAnsi="ITC Avant Garde Gothic"/>
+                <w:sz w:val="16"/>
+                <w:szCs w:val="16"/>
+              </w:rPr>
+              <w:t>IContent</w:t>
+            </w:r>
+            <w:proofErr w:type="spellEnd"/>
+            <w:r>
+              <w:rPr>
+                <w:rFonts w:ascii="ITC Avant Garde Gothic" w:hAnsi="ITC Avant Garde Gothic"/>
+                <w:sz w:val="16"/>
+                <w:szCs w:val="16"/>
+              </w:rPr>
+              <w:t>, Bool&gt; filter</w:t>
+            </w:r>
+            <w:r>
+              <w:rPr>
+                <w:rFonts w:ascii="ITC Avant Garde Gothic" w:hAnsi="ITC Avant Garde Gothic"/>
+                <w:sz w:val="16"/>
+                <w:szCs w:val="16"/>
+              </w:rPr>
+              <w:t>]</w:t>
+            </w:r>
+            <w:r>
+              <w:rPr>
+                <w:rFonts w:ascii="ITC Avant Garde Gothic" w:hAnsi="ITC Avant Garde Gothic"/>
+                <w:sz w:val="16"/>
+                <w:szCs w:val="16"/>
+              </w:rPr>
+              <w:t>)</w:t>
+            </w:r>
+            <w:r>
+              <w:rPr>
+                <w:rFonts w:ascii="ITC Avant Garde Gothic" w:hAnsi="ITC Avant Garde Gothic"/>
+                <w:sz w:val="16"/>
+                <w:szCs w:val="16"/>
+              </w:rPr>
+              <w:t>:</w:t>
+            </w:r>
+            <w:proofErr w:type="spellStart"/>
+            <w:r>
+              <w:rPr>
+                <w:rFonts w:ascii="ITC Avant Garde Gothic" w:hAnsi="ITC Avant Garde Gothic"/>
+                <w:sz w:val="16"/>
+                <w:szCs w:val="16"/>
+              </w:rPr>
+              <w:t>IEnumersable</w:t>
+            </w:r>
+            <w:proofErr w:type="spellEnd"/>
+            <w:r>
+              <w:rPr>
+                <w:rFonts w:ascii="ITC Avant Garde Gothic" w:hAnsi="ITC Avant Garde Gothic"/>
+                <w:sz w:val="16"/>
+                <w:szCs w:val="16"/>
+              </w:rPr>
+              <w:t>&lt;</w:t>
+            </w:r>
+            <w:proofErr w:type="spellStart"/>
+            <w:r>
+              <w:rPr>
+                <w:rFonts w:ascii="ITC Avant Garde Gothic" w:hAnsi="ITC Avant Garde Gothic"/>
+                <w:sz w:val="16"/>
+                <w:szCs w:val="16"/>
+              </w:rPr>
+              <w:t>IContent</w:t>
+            </w:r>
+            <w:proofErr w:type="spellEnd"/>
+            <w:r>
+              <w:rPr>
+                <w:rFonts w:ascii="ITC Avant Garde Gothic" w:hAnsi="ITC Avant Garde Gothic"/>
+                <w:sz w:val="16"/>
+                <w:szCs w:val="16"/>
+              </w:rPr>
+              <w:t>&gt;</w:t>
+            </w:r>
+          </w:p>
+          <w:p>
+            <w:pPr>
+              <w:rPr>
+                <w:rFonts w:ascii="ITC Avant Garde Gothic" w:hAnsi="ITC Avant Garde Gothic"/>
+                <w:sz w:val="16"/>
+                <w:szCs w:val="16"/>
+              </w:rPr>
+            </w:pPr>
+            <w:r>
+              <w:rPr>
+                <w:rFonts w:ascii="ITC Avant Garde Gothic" w:hAnsi="ITC Avant Garde Gothic"/>
+                <w:sz w:val="16"/>
+                <w:szCs w:val="16"/>
+              </w:rPr>
+              <w:t>.</w:t>
+            </w:r>
+            <w:r>
+              <w:rPr>
+                <w:rFonts w:ascii="ITC Avant Garde Gothic" w:hAnsi="ITC Avant Garde Gothic"/>
+                <w:sz w:val="16"/>
+                <w:szCs w:val="16"/>
+              </w:rPr>
+              <w:t>Children</w:t>
+            </w:r>
+            <w:r>
+              <w:rPr>
+                <w:rFonts w:ascii="ITC Avant Garde Gothic" w:hAnsi="ITC Avant Garde Gothic"/>
+                <w:sz w:val="16"/>
+                <w:szCs w:val="16"/>
+              </w:rPr>
+              <w:t>&lt;</w:t>
+            </w:r>
+            <w:proofErr w:type="spellStart"/>
+            <w:r>
+              <w:rPr>
+                <w:rFonts w:ascii="ITC Avant Garde Gothic" w:hAnsi="ITC Avant Garde Gothic"/>
+                <w:sz w:val="16"/>
+                <w:szCs w:val="16"/>
+              </w:rPr>
+              <w:t>TContentType</w:t>
+            </w:r>
+            <w:proofErr w:type="spellEnd"/>
+            <w:r>
+              <w:rPr>
+                <w:rFonts w:ascii="ITC Avant Garde Gothic" w:hAnsi="ITC Avant Garde Gothic"/>
+                <w:sz w:val="16"/>
+                <w:szCs w:val="16"/>
+              </w:rPr>
+              <w:t>&gt;([</w:t>
+            </w:r>
+            <w:proofErr w:type="spellStart"/>
+            <w:r>
+              <w:rPr>
+                <w:rFonts w:ascii="ITC Avant Garde Gothic" w:hAnsi="ITC Avant Garde Gothic"/>
+                <w:sz w:val="16"/>
+                <w:szCs w:val="16"/>
+              </w:rPr>
+              <w:t>Func</w:t>
+            </w:r>
+            <w:proofErr w:type="spellEnd"/>
+            <w:r>
+              <w:rPr>
+                <w:rFonts w:ascii="ITC Avant Garde Gothic" w:hAnsi="ITC Avant Garde Gothic"/>
+                <w:sz w:val="16"/>
+                <w:szCs w:val="16"/>
+              </w:rPr>
+              <w:t>&lt;</w:t>
+            </w:r>
+            <w:proofErr w:type="spellStart"/>
+            <w:r>
+              <w:rPr>
+                <w:rFonts w:ascii="ITC Avant Garde Gothic" w:hAnsi="ITC Avant Garde Gothic"/>
+                <w:sz w:val="16"/>
+                <w:szCs w:val="16"/>
+              </w:rPr>
+              <w:t>TContentType</w:t>
+            </w:r>
+            <w:proofErr w:type="spellEnd"/>
+            <w:r>
+              <w:rPr>
+                <w:rFonts w:ascii="ITC Avant Garde Gothic" w:hAnsi="ITC Avant Garde Gothic"/>
+                <w:sz w:val="16"/>
+                <w:szCs w:val="16"/>
+              </w:rPr>
+              <w:t>, Bool&gt; filter])</w:t>
+            </w:r>
+            <w:r>
+              <w:rPr>
+                <w:rFonts w:ascii="ITC Avant Garde Gothic" w:hAnsi="ITC Avant Garde Gothic"/>
+                <w:sz w:val="16"/>
+                <w:szCs w:val="16"/>
+              </w:rPr>
+              <w:t>:</w:t>
+            </w:r>
+            <w:proofErr w:type="spellStart"/>
+            <w:r>
+              <w:rPr>
+                <w:rFonts w:ascii="ITC Avant Garde Gothic" w:hAnsi="ITC Avant Garde Gothic"/>
+                <w:sz w:val="16"/>
+                <w:szCs w:val="16"/>
+              </w:rPr>
+              <w:t>IEnumersable</w:t>
+            </w:r>
+            <w:proofErr w:type="spellEnd"/>
+            <w:r>
+              <w:rPr>
+                <w:rFonts w:ascii="ITC Avant Garde Gothic" w:hAnsi="ITC Avant Garde Gothic"/>
+                <w:sz w:val="16"/>
+                <w:szCs w:val="16"/>
+              </w:rPr>
+              <w:t>&lt;</w:t>
+            </w:r>
+            <w:proofErr w:type="spellStart"/>
+            <w:r>
+              <w:rPr>
+                <w:rFonts w:ascii="ITC Avant Garde Gothic" w:hAnsi="ITC Avant Garde Gothic"/>
+                <w:sz w:val="16"/>
+                <w:szCs w:val="16"/>
+              </w:rPr>
+              <w:t>TContentType</w:t>
+            </w:r>
+            <w:proofErr w:type="spellEnd"/>
+            <w:r>
+              <w:rPr>
+                <w:rFonts w:ascii="ITC Avant Garde Gothic" w:hAnsi="ITC Avant Garde Gothic"/>
+                <w:sz w:val="16"/>
+                <w:szCs w:val="16"/>
+              </w:rPr>
+              <w:t>&gt;</w:t>
+            </w:r>
+          </w:p>
+          <w:p>
+            <w:pPr>
+              <w:rPr>
+                <w:rFonts w:ascii="ITC Avant Garde Gothic" w:hAnsi="ITC Avant Garde Gothic"/>
+                <w:color w:val="A6A6A6" w:themeColor="background1" w:themeShade="A6"/>
+                <w:sz w:val="16"/>
+                <w:szCs w:val="16"/>
+              </w:rPr>
+            </w:pPr>
+            <w:r>
+              <w:rPr>
+                <w:rFonts w:ascii="ITC Avant Garde Gothic" w:hAnsi="ITC Avant Garde Gothic"/>
+                <w:color w:val="A6A6A6" w:themeColor="background1" w:themeShade="A6"/>
+                <w:sz w:val="16"/>
+                <w:szCs w:val="16"/>
+              </w:rPr>
+              <w:t xml:space="preserve">Gets the </w:t>
+            </w:r>
+            <w:r>
+              <w:rPr>
+                <w:rFonts w:ascii="ITC Avant Garde Gothic" w:hAnsi="ITC Avant Garde Gothic"/>
+                <w:color w:val="A6A6A6" w:themeColor="background1" w:themeShade="A6"/>
+                <w:sz w:val="16"/>
+                <w:szCs w:val="16"/>
+              </w:rPr>
+              <w:t>child</w:t>
+            </w:r>
+            <w:r>
+              <w:rPr>
+                <w:rFonts w:ascii="ITC Avant Garde Gothic" w:hAnsi="ITC Avant Garde Gothic"/>
+                <w:color w:val="A6A6A6" w:themeColor="background1" w:themeShade="A6"/>
+                <w:sz w:val="16"/>
+                <w:szCs w:val="16"/>
+              </w:rPr>
+              <w:t xml:space="preserve"> content </w:t>
+            </w:r>
+            <w:r>
+              <w:rPr>
+                <w:rFonts w:ascii="ITC Avant Garde Gothic" w:hAnsi="ITC Avant Garde Gothic"/>
+                <w:color w:val="A6A6A6" w:themeColor="background1" w:themeShade="A6"/>
+                <w:sz w:val="16"/>
+                <w:szCs w:val="16"/>
+              </w:rPr>
+              <w:t xml:space="preserve">optionally </w:t>
+            </w:r>
+            <w:r>
+              <w:rPr>
+                <w:rFonts w:ascii="ITC Avant Garde Gothic" w:hAnsi="ITC Avant Garde Gothic"/>
+                <w:color w:val="A6A6A6" w:themeColor="background1" w:themeShade="A6"/>
+                <w:sz w:val="16"/>
+                <w:szCs w:val="16"/>
+              </w:rPr>
+              <w:t>filtered by the type and filter function parameter.</w:t>
+            </w:r>
+            <w:bookmarkStart w:id="0" w:name="_GoBack"/>
+            <w:bookmarkEnd w:id="0"/>
+          </w:p>
+          <w:p>
+            <w:pPr>
+              <w:rPr>
+                <w:rFonts w:ascii="ITC Avant Garde Gothic" w:hAnsi="ITC Avant Garde Gothic"/>
+                <w:color w:val="A6A6A6" w:themeColor="background1" w:themeShade="A6"/>
+                <w:sz w:val="16"/>
+                <w:szCs w:val="16"/>
+              </w:rPr>
+            </w:pPr>
+          </w:p>
+          <w:p>
+            <w:pPr>
+              <w:rPr>
+                <w:rFonts w:ascii="ITC Avant Garde Gothic" w:hAnsi="ITC Avant Garde Gothic"/>
+                <w:color w:val="A6A6A6" w:themeColor="background1" w:themeShade="A6"/>
+                <w:sz w:val="16"/>
+                <w:szCs w:val="16"/>
+              </w:rPr>
+            </w:pPr>
+          </w:p>
           <w:p>
             <w:pPr>
               <w:rPr>
@@ -977,8 +3934,6 @@
       </w:rPr>
       <w:t xml:space="preserve"> </w:t>
     </w:r>
-    <w:bookmarkStart w:id="0" w:name="_GoBack"/>
-    <w:bookmarkEnd w:id="0"/>
   </w:p>
 </w:hdr>
 </file>
@@ -1783,7 +4738,7 @@
 </file>
 
 <file path=customXml/itemProps1.xml><?xml version="1.0" encoding="utf-8"?>
-<ds:datastoreItem xmlns:ds="http://schemas.openxmlformats.org/officeDocument/2006/customXml" ds:itemID="{7C579EA6-A290-4FC4-BC58-C30AEBBB6588}">
+<ds:datastoreItem xmlns:ds="http://schemas.openxmlformats.org/officeDocument/2006/customXml" ds:itemID="{546C2470-4DFF-4ABA-8902-71A7F607ED1B}">
   <ds:schemaRefs>
     <ds:schemaRef ds:uri="http://schemas.openxmlformats.org/officeDocument/2006/bibliography"/>
   </ds:schemaRefs>

</xml_diff>

<commit_message>
Updated cheat sheet to include details on GetValue helper methods
</commit_message>
<xml_diff>
--- a/Docs/CheatSheet/Karbon CMS - Cheat Sheet v1.0.docx
+++ b/Docs/CheatSheet/Karbon CMS - Cheat Sheet v1.0.docx
@@ -10891,236 +10891,67 @@
                 <w:sz w:val="16"/>
                 <w:szCs w:val="16"/>
               </w:rPr>
-              <w:t>Controller Base Class</w:t>
-            </w:r>
-          </w:p>
-          <w:p>
-            <w:pPr>
-              <w:rPr>
-                <w:rFonts w:ascii="Consolas" w:hAnsi="Consolas" w:cs="Consolas"/>
-                <w:sz w:val="16"/>
-                <w:szCs w:val="16"/>
-              </w:rPr>
-            </w:pPr>
-            <w:proofErr w:type="spellStart"/>
-            <w:r>
-              <w:rPr>
-                <w:rFonts w:ascii="Consolas" w:hAnsi="Consolas" w:cs="Consolas"/>
-                <w:sz w:val="16"/>
-                <w:szCs w:val="16"/>
-              </w:rPr>
-              <w:t>KarbonController</w:t>
-            </w:r>
-            <w:proofErr w:type="spellEnd"/>
-          </w:p>
-          <w:p>
-            <w:pPr>
-              <w:rPr>
-                <w:rFonts w:ascii="Museo Sans 500" w:hAnsi="Museo Sans 500"/>
-                <w:color w:val="A6A6A6" w:themeColor="background1" w:themeShade="A6"/>
-                <w:sz w:val="16"/>
-                <w:szCs w:val="16"/>
-              </w:rPr>
-            </w:pPr>
-            <w:r>
-              <w:rPr>
-                <w:rFonts w:ascii="Museo Sans 500" w:hAnsi="Museo Sans 500"/>
-                <w:color w:val="A6A6A6" w:themeColor="background1" w:themeShade="A6"/>
-                <w:sz w:val="16"/>
-                <w:szCs w:val="16"/>
-              </w:rPr>
-              <w:t>General base class for custom controllers.</w:t>
-            </w:r>
-          </w:p>
-          <w:p>
-            <w:pPr>
-              <w:rPr>
-                <w:rFonts w:ascii="ITC Avant Garde Gothic" w:hAnsi="ITC Avant Garde Gothic"/>
-                <w:color w:val="A6A6A6" w:themeColor="background1" w:themeShade="A6"/>
-                <w:sz w:val="16"/>
-                <w:szCs w:val="16"/>
-              </w:rPr>
-            </w:pPr>
-          </w:p>
-          <w:p>
-            <w:pPr>
-              <w:rPr>
-                <w:rFonts w:ascii="Consolas" w:hAnsi="Consolas" w:cs="Consolas"/>
-                <w:sz w:val="16"/>
-                <w:szCs w:val="16"/>
-              </w:rPr>
-            </w:pPr>
-            <w:proofErr w:type="spellStart"/>
-            <w:r>
-              <w:rPr>
-                <w:rFonts w:ascii="Consolas" w:hAnsi="Consolas" w:cs="Consolas"/>
-                <w:sz w:val="16"/>
-                <w:szCs w:val="16"/>
-              </w:rPr>
-              <w:t>KarbonController</w:t>
-            </w:r>
-            <w:proofErr w:type="spellEnd"/>
-            <w:r>
-              <w:rPr>
-                <w:rFonts w:ascii="Consolas" w:hAnsi="Consolas" w:cs="Consolas"/>
-                <w:sz w:val="16"/>
-                <w:szCs w:val="16"/>
-              </w:rPr>
-              <w:t>&lt;</w:t>
-            </w:r>
-            <w:proofErr w:type="spellStart"/>
-            <w:r>
-              <w:rPr>
-                <w:rFonts w:ascii="Consolas" w:hAnsi="Consolas" w:cs="Consolas"/>
-                <w:sz w:val="16"/>
-                <w:szCs w:val="16"/>
-              </w:rPr>
-              <w:t>TCurrentPageType</w:t>
-            </w:r>
-            <w:proofErr w:type="spellEnd"/>
-            <w:r>
-              <w:rPr>
-                <w:rFonts w:ascii="Consolas" w:hAnsi="Consolas" w:cs="Consolas"/>
-                <w:sz w:val="16"/>
-                <w:szCs w:val="16"/>
-              </w:rPr>
-              <w:t>&gt;</w:t>
-            </w:r>
-          </w:p>
-          <w:p>
-            <w:pPr>
-              <w:rPr>
-                <w:rFonts w:ascii="Museo Sans 500" w:hAnsi="Museo Sans 500" w:cs="Consolas"/>
-                <w:color w:val="A6A6A6" w:themeColor="background1" w:themeShade="A6"/>
-                <w:sz w:val="16"/>
-                <w:szCs w:val="16"/>
-              </w:rPr>
-            </w:pPr>
-            <w:r>
-              <w:rPr>
-                <w:rFonts w:ascii="Museo Sans 500" w:hAnsi="Museo Sans 500" w:cs="Consolas"/>
-                <w:color w:val="A6A6A6" w:themeColor="background1" w:themeShade="A6"/>
-                <w:sz w:val="16"/>
-                <w:szCs w:val="16"/>
-              </w:rPr>
-              <w:t>Base class for custom controllers with a strongly typed current page.</w:t>
-            </w:r>
-            <w:bookmarkStart w:id="0" w:name="_GoBack"/>
-            <w:bookmarkEnd w:id="0"/>
-          </w:p>
-          <w:p>
-            <w:pPr>
-              <w:rPr>
-                <w:rFonts w:ascii="ITC Avant Garde Gothic" w:hAnsi="ITC Avant Garde Gothic"/>
-                <w:sz w:val="16"/>
-                <w:szCs w:val="16"/>
-              </w:rPr>
-            </w:pPr>
-          </w:p>
-          <w:p>
-            <w:pPr>
-              <w:rPr>
-                <w:rFonts w:ascii="Consolas" w:hAnsi="Consolas" w:cs="Consolas"/>
-                <w:sz w:val="16"/>
-                <w:szCs w:val="16"/>
-              </w:rPr>
-            </w:pPr>
-            <w:proofErr w:type="spellStart"/>
-            <w:r>
-              <w:rPr>
-                <w:rFonts w:ascii="Consolas" w:hAnsi="Consolas" w:cs="Consolas"/>
-                <w:sz w:val="16"/>
-                <w:szCs w:val="16"/>
-              </w:rPr>
-              <w:t>KarbonController</w:t>
-            </w:r>
-            <w:proofErr w:type="spellEnd"/>
-            <w:r>
-              <w:rPr>
-                <w:rFonts w:ascii="Consolas" w:hAnsi="Consolas" w:cs="Consolas"/>
-                <w:sz w:val="16"/>
-                <w:szCs w:val="16"/>
-              </w:rPr>
-              <w:t>&lt;</w:t>
-            </w:r>
-            <w:proofErr w:type="spellStart"/>
-            <w:r>
-              <w:rPr>
-                <w:rFonts w:ascii="Consolas" w:hAnsi="Consolas" w:cs="Consolas"/>
-                <w:sz w:val="16"/>
-                <w:szCs w:val="16"/>
-              </w:rPr>
-              <w:t>TCurrentPageType</w:t>
-            </w:r>
-            <w:proofErr w:type="spellEnd"/>
-            <w:r>
-              <w:rPr>
-                <w:rFonts w:ascii="Consolas" w:hAnsi="Consolas" w:cs="Consolas"/>
-                <w:sz w:val="16"/>
-                <w:szCs w:val="16"/>
-              </w:rPr>
-              <w:t xml:space="preserve">, </w:t>
-            </w:r>
-            <w:proofErr w:type="spellStart"/>
-            <w:r>
-              <w:rPr>
-                <w:rFonts w:ascii="Consolas" w:hAnsi="Consolas" w:cs="Consolas"/>
-                <w:sz w:val="16"/>
-                <w:szCs w:val="16"/>
-              </w:rPr>
-              <w:t>THomePageType</w:t>
-            </w:r>
-            <w:proofErr w:type="spellEnd"/>
-            <w:r>
-              <w:rPr>
-                <w:rFonts w:ascii="Consolas" w:hAnsi="Consolas" w:cs="Consolas"/>
-                <w:sz w:val="16"/>
-                <w:szCs w:val="16"/>
-              </w:rPr>
-              <w:t>&gt;</w:t>
-            </w:r>
-          </w:p>
-          <w:p>
-            <w:pPr>
-              <w:rPr>
-                <w:rFonts w:ascii="Museo Sans 500" w:hAnsi="Museo Sans 500" w:cs="Consolas"/>
-                <w:color w:val="A6A6A6" w:themeColor="background1" w:themeShade="A6"/>
-                <w:sz w:val="16"/>
-                <w:szCs w:val="16"/>
-              </w:rPr>
-            </w:pPr>
-            <w:r>
-              <w:rPr>
-                <w:rFonts w:ascii="Museo Sans 500" w:hAnsi="Museo Sans 500" w:cs="Consolas"/>
-                <w:color w:val="A6A6A6" w:themeColor="background1" w:themeShade="A6"/>
-                <w:sz w:val="16"/>
-                <w:szCs w:val="16"/>
-              </w:rPr>
-              <w:t>Base class for controllers with a strongly typed current page and home page.</w:t>
-            </w:r>
-          </w:p>
-          <w:p>
-            <w:pPr>
-              <w:pBdr>
-                <w:bottom w:val="single" w:sz="6" w:space="1" w:color="auto"/>
-              </w:pBdr>
-              <w:rPr>
-                <w:rFonts w:ascii="ITC Avant Garde Gothic" w:hAnsi="ITC Avant Garde Gothic"/>
-                <w:color w:val="A6A6A6" w:themeColor="background1" w:themeShade="A6"/>
-                <w:sz w:val="16"/>
-                <w:szCs w:val="16"/>
-              </w:rPr>
-            </w:pPr>
-          </w:p>
-          <w:p>
-            <w:pPr>
-              <w:rPr>
-                <w:rFonts w:ascii="ITC Avant Garde Gothic" w:hAnsi="ITC Avant Garde Gothic"/>
-                <w:color w:val="A6A6A6" w:themeColor="background1" w:themeShade="A6"/>
-                <w:sz w:val="16"/>
-                <w:szCs w:val="16"/>
-              </w:rPr>
-            </w:pPr>
+              <w:t>Data Helper Methods</w:t>
+            </w:r>
+          </w:p>
+          <w:p>
+            <w:pPr>
+              <w:rPr>
+                <w:rFonts w:ascii="Museo Sans 500" w:hAnsi="Museo Sans 500"/>
+                <w:color w:val="A6A6A6" w:themeColor="background1" w:themeShade="A6"/>
+                <w:sz w:val="16"/>
+                <w:szCs w:val="16"/>
+              </w:rPr>
+            </w:pPr>
+            <w:r>
+              <w:rPr>
+                <w:rFonts w:ascii="Museo Sans 500" w:hAnsi="Museo Sans 500"/>
+                <w:color w:val="A6A6A6" w:themeColor="background1" w:themeShade="A6"/>
+                <w:sz w:val="16"/>
+                <w:szCs w:val="16"/>
+              </w:rPr>
+              <w:t xml:space="preserve">Most </w:t>
+            </w:r>
+            <w:proofErr w:type="spellStart"/>
+            <w:r>
+              <w:rPr>
+                <w:rFonts w:ascii="Museo Sans 500" w:hAnsi="Museo Sans 500"/>
+                <w:color w:val="A6A6A6" w:themeColor="background1" w:themeShade="A6"/>
+                <w:sz w:val="16"/>
+                <w:szCs w:val="16"/>
+              </w:rPr>
+              <w:t>Karbon</w:t>
+            </w:r>
+            <w:proofErr w:type="spellEnd"/>
+            <w:r>
+              <w:rPr>
+                <w:rFonts w:ascii="Museo Sans 500" w:hAnsi="Museo Sans 500"/>
+                <w:color w:val="A6A6A6" w:themeColor="background1" w:themeShade="A6"/>
+                <w:sz w:val="16"/>
+                <w:szCs w:val="16"/>
+              </w:rPr>
+              <w:t xml:space="preserve"> entities will expose a .Data property. Whilst you can access the values directly as you would with any other dictionary, the following helper methods also exist to provide you with built in error checking and </w:t>
+            </w:r>
+            <w:proofErr w:type="spellStart"/>
+            <w:r>
+              <w:rPr>
+                <w:rFonts w:ascii="Museo Sans 500" w:hAnsi="Museo Sans 500"/>
+                <w:color w:val="A6A6A6" w:themeColor="background1" w:themeShade="A6"/>
+                <w:sz w:val="16"/>
+                <w:szCs w:val="16"/>
+              </w:rPr>
+              <w:t>fallback</w:t>
+            </w:r>
+            <w:proofErr w:type="spellEnd"/>
+            <w:r>
+              <w:rPr>
+                <w:rFonts w:ascii="Museo Sans 500" w:hAnsi="Museo Sans 500"/>
+                <w:color w:val="A6A6A6" w:themeColor="background1" w:themeShade="A6"/>
+                <w:sz w:val="16"/>
+                <w:szCs w:val="16"/>
+              </w:rPr>
+              <w:t xml:space="preserve"> values.</w:t>
+            </w:r>
           </w:p>
           <w:p>
             <w:pPr>
@@ -11132,7 +10963,9 @@
                 <w:szCs w:val="16"/>
               </w:rPr>
             </w:pPr>
-            <w:r>
+          </w:p>
+          <w:p>
+            <w:pPr>
               <w:rPr>
                 <w:rFonts w:ascii="Museo Sans 500" w:hAnsi="Museo Sans 500"/>
                 <w:b/>
@@ -11140,16 +10973,6 @@
                 <w:sz w:val="16"/>
                 <w:szCs w:val="16"/>
               </w:rPr>
-              <w:t>Controller Properties</w:t>
-            </w:r>
-          </w:p>
-          <w:p>
-            <w:pPr>
-              <w:rPr>
-                <w:rFonts w:ascii="Consolas" w:hAnsi="Consolas" w:cs="Consolas"/>
-                <w:sz w:val="16"/>
-                <w:szCs w:val="16"/>
-              </w:rPr>
             </w:pPr>
             <w:r>
               <w:rPr>
@@ -11166,9 +10989,569 @@
                 <w:sz w:val="16"/>
                 <w:szCs w:val="16"/>
               </w:rPr>
-              <w:t>CurrentPage</w:t>
-            </w:r>
-            <w:proofErr w:type="spellEnd"/>
+              <w:t>GetValue</w:t>
+            </w:r>
+            <w:proofErr w:type="spellEnd"/>
+            <w:r>
+              <w:rPr>
+                <w:rFonts w:ascii="Consolas" w:hAnsi="Consolas" w:cs="Consolas"/>
+                <w:sz w:val="16"/>
+                <w:szCs w:val="16"/>
+              </w:rPr>
+              <w:t xml:space="preserve">(String key, [String </w:t>
+            </w:r>
+            <w:proofErr w:type="spellStart"/>
+            <w:r>
+              <w:rPr>
+                <w:rFonts w:ascii="Consolas" w:hAnsi="Consolas" w:cs="Consolas"/>
+                <w:sz w:val="16"/>
+                <w:szCs w:val="16"/>
+              </w:rPr>
+              <w:t>defaultValue</w:t>
+            </w:r>
+            <w:proofErr w:type="spellEnd"/>
+            <w:r>
+              <w:rPr>
+                <w:rFonts w:ascii="Consolas" w:hAnsi="Consolas" w:cs="Consolas"/>
+                <w:sz w:val="16"/>
+                <w:szCs w:val="16"/>
+              </w:rPr>
+              <w:t>]):String</w:t>
+            </w:r>
+          </w:p>
+          <w:p>
+            <w:pPr>
+              <w:rPr>
+                <w:rFonts w:ascii="Consolas" w:hAnsi="Consolas" w:cs="Consolas"/>
+                <w:sz w:val="16"/>
+                <w:szCs w:val="16"/>
+              </w:rPr>
+            </w:pPr>
+            <w:r>
+              <w:rPr>
+                <w:rFonts w:ascii="Consolas" w:hAnsi="Consolas" w:cs="Consolas"/>
+                <w:sz w:val="16"/>
+                <w:szCs w:val="16"/>
+              </w:rPr>
+              <w:t>.</w:t>
+            </w:r>
+            <w:proofErr w:type="spellStart"/>
+            <w:r>
+              <w:rPr>
+                <w:rFonts w:ascii="Consolas" w:hAnsi="Consolas" w:cs="Consolas"/>
+                <w:sz w:val="16"/>
+                <w:szCs w:val="16"/>
+              </w:rPr>
+              <w:t>GetValue</w:t>
+            </w:r>
+            <w:proofErr w:type="spellEnd"/>
+            <w:r>
+              <w:rPr>
+                <w:rFonts w:ascii="Consolas" w:hAnsi="Consolas" w:cs="Consolas"/>
+                <w:sz w:val="16"/>
+                <w:szCs w:val="16"/>
+              </w:rPr>
+              <w:t>&lt;</w:t>
+            </w:r>
+            <w:proofErr w:type="spellStart"/>
+            <w:r>
+              <w:rPr>
+                <w:rFonts w:ascii="Consolas" w:hAnsi="Consolas" w:cs="Consolas"/>
+                <w:sz w:val="16"/>
+                <w:szCs w:val="16"/>
+              </w:rPr>
+              <w:t>TValueType</w:t>
+            </w:r>
+            <w:proofErr w:type="spellEnd"/>
+            <w:r>
+              <w:rPr>
+                <w:rFonts w:ascii="Consolas" w:hAnsi="Consolas" w:cs="Consolas"/>
+                <w:sz w:val="16"/>
+                <w:szCs w:val="16"/>
+              </w:rPr>
+              <w:t>&gt;</w:t>
+            </w:r>
+            <w:r>
+              <w:rPr>
+                <w:rFonts w:ascii="Consolas" w:hAnsi="Consolas" w:cs="Consolas"/>
+                <w:sz w:val="16"/>
+                <w:szCs w:val="16"/>
+              </w:rPr>
+              <w:t>(String key, [</w:t>
+            </w:r>
+            <w:proofErr w:type="spellStart"/>
+            <w:r>
+              <w:rPr>
+                <w:rFonts w:ascii="Consolas" w:hAnsi="Consolas" w:cs="Consolas"/>
+                <w:sz w:val="16"/>
+                <w:szCs w:val="16"/>
+              </w:rPr>
+              <w:t>TValueType</w:t>
+            </w:r>
+            <w:proofErr w:type="spellEnd"/>
+            <w:r>
+              <w:rPr>
+                <w:rFonts w:ascii="Consolas" w:hAnsi="Consolas" w:cs="Consolas"/>
+                <w:sz w:val="16"/>
+                <w:szCs w:val="16"/>
+              </w:rPr>
+              <w:t xml:space="preserve"> </w:t>
+            </w:r>
+            <w:proofErr w:type="spellStart"/>
+            <w:r>
+              <w:rPr>
+                <w:rFonts w:ascii="Consolas" w:hAnsi="Consolas" w:cs="Consolas"/>
+                <w:sz w:val="16"/>
+                <w:szCs w:val="16"/>
+              </w:rPr>
+              <w:t>defaultValue</w:t>
+            </w:r>
+            <w:proofErr w:type="spellEnd"/>
+            <w:r>
+              <w:rPr>
+                <w:rFonts w:ascii="Consolas" w:hAnsi="Consolas" w:cs="Consolas"/>
+                <w:sz w:val="16"/>
+                <w:szCs w:val="16"/>
+              </w:rPr>
+              <w:t>]):</w:t>
+            </w:r>
+            <w:proofErr w:type="spellStart"/>
+            <w:r>
+              <w:rPr>
+                <w:rFonts w:ascii="Consolas" w:hAnsi="Consolas" w:cs="Consolas"/>
+                <w:sz w:val="16"/>
+                <w:szCs w:val="16"/>
+              </w:rPr>
+              <w:t>TValueType</w:t>
+            </w:r>
+            <w:proofErr w:type="spellEnd"/>
+          </w:p>
+          <w:p>
+            <w:pPr>
+              <w:rPr>
+                <w:rFonts w:ascii="Consolas" w:hAnsi="Consolas" w:cs="Consolas"/>
+                <w:sz w:val="16"/>
+                <w:szCs w:val="16"/>
+              </w:rPr>
+            </w:pPr>
+            <w:r>
+              <w:rPr>
+                <w:rFonts w:ascii="Consolas" w:hAnsi="Consolas" w:cs="Consolas"/>
+                <w:sz w:val="16"/>
+                <w:szCs w:val="16"/>
+              </w:rPr>
+              <w:t>.</w:t>
+            </w:r>
+            <w:proofErr w:type="spellStart"/>
+            <w:r>
+              <w:rPr>
+                <w:rFonts w:ascii="Consolas" w:hAnsi="Consolas" w:cs="Consolas"/>
+                <w:sz w:val="16"/>
+                <w:szCs w:val="16"/>
+              </w:rPr>
+              <w:t>GetValue</w:t>
+            </w:r>
+            <w:proofErr w:type="spellEnd"/>
+            <w:r>
+              <w:rPr>
+                <w:rFonts w:ascii="Consolas" w:hAnsi="Consolas" w:cs="Consolas"/>
+                <w:sz w:val="16"/>
+                <w:szCs w:val="16"/>
+              </w:rPr>
+              <w:t>&lt;</w:t>
+            </w:r>
+            <w:proofErr w:type="spellStart"/>
+            <w:r>
+              <w:rPr>
+                <w:rFonts w:ascii="Consolas" w:hAnsi="Consolas" w:cs="Consolas"/>
+                <w:sz w:val="16"/>
+                <w:szCs w:val="16"/>
+              </w:rPr>
+              <w:t>TValueType</w:t>
+            </w:r>
+            <w:proofErr w:type="spellEnd"/>
+            <w:r>
+              <w:rPr>
+                <w:rFonts w:ascii="Consolas" w:hAnsi="Consolas" w:cs="Consolas"/>
+                <w:sz w:val="16"/>
+                <w:szCs w:val="16"/>
+              </w:rPr>
+              <w:t xml:space="preserve">, </w:t>
+            </w:r>
+            <w:proofErr w:type="spellStart"/>
+            <w:r>
+              <w:rPr>
+                <w:rFonts w:ascii="Consolas" w:hAnsi="Consolas" w:cs="Consolas"/>
+                <w:sz w:val="16"/>
+                <w:szCs w:val="16"/>
+              </w:rPr>
+              <w:t>TConverterType</w:t>
+            </w:r>
+            <w:proofErr w:type="spellEnd"/>
+            <w:r>
+              <w:rPr>
+                <w:rFonts w:ascii="Consolas" w:hAnsi="Consolas" w:cs="Consolas"/>
+                <w:sz w:val="16"/>
+                <w:szCs w:val="16"/>
+              </w:rPr>
+              <w:t>&gt;(String key, [</w:t>
+            </w:r>
+            <w:proofErr w:type="spellStart"/>
+            <w:r>
+              <w:rPr>
+                <w:rFonts w:ascii="Consolas" w:hAnsi="Consolas" w:cs="Consolas"/>
+                <w:sz w:val="16"/>
+                <w:szCs w:val="16"/>
+              </w:rPr>
+              <w:t>TValueType</w:t>
+            </w:r>
+            <w:proofErr w:type="spellEnd"/>
+            <w:r>
+              <w:rPr>
+                <w:rFonts w:ascii="Consolas" w:hAnsi="Consolas" w:cs="Consolas"/>
+                <w:sz w:val="16"/>
+                <w:szCs w:val="16"/>
+              </w:rPr>
+              <w:t xml:space="preserve"> </w:t>
+            </w:r>
+            <w:proofErr w:type="spellStart"/>
+            <w:r>
+              <w:rPr>
+                <w:rFonts w:ascii="Consolas" w:hAnsi="Consolas" w:cs="Consolas"/>
+                <w:sz w:val="16"/>
+                <w:szCs w:val="16"/>
+              </w:rPr>
+              <w:t>defaultValue</w:t>
+            </w:r>
+            <w:proofErr w:type="spellEnd"/>
+            <w:r>
+              <w:rPr>
+                <w:rFonts w:ascii="Consolas" w:hAnsi="Consolas" w:cs="Consolas"/>
+                <w:sz w:val="16"/>
+                <w:szCs w:val="16"/>
+              </w:rPr>
+              <w:t>]):</w:t>
+            </w:r>
+            <w:proofErr w:type="spellStart"/>
+            <w:r>
+              <w:rPr>
+                <w:rFonts w:ascii="Consolas" w:hAnsi="Consolas" w:cs="Consolas"/>
+                <w:sz w:val="16"/>
+                <w:szCs w:val="16"/>
+              </w:rPr>
+              <w:t>TValueType</w:t>
+            </w:r>
+            <w:proofErr w:type="spellEnd"/>
+          </w:p>
+          <w:p>
+            <w:pPr>
+              <w:rPr>
+                <w:rFonts w:ascii="Museo Sans 500" w:hAnsi="Museo Sans 500"/>
+                <w:color w:val="A6A6A6" w:themeColor="background1" w:themeShade="A6"/>
+                <w:sz w:val="16"/>
+                <w:szCs w:val="16"/>
+              </w:rPr>
+            </w:pPr>
+            <w:r>
+              <w:rPr>
+                <w:rFonts w:ascii="Museo Sans 500" w:hAnsi="Museo Sans 500"/>
+                <w:color w:val="A6A6A6" w:themeColor="background1" w:themeShade="A6"/>
+                <w:sz w:val="16"/>
+                <w:szCs w:val="16"/>
+              </w:rPr>
+              <w:t xml:space="preserve">Gets the value for the given key. If no key exists, or the value is empty, the optional </w:t>
+            </w:r>
+            <w:proofErr w:type="spellStart"/>
+            <w:r>
+              <w:rPr>
+                <w:rFonts w:ascii="Museo Sans 500" w:hAnsi="Museo Sans 500"/>
+                <w:color w:val="A6A6A6" w:themeColor="background1" w:themeShade="A6"/>
+                <w:sz w:val="16"/>
+                <w:szCs w:val="16"/>
+              </w:rPr>
+              <w:t>defaultValue</w:t>
+            </w:r>
+            <w:proofErr w:type="spellEnd"/>
+            <w:r>
+              <w:rPr>
+                <w:rFonts w:ascii="Museo Sans 500" w:hAnsi="Museo Sans 500"/>
+                <w:color w:val="A6A6A6" w:themeColor="background1" w:themeShade="A6"/>
+                <w:sz w:val="16"/>
+                <w:szCs w:val="16"/>
+              </w:rPr>
+              <w:t xml:space="preserve"> will be returned.</w:t>
+            </w:r>
+          </w:p>
+          <w:p>
+            <w:pPr>
+              <w:rPr>
+                <w:rFonts w:ascii="Museo Sans 500" w:hAnsi="Museo Sans 500"/>
+                <w:color w:val="A6A6A6" w:themeColor="background1" w:themeShade="A6"/>
+                <w:sz w:val="16"/>
+                <w:szCs w:val="16"/>
+              </w:rPr>
+            </w:pPr>
+          </w:p>
+          <w:p>
+            <w:pPr>
+              <w:rPr>
+                <w:rFonts w:ascii="Museo Sans 500" w:hAnsi="Museo Sans 500"/>
+                <w:b/>
+                <w:color w:val="2BA6CB"/>
+                <w:sz w:val="16"/>
+                <w:szCs w:val="16"/>
+              </w:rPr>
+            </w:pPr>
+            <w:r>
+              <w:rPr>
+                <w:rFonts w:ascii="Consolas" w:hAnsi="Consolas" w:cs="Consolas"/>
+                <w:sz w:val="16"/>
+                <w:szCs w:val="16"/>
+              </w:rPr>
+              <w:t>.</w:t>
+            </w:r>
+            <w:proofErr w:type="spellStart"/>
+            <w:r>
+              <w:rPr>
+                <w:rFonts w:ascii="Consolas" w:hAnsi="Consolas" w:cs="Consolas"/>
+                <w:sz w:val="16"/>
+                <w:szCs w:val="16"/>
+              </w:rPr>
+              <w:t>Try</w:t>
+            </w:r>
+            <w:r>
+              <w:rPr>
+                <w:rFonts w:ascii="Consolas" w:hAnsi="Consolas" w:cs="Consolas"/>
+                <w:sz w:val="16"/>
+                <w:szCs w:val="16"/>
+              </w:rPr>
+              <w:t>GetValue</w:t>
+            </w:r>
+            <w:proofErr w:type="spellEnd"/>
+            <w:r>
+              <w:rPr>
+                <w:rFonts w:ascii="Consolas" w:hAnsi="Consolas" w:cs="Consolas"/>
+                <w:sz w:val="16"/>
+                <w:szCs w:val="16"/>
+              </w:rPr>
+              <w:t xml:space="preserve">(String key, </w:t>
+            </w:r>
+            <w:r>
+              <w:rPr>
+                <w:rFonts w:ascii="Consolas" w:hAnsi="Consolas" w:cs="Consolas"/>
+                <w:sz w:val="16"/>
+                <w:szCs w:val="16"/>
+              </w:rPr>
+              <w:t xml:space="preserve">out </w:t>
+            </w:r>
+            <w:r>
+              <w:rPr>
+                <w:rFonts w:ascii="Consolas" w:hAnsi="Consolas" w:cs="Consolas"/>
+                <w:sz w:val="16"/>
+                <w:szCs w:val="16"/>
+              </w:rPr>
+              <w:t>S</w:t>
+            </w:r>
+            <w:r>
+              <w:rPr>
+                <w:rFonts w:ascii="Consolas" w:hAnsi="Consolas" w:cs="Consolas"/>
+                <w:sz w:val="16"/>
+                <w:szCs w:val="16"/>
+              </w:rPr>
+              <w:t>tring value</w:t>
+            </w:r>
+            <w:r>
+              <w:rPr>
+                <w:rFonts w:ascii="Consolas" w:hAnsi="Consolas" w:cs="Consolas"/>
+                <w:sz w:val="16"/>
+                <w:szCs w:val="16"/>
+              </w:rPr>
+              <w:t>):</w:t>
+            </w:r>
+            <w:r>
+              <w:rPr>
+                <w:rFonts w:ascii="Consolas" w:hAnsi="Consolas" w:cs="Consolas"/>
+                <w:sz w:val="16"/>
+                <w:szCs w:val="16"/>
+              </w:rPr>
+              <w:t>Bool</w:t>
+            </w:r>
+          </w:p>
+          <w:p>
+            <w:pPr>
+              <w:rPr>
+                <w:rFonts w:ascii="Consolas" w:hAnsi="Consolas" w:cs="Consolas"/>
+                <w:sz w:val="16"/>
+                <w:szCs w:val="16"/>
+              </w:rPr>
+            </w:pPr>
+            <w:r>
+              <w:rPr>
+                <w:rFonts w:ascii="Consolas" w:hAnsi="Consolas" w:cs="Consolas"/>
+                <w:sz w:val="16"/>
+                <w:szCs w:val="16"/>
+              </w:rPr>
+              <w:t>.</w:t>
+            </w:r>
+            <w:proofErr w:type="spellStart"/>
+            <w:r>
+              <w:rPr>
+                <w:rFonts w:ascii="Consolas" w:hAnsi="Consolas" w:cs="Consolas"/>
+                <w:sz w:val="16"/>
+                <w:szCs w:val="16"/>
+              </w:rPr>
+              <w:t>TryGetValue</w:t>
+            </w:r>
+            <w:proofErr w:type="spellEnd"/>
+            <w:r>
+              <w:rPr>
+                <w:rFonts w:ascii="Consolas" w:hAnsi="Consolas" w:cs="Consolas"/>
+                <w:sz w:val="16"/>
+                <w:szCs w:val="16"/>
+              </w:rPr>
+              <w:t>&lt;</w:t>
+            </w:r>
+            <w:proofErr w:type="spellStart"/>
+            <w:r>
+              <w:rPr>
+                <w:rFonts w:ascii="Consolas" w:hAnsi="Consolas" w:cs="Consolas"/>
+                <w:sz w:val="16"/>
+                <w:szCs w:val="16"/>
+              </w:rPr>
+              <w:t>TValueType</w:t>
+            </w:r>
+            <w:proofErr w:type="spellEnd"/>
+            <w:r>
+              <w:rPr>
+                <w:rFonts w:ascii="Consolas" w:hAnsi="Consolas" w:cs="Consolas"/>
+                <w:sz w:val="16"/>
+                <w:szCs w:val="16"/>
+              </w:rPr>
+              <w:t xml:space="preserve">&gt;(String key, </w:t>
+            </w:r>
+            <w:r>
+              <w:rPr>
+                <w:rFonts w:ascii="Consolas" w:hAnsi="Consolas" w:cs="Consolas"/>
+                <w:sz w:val="16"/>
+                <w:szCs w:val="16"/>
+              </w:rPr>
+              <w:t xml:space="preserve">out </w:t>
+            </w:r>
+            <w:proofErr w:type="spellStart"/>
+            <w:r>
+              <w:rPr>
+                <w:rFonts w:ascii="Consolas" w:hAnsi="Consolas" w:cs="Consolas"/>
+                <w:sz w:val="16"/>
+                <w:szCs w:val="16"/>
+              </w:rPr>
+              <w:t>TValueType</w:t>
+            </w:r>
+            <w:proofErr w:type="spellEnd"/>
+            <w:r>
+              <w:rPr>
+                <w:rFonts w:ascii="Consolas" w:hAnsi="Consolas" w:cs="Consolas"/>
+                <w:sz w:val="16"/>
+                <w:szCs w:val="16"/>
+              </w:rPr>
+              <w:t xml:space="preserve"> value):Bool</w:t>
+            </w:r>
+          </w:p>
+          <w:p>
+            <w:pPr>
+              <w:rPr>
+                <w:rFonts w:ascii="Consolas" w:hAnsi="Consolas" w:cs="Consolas"/>
+                <w:sz w:val="16"/>
+                <w:szCs w:val="16"/>
+              </w:rPr>
+            </w:pPr>
+            <w:r>
+              <w:rPr>
+                <w:rFonts w:ascii="Consolas" w:hAnsi="Consolas" w:cs="Consolas"/>
+                <w:sz w:val="16"/>
+                <w:szCs w:val="16"/>
+              </w:rPr>
+              <w:t>.</w:t>
+            </w:r>
+            <w:proofErr w:type="spellStart"/>
+            <w:r>
+              <w:rPr>
+                <w:rFonts w:ascii="Consolas" w:hAnsi="Consolas" w:cs="Consolas"/>
+                <w:sz w:val="16"/>
+                <w:szCs w:val="16"/>
+              </w:rPr>
+              <w:t>TryGetValue</w:t>
+            </w:r>
+            <w:proofErr w:type="spellEnd"/>
+            <w:r>
+              <w:rPr>
+                <w:rFonts w:ascii="Consolas" w:hAnsi="Consolas" w:cs="Consolas"/>
+                <w:sz w:val="16"/>
+                <w:szCs w:val="16"/>
+              </w:rPr>
+              <w:t>&lt;</w:t>
+            </w:r>
+            <w:proofErr w:type="spellStart"/>
+            <w:r>
+              <w:rPr>
+                <w:rFonts w:ascii="Consolas" w:hAnsi="Consolas" w:cs="Consolas"/>
+                <w:sz w:val="16"/>
+                <w:szCs w:val="16"/>
+              </w:rPr>
+              <w:t>TValueType</w:t>
+            </w:r>
+            <w:proofErr w:type="spellEnd"/>
+            <w:r>
+              <w:rPr>
+                <w:rFonts w:ascii="Consolas" w:hAnsi="Consolas" w:cs="Consolas"/>
+                <w:sz w:val="16"/>
+                <w:szCs w:val="16"/>
+              </w:rPr>
+              <w:t xml:space="preserve">, </w:t>
+            </w:r>
+            <w:proofErr w:type="spellStart"/>
+            <w:r>
+              <w:rPr>
+                <w:rFonts w:ascii="Consolas" w:hAnsi="Consolas" w:cs="Consolas"/>
+                <w:sz w:val="16"/>
+                <w:szCs w:val="16"/>
+              </w:rPr>
+              <w:t>TConverterType</w:t>
+            </w:r>
+            <w:proofErr w:type="spellEnd"/>
+            <w:r>
+              <w:rPr>
+                <w:rFonts w:ascii="Consolas" w:hAnsi="Consolas" w:cs="Consolas"/>
+                <w:sz w:val="16"/>
+                <w:szCs w:val="16"/>
+              </w:rPr>
+              <w:t xml:space="preserve">&gt;(String key, out </w:t>
+            </w:r>
+            <w:proofErr w:type="spellStart"/>
+            <w:r>
+              <w:rPr>
+                <w:rFonts w:ascii="Consolas" w:hAnsi="Consolas" w:cs="Consolas"/>
+                <w:sz w:val="16"/>
+                <w:szCs w:val="16"/>
+              </w:rPr>
+              <w:t>TValueType</w:t>
+            </w:r>
+            <w:proofErr w:type="spellEnd"/>
+            <w:r>
+              <w:rPr>
+                <w:rFonts w:ascii="Consolas" w:hAnsi="Consolas" w:cs="Consolas"/>
+                <w:sz w:val="16"/>
+                <w:szCs w:val="16"/>
+              </w:rPr>
+              <w:t xml:space="preserve"> value):</w:t>
+            </w:r>
+            <w:r>
+              <w:rPr>
+                <w:rFonts w:ascii="Consolas" w:hAnsi="Consolas" w:cs="Consolas"/>
+                <w:sz w:val="16"/>
+                <w:szCs w:val="16"/>
+              </w:rPr>
+              <w:t>Bool</w:t>
+            </w:r>
           </w:p>
           <w:p>
             <w:pPr>
@@ -11186,9 +11569,9 @@
                 <w:sz w:val="16"/>
                 <w:szCs w:val="16"/>
               </w:rPr>
-              <w:t xml:space="preserve">The </w:t>
-            </w:r>
-            <w:proofErr w:type="spellStart"/>
+              <w:t xml:space="preserve">Gets a flag indicating whether a value for the given key can be </w:t>
+            </w:r>
+            <w:proofErr w:type="gramStart"/>
             <w:r>
               <w:rPr>
                 <w:rFonts w:ascii="Museo Sans 500" w:hAnsi="Museo Sans 500" w:cs="Consolas"/>
@@ -11196,108 +11579,35 @@
                 <w:sz w:val="16"/>
                 <w:szCs w:val="16"/>
               </w:rPr>
-              <w:t>IContent</w:t>
-            </w:r>
-            <w:proofErr w:type="spellEnd"/>
-            <w:r>
-              <w:rPr>
-                <w:rFonts w:ascii="Museo Sans 500" w:hAnsi="Museo Sans 500" w:cs="Consolas"/>
-                <w:color w:val="A6A6A6" w:themeColor="background1" w:themeShade="A6"/>
-                <w:sz w:val="16"/>
-                <w:szCs w:val="16"/>
-              </w:rPr>
-              <w:t xml:space="preserve"> model for the current page.</w:t>
-            </w:r>
-          </w:p>
-          <w:p>
-            <w:pPr>
-              <w:rPr>
-                <w:rFonts w:ascii="Consolas" w:hAnsi="Consolas" w:cs="Consolas"/>
-                <w:sz w:val="16"/>
-                <w:szCs w:val="16"/>
-              </w:rPr>
-            </w:pPr>
-          </w:p>
-          <w:p>
-            <w:pPr>
-              <w:rPr>
-                <w:rFonts w:ascii="Consolas" w:hAnsi="Consolas" w:cs="Consolas"/>
-                <w:sz w:val="16"/>
-                <w:szCs w:val="16"/>
-              </w:rPr>
-            </w:pPr>
-            <w:r>
-              <w:rPr>
-                <w:rFonts w:ascii="Consolas" w:hAnsi="Consolas" w:cs="Consolas"/>
-                <w:sz w:val="16"/>
-                <w:szCs w:val="16"/>
-              </w:rPr>
-              <w:t>.</w:t>
-            </w:r>
-            <w:proofErr w:type="spellStart"/>
-            <w:r>
-              <w:rPr>
-                <w:rFonts w:ascii="Consolas" w:hAnsi="Consolas" w:cs="Consolas"/>
-                <w:sz w:val="16"/>
-                <w:szCs w:val="16"/>
-              </w:rPr>
-              <w:t>HomePage</w:t>
-            </w:r>
-            <w:proofErr w:type="spellEnd"/>
-          </w:p>
-          <w:p>
-            <w:pPr>
-              <w:rPr>
-                <w:rFonts w:ascii="Museo Sans 500" w:hAnsi="Museo Sans 500"/>
-                <w:color w:val="A6A6A6" w:themeColor="background1" w:themeShade="A6"/>
-                <w:sz w:val="16"/>
-                <w:szCs w:val="16"/>
-              </w:rPr>
-            </w:pPr>
-            <w:r>
-              <w:rPr>
-                <w:rFonts w:ascii="Museo Sans 500" w:hAnsi="Museo Sans 500"/>
-                <w:color w:val="A6A6A6" w:themeColor="background1" w:themeShade="A6"/>
-                <w:sz w:val="16"/>
-                <w:szCs w:val="16"/>
-              </w:rPr>
-              <w:t xml:space="preserve">The </w:t>
-            </w:r>
-            <w:proofErr w:type="spellStart"/>
-            <w:r>
-              <w:rPr>
-                <w:rFonts w:ascii="Museo Sans 500" w:hAnsi="Museo Sans 500"/>
-                <w:color w:val="A6A6A6" w:themeColor="background1" w:themeShade="A6"/>
-                <w:sz w:val="16"/>
-                <w:szCs w:val="16"/>
-              </w:rPr>
-              <w:t>IContent</w:t>
-            </w:r>
-            <w:proofErr w:type="spellEnd"/>
-            <w:r>
-              <w:rPr>
-                <w:rFonts w:ascii="Museo Sans 500" w:hAnsi="Museo Sans 500"/>
-                <w:color w:val="A6A6A6" w:themeColor="background1" w:themeShade="A6"/>
-                <w:sz w:val="16"/>
-                <w:szCs w:val="16"/>
-              </w:rPr>
-              <w:t xml:space="preserve"> model for the home page.</w:t>
-            </w:r>
-            <w:r>
-              <w:rPr>
-                <w:rFonts w:ascii="Museo Sans 500" w:hAnsi="Museo Sans 500"/>
-                <w:color w:val="A6A6A6" w:themeColor="background1" w:themeShade="A6"/>
-                <w:sz w:val="16"/>
-                <w:szCs w:val="16"/>
-              </w:rPr>
-              <w:t xml:space="preserve"> </w:t>
-            </w:r>
+              <w:t>found.</w:t>
+            </w:r>
+            <w:proofErr w:type="gramEnd"/>
+          </w:p>
+          <w:p>
+            <w:pPr>
+              <w:rPr>
+                <w:rFonts w:ascii="Museo Sans 500" w:hAnsi="Museo Sans 500"/>
+                <w:color w:val="A6A6A6" w:themeColor="background1" w:themeShade="A6"/>
+                <w:sz w:val="16"/>
+                <w:szCs w:val="16"/>
+              </w:rPr>
+            </w:pPr>
+          </w:p>
+          <w:p>
+            <w:pPr>
+              <w:rPr>
+                <w:rFonts w:ascii="Museo Sans 500" w:hAnsi="Museo Sans 500"/>
+                <w:color w:val="A6A6A6" w:themeColor="background1" w:themeShade="A6"/>
+                <w:sz w:val="16"/>
+                <w:szCs w:val="16"/>
+              </w:rPr>
+            </w:pPr>
           </w:p>
         </w:tc>
         <w:tc>
           <w:tcPr>
             <w:tcW w:w="5150" w:type="dxa"/>
-            <w:shd w:val="clear" w:color="auto" w:fill="F2F2F2" w:themeFill="background1" w:themeFillShade="F2"/>
+            <w:shd w:val="clear" w:color="auto" w:fill="auto"/>
           </w:tcPr>
           <w:p>
             <w:pPr>
@@ -11311,17 +11621,428 @@
           <w:p>
             <w:pPr>
               <w:rPr>
+                <w:rFonts w:ascii="Museo Sans 500" w:hAnsi="Museo Sans 500"/>
+                <w:b/>
+                <w:color w:val="2BA6CB"/>
+                <w:sz w:val="16"/>
+                <w:szCs w:val="16"/>
+              </w:rPr>
+            </w:pPr>
+            <w:r>
+              <w:rPr>
+                <w:rFonts w:ascii="Museo Sans 500" w:hAnsi="Museo Sans 500"/>
+                <w:b/>
+                <w:color w:val="2BA6CB"/>
+                <w:sz w:val="16"/>
+                <w:szCs w:val="16"/>
+              </w:rPr>
+              <w:t>Controller Base Class</w:t>
+            </w:r>
+          </w:p>
+          <w:p>
+            <w:pPr>
+              <w:rPr>
+                <w:rFonts w:ascii="Consolas" w:hAnsi="Consolas" w:cs="Consolas"/>
+                <w:sz w:val="16"/>
+                <w:szCs w:val="16"/>
+              </w:rPr>
+            </w:pPr>
+            <w:proofErr w:type="spellStart"/>
+            <w:r>
+              <w:rPr>
+                <w:rFonts w:ascii="Consolas" w:hAnsi="Consolas" w:cs="Consolas"/>
+                <w:sz w:val="16"/>
+                <w:szCs w:val="16"/>
+              </w:rPr>
+              <w:t>KarbonController</w:t>
+            </w:r>
+            <w:proofErr w:type="spellEnd"/>
+          </w:p>
+          <w:p>
+            <w:pPr>
+              <w:rPr>
+                <w:rFonts w:ascii="Museo Sans 500" w:hAnsi="Museo Sans 500"/>
+                <w:color w:val="A6A6A6" w:themeColor="background1" w:themeShade="A6"/>
+                <w:sz w:val="16"/>
+                <w:szCs w:val="16"/>
+              </w:rPr>
+            </w:pPr>
+            <w:r>
+              <w:rPr>
+                <w:rFonts w:ascii="Museo Sans 500" w:hAnsi="Museo Sans 500"/>
+                <w:color w:val="A6A6A6" w:themeColor="background1" w:themeShade="A6"/>
+                <w:sz w:val="16"/>
+                <w:szCs w:val="16"/>
+              </w:rPr>
+              <w:t>General base class for custom controllers.</w:t>
+            </w:r>
+          </w:p>
+          <w:p>
+            <w:pPr>
+              <w:rPr>
                 <w:rFonts w:ascii="ITC Avant Garde Gothic" w:hAnsi="ITC Avant Garde Gothic"/>
-                <w:sz w:val="16"/>
-                <w:szCs w:val="16"/>
-              </w:rPr>
-            </w:pPr>
+                <w:color w:val="A6A6A6" w:themeColor="background1" w:themeShade="A6"/>
+                <w:sz w:val="16"/>
+                <w:szCs w:val="16"/>
+              </w:rPr>
+            </w:pPr>
+          </w:p>
+          <w:p>
+            <w:pPr>
+              <w:rPr>
+                <w:rFonts w:ascii="Consolas" w:hAnsi="Consolas" w:cs="Consolas"/>
+                <w:sz w:val="16"/>
+                <w:szCs w:val="16"/>
+              </w:rPr>
+            </w:pPr>
+            <w:proofErr w:type="spellStart"/>
+            <w:r>
+              <w:rPr>
+                <w:rFonts w:ascii="Consolas" w:hAnsi="Consolas" w:cs="Consolas"/>
+                <w:sz w:val="16"/>
+                <w:szCs w:val="16"/>
+              </w:rPr>
+              <w:t>KarbonController</w:t>
+            </w:r>
+            <w:proofErr w:type="spellEnd"/>
+            <w:r>
+              <w:rPr>
+                <w:rFonts w:ascii="Consolas" w:hAnsi="Consolas" w:cs="Consolas"/>
+                <w:sz w:val="16"/>
+                <w:szCs w:val="16"/>
+              </w:rPr>
+              <w:t>&lt;</w:t>
+            </w:r>
+            <w:proofErr w:type="spellStart"/>
+            <w:r>
+              <w:rPr>
+                <w:rFonts w:ascii="Consolas" w:hAnsi="Consolas" w:cs="Consolas"/>
+                <w:sz w:val="16"/>
+                <w:szCs w:val="16"/>
+              </w:rPr>
+              <w:t>TCurrentPageType</w:t>
+            </w:r>
+            <w:proofErr w:type="spellEnd"/>
+            <w:r>
+              <w:rPr>
+                <w:rFonts w:ascii="Consolas" w:hAnsi="Consolas" w:cs="Consolas"/>
+                <w:sz w:val="16"/>
+                <w:szCs w:val="16"/>
+              </w:rPr>
+              <w:t>&gt;</w:t>
+            </w:r>
+          </w:p>
+          <w:p>
+            <w:pPr>
+              <w:rPr>
+                <w:rFonts w:ascii="Museo Sans 500" w:hAnsi="Museo Sans 500" w:cs="Consolas"/>
+                <w:color w:val="A6A6A6" w:themeColor="background1" w:themeShade="A6"/>
+                <w:sz w:val="16"/>
+                <w:szCs w:val="16"/>
+              </w:rPr>
+            </w:pPr>
+            <w:r>
+              <w:rPr>
+                <w:rFonts w:ascii="Museo Sans 500" w:hAnsi="Museo Sans 500" w:cs="Consolas"/>
+                <w:color w:val="A6A6A6" w:themeColor="background1" w:themeShade="A6"/>
+                <w:sz w:val="16"/>
+                <w:szCs w:val="16"/>
+              </w:rPr>
+              <w:t>Base class for custom controllers with a strongly typed current page.</w:t>
+            </w:r>
+          </w:p>
+          <w:p>
+            <w:pPr>
+              <w:rPr>
+                <w:rFonts w:ascii="ITC Avant Garde Gothic" w:hAnsi="ITC Avant Garde Gothic"/>
+                <w:sz w:val="16"/>
+                <w:szCs w:val="16"/>
+              </w:rPr>
+            </w:pPr>
+          </w:p>
+          <w:p>
+            <w:pPr>
+              <w:rPr>
+                <w:rFonts w:ascii="Consolas" w:hAnsi="Consolas" w:cs="Consolas"/>
+                <w:sz w:val="16"/>
+                <w:szCs w:val="16"/>
+              </w:rPr>
+            </w:pPr>
+            <w:proofErr w:type="spellStart"/>
+            <w:r>
+              <w:rPr>
+                <w:rFonts w:ascii="Consolas" w:hAnsi="Consolas" w:cs="Consolas"/>
+                <w:sz w:val="16"/>
+                <w:szCs w:val="16"/>
+              </w:rPr>
+              <w:t>KarbonController</w:t>
+            </w:r>
+            <w:proofErr w:type="spellEnd"/>
+            <w:r>
+              <w:rPr>
+                <w:rFonts w:ascii="Consolas" w:hAnsi="Consolas" w:cs="Consolas"/>
+                <w:sz w:val="16"/>
+                <w:szCs w:val="16"/>
+              </w:rPr>
+              <w:t>&lt;</w:t>
+            </w:r>
+            <w:proofErr w:type="spellStart"/>
+            <w:r>
+              <w:rPr>
+                <w:rFonts w:ascii="Consolas" w:hAnsi="Consolas" w:cs="Consolas"/>
+                <w:sz w:val="16"/>
+                <w:szCs w:val="16"/>
+              </w:rPr>
+              <w:t>TCurrentPageType</w:t>
+            </w:r>
+            <w:proofErr w:type="spellEnd"/>
+            <w:r>
+              <w:rPr>
+                <w:rFonts w:ascii="Consolas" w:hAnsi="Consolas" w:cs="Consolas"/>
+                <w:sz w:val="16"/>
+                <w:szCs w:val="16"/>
+              </w:rPr>
+              <w:t xml:space="preserve">, </w:t>
+            </w:r>
+            <w:proofErr w:type="spellStart"/>
+            <w:r>
+              <w:rPr>
+                <w:rFonts w:ascii="Consolas" w:hAnsi="Consolas" w:cs="Consolas"/>
+                <w:sz w:val="16"/>
+                <w:szCs w:val="16"/>
+              </w:rPr>
+              <w:t>THomePageType</w:t>
+            </w:r>
+            <w:proofErr w:type="spellEnd"/>
+            <w:r>
+              <w:rPr>
+                <w:rFonts w:ascii="Consolas" w:hAnsi="Consolas" w:cs="Consolas"/>
+                <w:sz w:val="16"/>
+                <w:szCs w:val="16"/>
+              </w:rPr>
+              <w:t>&gt;</w:t>
+            </w:r>
+          </w:p>
+          <w:p>
+            <w:pPr>
+              <w:rPr>
+                <w:rFonts w:ascii="Museo Sans 500" w:hAnsi="Museo Sans 500" w:cs="Consolas"/>
+                <w:color w:val="A6A6A6" w:themeColor="background1" w:themeShade="A6"/>
+                <w:sz w:val="16"/>
+                <w:szCs w:val="16"/>
+              </w:rPr>
+            </w:pPr>
+            <w:r>
+              <w:rPr>
+                <w:rFonts w:ascii="Museo Sans 500" w:hAnsi="Museo Sans 500" w:cs="Consolas"/>
+                <w:color w:val="A6A6A6" w:themeColor="background1" w:themeShade="A6"/>
+                <w:sz w:val="16"/>
+                <w:szCs w:val="16"/>
+              </w:rPr>
+              <w:t>Base class for controllers with a strongly typed current page and home page.</w:t>
+            </w:r>
+          </w:p>
+          <w:p>
+            <w:pPr>
+              <w:pBdr>
+                <w:bottom w:val="single" w:sz="6" w:space="1" w:color="auto"/>
+              </w:pBdr>
+              <w:rPr>
+                <w:rFonts w:ascii="ITC Avant Garde Gothic" w:hAnsi="ITC Avant Garde Gothic"/>
+                <w:color w:val="A6A6A6" w:themeColor="background1" w:themeShade="A6"/>
+                <w:sz w:val="16"/>
+                <w:szCs w:val="16"/>
+              </w:rPr>
+            </w:pPr>
+          </w:p>
+          <w:p>
+            <w:pPr>
+              <w:rPr>
+                <w:rFonts w:ascii="ITC Avant Garde Gothic" w:hAnsi="ITC Avant Garde Gothic"/>
+                <w:color w:val="A6A6A6" w:themeColor="background1" w:themeShade="A6"/>
+                <w:sz w:val="16"/>
+                <w:szCs w:val="16"/>
+              </w:rPr>
+            </w:pPr>
+          </w:p>
+          <w:p>
+            <w:pPr>
+              <w:rPr>
+                <w:rFonts w:ascii="Museo Sans 500" w:hAnsi="Museo Sans 500"/>
+                <w:b/>
+                <w:color w:val="2BA6CB"/>
+                <w:sz w:val="16"/>
+                <w:szCs w:val="16"/>
+              </w:rPr>
+            </w:pPr>
+            <w:r>
+              <w:rPr>
+                <w:rFonts w:ascii="Museo Sans 500" w:hAnsi="Museo Sans 500"/>
+                <w:b/>
+                <w:color w:val="2BA6CB"/>
+                <w:sz w:val="16"/>
+                <w:szCs w:val="16"/>
+              </w:rPr>
+              <w:t>Controller Properties</w:t>
+            </w:r>
+          </w:p>
+          <w:p>
+            <w:pPr>
+              <w:rPr>
+                <w:rFonts w:ascii="Consolas" w:hAnsi="Consolas" w:cs="Consolas"/>
+                <w:sz w:val="16"/>
+                <w:szCs w:val="16"/>
+              </w:rPr>
+            </w:pPr>
+            <w:r>
+              <w:rPr>
+                <w:rFonts w:ascii="Consolas" w:hAnsi="Consolas" w:cs="Consolas"/>
+                <w:sz w:val="16"/>
+                <w:szCs w:val="16"/>
+              </w:rPr>
+              <w:t>.</w:t>
+            </w:r>
+            <w:proofErr w:type="spellStart"/>
+            <w:r>
+              <w:rPr>
+                <w:rFonts w:ascii="Consolas" w:hAnsi="Consolas" w:cs="Consolas"/>
+                <w:sz w:val="16"/>
+                <w:szCs w:val="16"/>
+              </w:rPr>
+              <w:t>CurrentPage</w:t>
+            </w:r>
+            <w:proofErr w:type="spellEnd"/>
+          </w:p>
+          <w:p>
+            <w:pPr>
+              <w:rPr>
+                <w:rFonts w:ascii="Museo Sans 500" w:hAnsi="Museo Sans 500" w:cs="Consolas"/>
+                <w:color w:val="A6A6A6" w:themeColor="background1" w:themeShade="A6"/>
+                <w:sz w:val="16"/>
+                <w:szCs w:val="16"/>
+              </w:rPr>
+            </w:pPr>
+            <w:r>
+              <w:rPr>
+                <w:rFonts w:ascii="Museo Sans 500" w:hAnsi="Museo Sans 500" w:cs="Consolas"/>
+                <w:color w:val="A6A6A6" w:themeColor="background1" w:themeShade="A6"/>
+                <w:sz w:val="16"/>
+                <w:szCs w:val="16"/>
+              </w:rPr>
+              <w:t xml:space="preserve">The </w:t>
+            </w:r>
+            <w:proofErr w:type="spellStart"/>
+            <w:r>
+              <w:rPr>
+                <w:rFonts w:ascii="Museo Sans 500" w:hAnsi="Museo Sans 500" w:cs="Consolas"/>
+                <w:color w:val="A6A6A6" w:themeColor="background1" w:themeShade="A6"/>
+                <w:sz w:val="16"/>
+                <w:szCs w:val="16"/>
+              </w:rPr>
+              <w:t>IContent</w:t>
+            </w:r>
+            <w:proofErr w:type="spellEnd"/>
+            <w:r>
+              <w:rPr>
+                <w:rFonts w:ascii="Museo Sans 500" w:hAnsi="Museo Sans 500" w:cs="Consolas"/>
+                <w:color w:val="A6A6A6" w:themeColor="background1" w:themeShade="A6"/>
+                <w:sz w:val="16"/>
+                <w:szCs w:val="16"/>
+              </w:rPr>
+              <w:t xml:space="preserve"> model for the current page.</w:t>
+            </w:r>
+          </w:p>
+          <w:p>
+            <w:pPr>
+              <w:rPr>
+                <w:rFonts w:ascii="Consolas" w:hAnsi="Consolas" w:cs="Consolas"/>
+                <w:sz w:val="16"/>
+                <w:szCs w:val="16"/>
+              </w:rPr>
+            </w:pPr>
+          </w:p>
+          <w:p>
+            <w:pPr>
+              <w:rPr>
+                <w:rFonts w:ascii="Consolas" w:hAnsi="Consolas" w:cs="Consolas"/>
+                <w:sz w:val="16"/>
+                <w:szCs w:val="16"/>
+              </w:rPr>
+            </w:pPr>
+            <w:r>
+              <w:rPr>
+                <w:rFonts w:ascii="Consolas" w:hAnsi="Consolas" w:cs="Consolas"/>
+                <w:sz w:val="16"/>
+                <w:szCs w:val="16"/>
+              </w:rPr>
+              <w:t>.</w:t>
+            </w:r>
+            <w:proofErr w:type="spellStart"/>
+            <w:r>
+              <w:rPr>
+                <w:rFonts w:ascii="Consolas" w:hAnsi="Consolas" w:cs="Consolas"/>
+                <w:sz w:val="16"/>
+                <w:szCs w:val="16"/>
+              </w:rPr>
+              <w:t>HomePage</w:t>
+            </w:r>
+            <w:proofErr w:type="spellEnd"/>
+          </w:p>
+          <w:p>
+            <w:pPr>
+              <w:rPr>
+                <w:rFonts w:ascii="Museo Sans 500" w:hAnsi="Museo Sans 500"/>
+                <w:color w:val="A6A6A6" w:themeColor="background1" w:themeShade="A6"/>
+                <w:sz w:val="16"/>
+                <w:szCs w:val="16"/>
+              </w:rPr>
+            </w:pPr>
+            <w:r>
+              <w:rPr>
+                <w:rFonts w:ascii="Museo Sans 500" w:hAnsi="Museo Sans 500"/>
+                <w:color w:val="A6A6A6" w:themeColor="background1" w:themeShade="A6"/>
+                <w:sz w:val="16"/>
+                <w:szCs w:val="16"/>
+              </w:rPr>
+              <w:t xml:space="preserve">The </w:t>
+            </w:r>
+            <w:proofErr w:type="spellStart"/>
+            <w:r>
+              <w:rPr>
+                <w:rFonts w:ascii="Museo Sans 500" w:hAnsi="Museo Sans 500"/>
+                <w:color w:val="A6A6A6" w:themeColor="background1" w:themeShade="A6"/>
+                <w:sz w:val="16"/>
+                <w:szCs w:val="16"/>
+              </w:rPr>
+              <w:t>IContent</w:t>
+            </w:r>
+            <w:proofErr w:type="spellEnd"/>
+            <w:r>
+              <w:rPr>
+                <w:rFonts w:ascii="Museo Sans 500" w:hAnsi="Museo Sans 500"/>
+                <w:color w:val="A6A6A6" w:themeColor="background1" w:themeShade="A6"/>
+                <w:sz w:val="16"/>
+                <w:szCs w:val="16"/>
+              </w:rPr>
+              <w:t xml:space="preserve"> model for the home page.</w:t>
+            </w:r>
+            <w:bookmarkStart w:id="0" w:name="_GoBack"/>
+            <w:bookmarkEnd w:id="0"/>
+            <w:r>
+              <w:rPr>
+                <w:rFonts w:ascii="Museo Sans 500" w:hAnsi="Museo Sans 500"/>
+                <w:color w:val="A6A6A6" w:themeColor="background1" w:themeShade="A6"/>
+                <w:sz w:val="16"/>
+                <w:szCs w:val="16"/>
+              </w:rPr>
+              <w:t xml:space="preserve"> </w:t>
+            </w:r>
           </w:p>
         </w:tc>
         <w:tc>
           <w:tcPr>
             <w:tcW w:w="5151" w:type="dxa"/>
-            <w:shd w:val="clear" w:color="auto" w:fill="F2F2F2" w:themeFill="background1" w:themeFillShade="F2"/>
+            <w:shd w:val="clear" w:color="auto" w:fill="auto"/>
           </w:tcPr>
           <w:p>
             <w:pPr>
@@ -11333,6 +12054,121 @@
                 <w:szCs w:val="16"/>
               </w:rPr>
             </w:pPr>
+          </w:p>
+          <w:p>
+            <w:pPr>
+              <w:rPr>
+                <w:rFonts w:ascii="Museo Sans 500" w:hAnsi="Museo Sans 500"/>
+                <w:b/>
+                <w:color w:val="2BA6CB"/>
+                <w:sz w:val="16"/>
+                <w:szCs w:val="16"/>
+              </w:rPr>
+            </w:pPr>
+            <w:r>
+              <w:rPr>
+                <w:rFonts w:ascii="Museo Sans 500" w:hAnsi="Museo Sans 500"/>
+                <w:b/>
+                <w:color w:val="2BA6CB"/>
+                <w:sz w:val="16"/>
+                <w:szCs w:val="16"/>
+              </w:rPr>
+              <w:t>Cheat Sheet v1.0</w:t>
+            </w:r>
+          </w:p>
+          <w:p>
+            <w:pPr>
+              <w:rPr>
+                <w:rFonts w:ascii="Museo Sans 500" w:hAnsi="Museo Sans 500" w:cs="Consolas"/>
+                <w:color w:val="A6A6A6" w:themeColor="background1" w:themeShade="A6"/>
+                <w:sz w:val="16"/>
+                <w:szCs w:val="16"/>
+              </w:rPr>
+            </w:pPr>
+            <w:r>
+              <w:rPr>
+                <w:rFonts w:ascii="Museo Sans 500" w:hAnsi="Museo Sans 500"/>
+                <w:color w:val="A6A6A6" w:themeColor="background1" w:themeShade="A6"/>
+                <w:sz w:val="16"/>
+                <w:szCs w:val="16"/>
+              </w:rPr>
+              <w:t xml:space="preserve">Please go to </w:t>
+            </w:r>
+            <w:hyperlink r:id="rId9" w:history="1">
+              <w:r>
+                <w:rPr>
+                  <w:rStyle w:val="Hyperlink"/>
+                  <w:rFonts w:ascii="Museo Sans 500" w:hAnsi="Museo Sans 500"/>
+                  <w:color w:val="A6A6A6" w:themeColor="background1" w:themeShade="A6"/>
+                  <w:sz w:val="16"/>
+                  <w:szCs w:val="16"/>
+                </w:rPr>
+                <w:t>http;//karboncms.com/docs</w:t>
+              </w:r>
+            </w:hyperlink>
+            <w:r>
+              <w:rPr>
+                <w:rFonts w:ascii="Museo Sans 500" w:hAnsi="Museo Sans 500"/>
+                <w:color w:val="A6A6A6" w:themeColor="background1" w:themeShade="A6"/>
+                <w:sz w:val="16"/>
+                <w:szCs w:val="16"/>
+              </w:rPr>
+              <w:t xml:space="preserve"> to get the full documentation.</w:t>
+            </w:r>
+          </w:p>
+          <w:p>
+            <w:pPr>
+              <w:rPr>
+                <w:rFonts w:ascii="Museo Sans 500" w:hAnsi="Museo Sans 500"/>
+                <w:color w:val="A6A6A6" w:themeColor="background1" w:themeShade="A6"/>
+                <w:sz w:val="16"/>
+                <w:szCs w:val="16"/>
+              </w:rPr>
+            </w:pPr>
+          </w:p>
+          <w:p>
+            <w:pPr>
+              <w:rPr>
+                <w:rFonts w:ascii="Museo Sans 500" w:hAnsi="Museo Sans 500"/>
+                <w:color w:val="A6A6A6" w:themeColor="background1" w:themeShade="A6"/>
+                <w:sz w:val="16"/>
+                <w:szCs w:val="16"/>
+              </w:rPr>
+            </w:pPr>
+            <w:hyperlink r:id="rId10" w:history="1">
+              <w:r>
+                <w:rPr>
+                  <w:rStyle w:val="Hyperlink"/>
+                  <w:rFonts w:ascii="Museo Sans 500" w:hAnsi="Museo Sans 500"/>
+                  <w:color w:val="A6A6A6" w:themeColor="background1" w:themeShade="A6"/>
+                  <w:sz w:val="16"/>
+                  <w:szCs w:val="16"/>
+                </w:rPr>
+                <w:t>http://karboncms.com</w:t>
+              </w:r>
+            </w:hyperlink>
+          </w:p>
+          <w:p>
+            <w:pPr>
+              <w:rPr>
+                <w:rFonts w:ascii="Museo Sans 500" w:hAnsi="Museo Sans 500"/>
+                <w:color w:val="A6A6A6" w:themeColor="background1" w:themeShade="A6"/>
+                <w:sz w:val="16"/>
+                <w:szCs w:val="16"/>
+              </w:rPr>
+            </w:pPr>
+            <w:hyperlink r:id="rId11" w:history="1">
+              <w:r>
+                <w:rPr>
+                  <w:rStyle w:val="Hyperlink"/>
+                  <w:rFonts w:ascii="Museo Sans 500" w:hAnsi="Museo Sans 500"/>
+                  <w:color w:val="A6A6A6" w:themeColor="background1" w:themeShade="A6"/>
+                  <w:sz w:val="16"/>
+                  <w:szCs w:val="16"/>
+                </w:rPr>
+                <w:t>http://twitter.com/karboncms</w:t>
+              </w:r>
+            </w:hyperlink>
           </w:p>
           <w:p>
             <w:pPr>
@@ -11368,8 +12204,8 @@
       </w:r>
     </w:p>
     <w:sectPr>
-      <w:headerReference w:type="default" r:id="rId9"/>
-      <w:footerReference w:type="default" r:id="rId10"/>
+      <w:headerReference w:type="default" r:id="rId12"/>
+      <w:footerReference w:type="default" r:id="rId13"/>
       <w:pgSz w:w="16838" w:h="11906" w:orient="landscape" w:code="9"/>
       <w:pgMar w:top="720" w:right="720" w:bottom="0" w:left="720" w:header="567" w:footer="0" w:gutter="0"/>
       <w:cols w:space="708"/>
@@ -12767,7 +13603,7 @@
 </file>
 
 <file path=customXml/itemProps1.xml><?xml version="1.0" encoding="utf-8"?>
-<ds:datastoreItem xmlns:ds="http://schemas.openxmlformats.org/officeDocument/2006/customXml" ds:itemID="{B90ABB7E-6A60-401A-800D-238B24B23F56}">
+<ds:datastoreItem xmlns:ds="http://schemas.openxmlformats.org/officeDocument/2006/customXml" ds:itemID="{F0851044-29F9-4FDF-9E96-C50E47B836D3}">
   <ds:schemaRefs>
     <ds:schemaRef ds:uri="http://schemas.openxmlformats.org/officeDocument/2006/bibliography"/>
   </ds:schemaRefs>

</xml_diff>